<commit_message>
Parte 2 completada: Diagrama de gantt, tareas rellenadas y swimlanes
</commit_message>
<xml_diff>
--- a/justiniano-peralta-emanuel/Estructura EB2/Chatbot inteligente para atención al cliente en una tienda de ropa online.docx
+++ b/justiniano-peralta-emanuel/Estructura EB2/Chatbot inteligente para atención al cliente en una tienda de ropa online.docx
@@ -4,274 +4,555 @@
   <w:body>
     <w:p>
       <w:pPr>
-        <w:pStyle w:val="Ttulo"/>
-      </w:pPr>
-      <w:r>
+        <w:spacing w:after="80" w:line="240" w:lineRule="auto"/>
+        <w:contextualSpacing/>
+        <w:rPr>
+          <w:rFonts w:ascii="Calibri Light" w:eastAsia="Times New Roman" w:hAnsi="Calibri Light" w:cs="Times New Roman"/>
+          <w:spacing w:val="-10"/>
+          <w:kern w:val="28"/>
+          <w:sz w:val="56"/>
+          <w:szCs w:val="56"/>
+        </w:rPr>
+      </w:pPr>
+      <w:r>
+        <w:rPr>
+          <w:rFonts w:ascii="Calibri Light" w:eastAsia="Times New Roman" w:hAnsi="Calibri Light" w:cs="Times New Roman"/>
+          <w:spacing w:val="-10"/>
+          <w:kern w:val="28"/>
+          <w:sz w:val="56"/>
+          <w:szCs w:val="56"/>
+        </w:rPr>
         <w:t>Chatbot inteligente para atención al cliente en una tienda de ropa online</w:t>
       </w:r>
     </w:p>
     <w:p>
       <w:pPr>
-        <w:rPr>
-          <w:b/>
-          <w:bCs/>
+        <w:spacing w:after="200" w:line="276" w:lineRule="auto"/>
+        <w:rPr>
+          <w:rFonts w:ascii="Calibri" w:eastAsia="Calibri" w:hAnsi="Calibri" w:cs="Times New Roman"/>
+          <w:b/>
+          <w:bCs/>
+          <w:kern w:val="0"/>
           <w:sz w:val="32"/>
           <w:szCs w:val="32"/>
-        </w:rPr>
-      </w:pPr>
-    </w:p>
-    <w:p>
-      <w:pPr>
-        <w:rPr>
-          <w:b/>
-          <w:bCs/>
+          <w:lang w:eastAsia="en-US"/>
+          <w14:ligatures w14:val="none"/>
+        </w:rPr>
+      </w:pPr>
+    </w:p>
+    <w:p>
+      <w:pPr>
+        <w:spacing w:after="200" w:line="276" w:lineRule="auto"/>
+        <w:rPr>
+          <w:rFonts w:ascii="Calibri" w:eastAsia="Calibri" w:hAnsi="Calibri" w:cs="Times New Roman"/>
+          <w:b/>
+          <w:bCs/>
+          <w:kern w:val="0"/>
           <w:sz w:val="32"/>
           <w:szCs w:val="32"/>
-        </w:rPr>
-      </w:pPr>
-      <w:r>
-        <w:rPr>
-          <w:b/>
-          <w:bCs/>
+          <w:lang w:eastAsia="en-US"/>
+          <w14:ligatures w14:val="none"/>
+        </w:rPr>
+      </w:pPr>
+      <w:r>
+        <w:rPr>
+          <w:rFonts w:ascii="Calibri" w:eastAsia="Calibri" w:hAnsi="Calibri" w:cs="Times New Roman"/>
+          <w:b/>
+          <w:bCs/>
+          <w:kern w:val="0"/>
           <w:sz w:val="32"/>
           <w:szCs w:val="32"/>
+          <w:lang w:eastAsia="en-US"/>
+          <w14:ligatures w14:val="none"/>
         </w:rPr>
         <w:t>Introducción</w:t>
       </w:r>
     </w:p>
     <w:p>
-      <w:r>
+      <w:pPr>
+        <w:spacing w:after="200" w:line="276" w:lineRule="auto"/>
+        <w:rPr>
+          <w:rFonts w:ascii="Calibri" w:eastAsia="Calibri" w:hAnsi="Calibri" w:cs="Times New Roman"/>
+          <w:kern w:val="0"/>
+          <w:sz w:val="22"/>
+          <w:szCs w:val="22"/>
+          <w:lang w:eastAsia="en-US"/>
+          <w14:ligatures w14:val="none"/>
+        </w:rPr>
+      </w:pPr>
+      <w:r>
+        <w:rPr>
+          <w:rFonts w:ascii="Calibri" w:eastAsia="Calibri" w:hAnsi="Calibri" w:cs="Times New Roman"/>
+          <w:kern w:val="0"/>
+          <w:sz w:val="22"/>
+          <w:szCs w:val="22"/>
+          <w:lang w:eastAsia="en-US"/>
+          <w14:ligatures w14:val="none"/>
+        </w:rPr>
         <w:t>La tienda de ropa "</w:t>
       </w:r>
       <w:proofErr w:type="spellStart"/>
       <w:r>
+        <w:rPr>
+          <w:rFonts w:ascii="Calibri" w:eastAsia="Calibri" w:hAnsi="Calibri" w:cs="Times New Roman"/>
+          <w:kern w:val="0"/>
+          <w:sz w:val="22"/>
+          <w:szCs w:val="22"/>
+          <w:lang w:eastAsia="en-US"/>
+          <w14:ligatures w14:val="none"/>
+        </w:rPr>
         <w:t>ModaClick</w:t>
       </w:r>
       <w:proofErr w:type="spellEnd"/>
       <w:r>
+        <w:rPr>
+          <w:rFonts w:ascii="Calibri" w:eastAsia="Calibri" w:hAnsi="Calibri" w:cs="Times New Roman"/>
+          <w:kern w:val="0"/>
+          <w:sz w:val="22"/>
+          <w:szCs w:val="22"/>
+          <w:lang w:eastAsia="en-US"/>
+          <w14:ligatures w14:val="none"/>
+        </w:rPr>
         <w:t>" vende productos exclusivamente por internet. Recibe muchas preguntas repetidas a través de su página web y redes sociales, como: horarios de entrega, métodos de pago, cambios y devoluciones. Actualmente, las respuestas son manuales y lentas, lo que genera molestias en los clientes. Por eso, la tienda desea implementar un chatbot con Inteligencia Artificial que pueda responder preguntas frecuentes de forma automática y rápida.</w:t>
       </w:r>
     </w:p>
     <w:p>
       <w:pPr>
-        <w:rPr>
-          <w:b/>
-          <w:bCs/>
-        </w:rPr>
-      </w:pPr>
-      <w:r>
-        <w:rPr>
-          <w:b/>
-          <w:bCs/>
+        <w:spacing w:after="200" w:line="276" w:lineRule="auto"/>
+        <w:rPr>
+          <w:rFonts w:ascii="Calibri" w:eastAsia="Calibri" w:hAnsi="Calibri" w:cs="Times New Roman"/>
+          <w:b/>
+          <w:bCs/>
+          <w:kern w:val="0"/>
+          <w:sz w:val="22"/>
+          <w:szCs w:val="22"/>
+          <w:lang w:eastAsia="en-US"/>
+          <w14:ligatures w14:val="none"/>
+        </w:rPr>
+      </w:pPr>
+      <w:r>
+        <w:rPr>
+          <w:rFonts w:ascii="Calibri" w:eastAsia="Calibri" w:hAnsi="Calibri" w:cs="Times New Roman"/>
+          <w:b/>
+          <w:bCs/>
+          <w:kern w:val="0"/>
           <w:sz w:val="32"/>
           <w:szCs w:val="32"/>
+          <w:lang w:eastAsia="en-US"/>
+          <w14:ligatures w14:val="none"/>
         </w:rPr>
         <w:t>Problemática</w:t>
       </w:r>
     </w:p>
     <w:p>
+      <w:pPr>
+        <w:spacing w:after="200" w:line="276" w:lineRule="auto"/>
+        <w:rPr>
+          <w:rFonts w:ascii="Calibri" w:eastAsia="Calibri" w:hAnsi="Calibri" w:cs="Times New Roman"/>
+          <w:kern w:val="0"/>
+          <w:sz w:val="22"/>
+          <w:szCs w:val="22"/>
+          <w:lang w:eastAsia="en-US"/>
+          <w14:ligatures w14:val="none"/>
+        </w:rPr>
+      </w:pPr>
       <w:proofErr w:type="spellStart"/>
       <w:r>
+        <w:rPr>
+          <w:rFonts w:ascii="Calibri" w:eastAsia="Calibri" w:hAnsi="Calibri" w:cs="Times New Roman"/>
+          <w:kern w:val="0"/>
+          <w:sz w:val="22"/>
+          <w:szCs w:val="22"/>
+          <w:lang w:eastAsia="en-US"/>
+          <w14:ligatures w14:val="none"/>
+        </w:rPr>
         <w:t>ModaClick</w:t>
       </w:r>
       <w:proofErr w:type="spellEnd"/>
       <w:r>
+        <w:rPr>
+          <w:rFonts w:ascii="Calibri" w:eastAsia="Calibri" w:hAnsi="Calibri" w:cs="Times New Roman"/>
+          <w:kern w:val="0"/>
+          <w:sz w:val="22"/>
+          <w:szCs w:val="22"/>
+          <w:lang w:eastAsia="en-US"/>
+          <w14:ligatures w14:val="none"/>
+        </w:rPr>
         <w:t xml:space="preserve"> no cuenta con personal suficiente para responder a todos los mensajes de los clientes en tiempo real. Esto provoca demoras, pérdida de ventas y mala experiencia para el cliente.</w:t>
       </w:r>
     </w:p>
     <w:p>
       <w:pPr>
-        <w:rPr>
-          <w:b/>
-          <w:bCs/>
+        <w:spacing w:after="200" w:line="276" w:lineRule="auto"/>
+        <w:rPr>
+          <w:rFonts w:ascii="Calibri" w:eastAsia="Calibri" w:hAnsi="Calibri" w:cs="Times New Roman"/>
+          <w:b/>
+          <w:bCs/>
+          <w:kern w:val="0"/>
           <w:sz w:val="32"/>
           <w:szCs w:val="32"/>
-        </w:rPr>
-      </w:pPr>
-      <w:r>
-        <w:rPr>
-          <w:b/>
-          <w:bCs/>
+          <w:lang w:eastAsia="en-US"/>
+          <w14:ligatures w14:val="none"/>
+        </w:rPr>
+      </w:pPr>
+      <w:r>
+        <w:rPr>
+          <w:rFonts w:ascii="Calibri" w:eastAsia="Calibri" w:hAnsi="Calibri" w:cs="Times New Roman"/>
+          <w:b/>
+          <w:bCs/>
+          <w:kern w:val="0"/>
           <w:sz w:val="32"/>
           <w:szCs w:val="32"/>
+          <w:lang w:eastAsia="en-US"/>
+          <w14:ligatures w14:val="none"/>
         </w:rPr>
         <w:t>Objetivo general</w:t>
       </w:r>
     </w:p>
     <w:p>
-      <w:r>
+      <w:pPr>
+        <w:spacing w:after="200" w:line="276" w:lineRule="auto"/>
+        <w:rPr>
+          <w:rFonts w:ascii="Calibri" w:eastAsia="Calibri" w:hAnsi="Calibri" w:cs="Times New Roman"/>
+          <w:kern w:val="0"/>
+          <w:sz w:val="22"/>
+          <w:szCs w:val="22"/>
+          <w:lang w:eastAsia="en-US"/>
+          <w14:ligatures w14:val="none"/>
+        </w:rPr>
+      </w:pPr>
+      <w:r>
+        <w:rPr>
+          <w:rFonts w:ascii="Calibri" w:eastAsia="Calibri" w:hAnsi="Calibri" w:cs="Times New Roman"/>
+          <w:kern w:val="0"/>
+          <w:sz w:val="22"/>
+          <w:szCs w:val="22"/>
+          <w:lang w:eastAsia="en-US"/>
+          <w14:ligatures w14:val="none"/>
+        </w:rPr>
         <w:t xml:space="preserve">Implementar un chatbot inteligente que responda automáticamente a las preguntas frecuentes de los clientes en la tienda online </w:t>
       </w:r>
       <w:proofErr w:type="spellStart"/>
       <w:r>
+        <w:rPr>
+          <w:rFonts w:ascii="Calibri" w:eastAsia="Calibri" w:hAnsi="Calibri" w:cs="Times New Roman"/>
+          <w:kern w:val="0"/>
+          <w:sz w:val="22"/>
+          <w:szCs w:val="22"/>
+          <w:lang w:eastAsia="en-US"/>
+          <w14:ligatures w14:val="none"/>
+        </w:rPr>
         <w:t>ModaClick</w:t>
       </w:r>
       <w:proofErr w:type="spellEnd"/>
       <w:r>
+        <w:rPr>
+          <w:rFonts w:ascii="Calibri" w:eastAsia="Calibri" w:hAnsi="Calibri" w:cs="Times New Roman"/>
+          <w:kern w:val="0"/>
+          <w:sz w:val="22"/>
+          <w:szCs w:val="22"/>
+          <w:lang w:eastAsia="en-US"/>
+          <w14:ligatures w14:val="none"/>
+        </w:rPr>
         <w:t>.</w:t>
       </w:r>
     </w:p>
     <w:p>
       <w:pPr>
-        <w:rPr>
-          <w:b/>
-          <w:bCs/>
+        <w:spacing w:after="200" w:line="276" w:lineRule="auto"/>
+        <w:rPr>
+          <w:rFonts w:ascii="Calibri" w:eastAsia="Calibri" w:hAnsi="Calibri" w:cs="Times New Roman"/>
+          <w:b/>
+          <w:bCs/>
+          <w:kern w:val="0"/>
           <w:sz w:val="32"/>
           <w:szCs w:val="32"/>
-        </w:rPr>
-      </w:pPr>
-      <w:r>
-        <w:rPr>
-          <w:b/>
-          <w:bCs/>
+          <w:lang w:eastAsia="en-US"/>
+          <w14:ligatures w14:val="none"/>
+        </w:rPr>
+      </w:pPr>
+      <w:r>
+        <w:rPr>
+          <w:rFonts w:ascii="Calibri" w:eastAsia="Calibri" w:hAnsi="Calibri" w:cs="Times New Roman"/>
+          <w:b/>
+          <w:bCs/>
+          <w:kern w:val="0"/>
           <w:sz w:val="32"/>
           <w:szCs w:val="32"/>
-        </w:rPr>
-        <w:t>Objetivos específicos</w:t>
-      </w:r>
-      <w:r>
-        <w:rPr>
-          <w:b/>
-          <w:bCs/>
+          <w:lang w:eastAsia="en-US"/>
+          <w14:ligatures w14:val="none"/>
+        </w:rPr>
+        <w:t>Objetivos específicos:</w:t>
+      </w:r>
+    </w:p>
+    <w:p>
+      <w:pPr>
+        <w:spacing w:before="100" w:beforeAutospacing="1" w:after="100" w:afterAutospacing="1" w:line="240" w:lineRule="auto"/>
+        <w:rPr>
+          <w:rFonts w:ascii="Times New Roman" w:eastAsia="Times New Roman" w:hAnsi="Times New Roman" w:cs="Times New Roman"/>
+          <w:kern w:val="0"/>
+          <w:lang w:eastAsia="es-BO"/>
+          <w14:ligatures w14:val="none"/>
+        </w:rPr>
+      </w:pPr>
+      <w:proofErr w:type="gramStart"/>
+      <w:r>
+        <w:rPr>
+          <w:rFonts w:ascii="Times New Roman" w:eastAsia="Times New Roman" w:hAnsi="Symbol" w:cs="Times New Roman"/>
+          <w:kern w:val="0"/>
+          <w:lang w:eastAsia="es-BO"/>
+          <w14:ligatures w14:val="none"/>
+        </w:rPr>
+        <w:t></w:t>
+      </w:r>
+      <w:r>
+        <w:rPr>
+          <w:rFonts w:ascii="Times New Roman" w:eastAsia="Times New Roman" w:hAnsi="Times New Roman" w:cs="Times New Roman"/>
+          <w:kern w:val="0"/>
+          <w:lang w:eastAsia="es-BO"/>
+          <w14:ligatures w14:val="none"/>
+        </w:rPr>
+        <w:t xml:space="preserve">  </w:t>
+      </w:r>
+      <w:r>
+        <w:rPr>
+          <w:rFonts w:ascii="Times New Roman" w:eastAsia="Times New Roman" w:hAnsi="Times New Roman" w:cs="Times New Roman"/>
+          <w:b/>
+          <w:bCs/>
+          <w:kern w:val="0"/>
+          <w:lang w:eastAsia="es-BO"/>
+          <w14:ligatures w14:val="none"/>
+        </w:rPr>
+        <w:t>Analizar</w:t>
+      </w:r>
+      <w:proofErr w:type="gramEnd"/>
+      <w:r>
+        <w:rPr>
+          <w:rFonts w:ascii="Times New Roman" w:eastAsia="Times New Roman" w:hAnsi="Times New Roman" w:cs="Times New Roman"/>
+          <w:b/>
+          <w:bCs/>
+          <w:kern w:val="0"/>
+          <w:lang w:eastAsia="es-BO"/>
+          <w14:ligatures w14:val="none"/>
+        </w:rPr>
+        <w:t xml:space="preserve"> las preguntas frecuentes</w:t>
+      </w:r>
+      <w:r>
+        <w:rPr>
+          <w:rFonts w:ascii="Times New Roman" w:eastAsia="Times New Roman" w:hAnsi="Times New Roman" w:cs="Times New Roman"/>
+          <w:kern w:val="0"/>
+          <w:lang w:eastAsia="es-BO"/>
+          <w14:ligatures w14:val="none"/>
+        </w:rPr>
+        <w:t xml:space="preserve"> de los clientes para definir el contenido necesario del chatbot.</w:t>
+      </w:r>
+    </w:p>
+    <w:p>
+      <w:pPr>
+        <w:spacing w:before="100" w:beforeAutospacing="1" w:after="100" w:afterAutospacing="1" w:line="240" w:lineRule="auto"/>
+        <w:rPr>
+          <w:rFonts w:ascii="Times New Roman" w:eastAsia="Times New Roman" w:hAnsi="Times New Roman" w:cs="Times New Roman"/>
+          <w:kern w:val="0"/>
+          <w:lang w:eastAsia="es-BO"/>
+          <w14:ligatures w14:val="none"/>
+        </w:rPr>
+      </w:pPr>
+      <w:r>
+        <w:rPr>
+          <w:rFonts w:ascii="Times New Roman" w:eastAsia="Times New Roman" w:hAnsi="Symbol" w:cs="Times New Roman"/>
+          <w:kern w:val="0"/>
+          <w:lang w:eastAsia="es-BO"/>
+          <w14:ligatures w14:val="none"/>
+        </w:rPr>
+        <w:t></w:t>
+      </w:r>
+      <w:r>
+        <w:rPr>
+          <w:rFonts w:ascii="Times New Roman" w:eastAsia="Times New Roman" w:hAnsi="Times New Roman" w:cs="Times New Roman"/>
+          <w:kern w:val="0"/>
+          <w:lang w:eastAsia="es-BO"/>
+          <w14:ligatures w14:val="none"/>
+        </w:rPr>
+        <w:t xml:space="preserve">   </w:t>
+      </w:r>
+      <w:r>
+        <w:rPr>
+          <w:rFonts w:ascii="Times New Roman" w:eastAsia="Times New Roman" w:hAnsi="Times New Roman" w:cs="Times New Roman"/>
+          <w:b/>
+          <w:bCs/>
+          <w:kern w:val="0"/>
+          <w:lang w:eastAsia="es-BO"/>
+          <w14:ligatures w14:val="none"/>
+        </w:rPr>
+        <w:t>Diseñar, entrenar e integrar el chatbot</w:t>
+      </w:r>
+      <w:r>
+        <w:rPr>
+          <w:rFonts w:ascii="Times New Roman" w:eastAsia="Times New Roman" w:hAnsi="Times New Roman" w:cs="Times New Roman"/>
+          <w:kern w:val="0"/>
+          <w:lang w:eastAsia="es-BO"/>
+          <w14:ligatures w14:val="none"/>
+        </w:rPr>
+        <w:t xml:space="preserve"> con respuestas automáticas en el sitio web de </w:t>
+      </w:r>
+      <w:proofErr w:type="spellStart"/>
+      <w:r>
+        <w:rPr>
+          <w:rFonts w:ascii="Times New Roman" w:eastAsia="Times New Roman" w:hAnsi="Times New Roman" w:cs="Times New Roman"/>
+          <w:kern w:val="0"/>
+          <w:lang w:eastAsia="es-BO"/>
+          <w14:ligatures w14:val="none"/>
+        </w:rPr>
+        <w:t>ModaClick</w:t>
+      </w:r>
+      <w:proofErr w:type="spellEnd"/>
+      <w:r>
+        <w:rPr>
+          <w:rFonts w:ascii="Times New Roman" w:eastAsia="Times New Roman" w:hAnsi="Times New Roman" w:cs="Times New Roman"/>
+          <w:kern w:val="0"/>
+          <w:lang w:eastAsia="es-BO"/>
+          <w14:ligatures w14:val="none"/>
+        </w:rPr>
+        <w:t>.</w:t>
+      </w:r>
+      <w:r>
+        <w:rPr>
+          <w:rFonts w:ascii="Times New Roman" w:eastAsia="Times New Roman" w:hAnsi="Times New Roman" w:cs="Times New Roman"/>
+          <w:kern w:val="0"/>
+          <w:lang w:eastAsia="es-BO"/>
+          <w14:ligatures w14:val="none"/>
+        </w:rPr>
+        <w:br/>
+        <w:t>→ El objetivo técnico central del proyecto.</w:t>
+      </w:r>
+    </w:p>
+    <w:p>
+      <w:pPr>
+        <w:spacing w:before="100" w:beforeAutospacing="1" w:after="100" w:afterAutospacing="1" w:line="240" w:lineRule="auto"/>
+        <w:rPr>
+          <w:rFonts w:ascii="Times New Roman" w:eastAsia="Times New Roman" w:hAnsi="Times New Roman" w:cs="Times New Roman"/>
+          <w:kern w:val="0"/>
+          <w:lang w:eastAsia="es-BO"/>
+          <w14:ligatures w14:val="none"/>
+        </w:rPr>
+      </w:pPr>
+      <w:r>
+        <w:rPr>
+          <w:rFonts w:ascii="Times New Roman" w:eastAsia="Times New Roman" w:hAnsi="Symbol" w:cs="Times New Roman"/>
+          <w:kern w:val="0"/>
+          <w:lang w:eastAsia="es-BO"/>
+          <w14:ligatures w14:val="none"/>
+        </w:rPr>
+        <w:t></w:t>
+      </w:r>
+      <w:r>
+        <w:rPr>
+          <w:rFonts w:ascii="Times New Roman" w:eastAsia="Times New Roman" w:hAnsi="Times New Roman" w:cs="Times New Roman"/>
+          <w:kern w:val="0"/>
+          <w:lang w:eastAsia="es-BO"/>
+          <w14:ligatures w14:val="none"/>
+        </w:rPr>
+        <w:t xml:space="preserve">   </w:t>
+      </w:r>
+      <w:r>
+        <w:rPr>
+          <w:rFonts w:ascii="Times New Roman" w:eastAsia="Times New Roman" w:hAnsi="Times New Roman" w:cs="Times New Roman"/>
+          <w:b/>
+          <w:bCs/>
+          <w:kern w:val="0"/>
+          <w:lang w:eastAsia="es-BO"/>
+          <w14:ligatures w14:val="none"/>
+        </w:rPr>
+        <w:t>Medir el impacto del chatbot</w:t>
+      </w:r>
+      <w:r>
+        <w:rPr>
+          <w:rFonts w:ascii="Times New Roman" w:eastAsia="Times New Roman" w:hAnsi="Times New Roman" w:cs="Times New Roman"/>
+          <w:kern w:val="0"/>
+          <w:lang w:eastAsia="es-BO"/>
+          <w14:ligatures w14:val="none"/>
+        </w:rPr>
+        <w:t xml:space="preserve"> en la atención al cliente y el tiempo de respuesta.</w:t>
+      </w:r>
+      <w:r>
+        <w:rPr>
+          <w:rFonts w:ascii="Times New Roman" w:eastAsia="Times New Roman" w:hAnsi="Times New Roman" w:cs="Times New Roman"/>
+          <w:kern w:val="0"/>
+          <w:lang w:eastAsia="es-BO"/>
+          <w14:ligatures w14:val="none"/>
+        </w:rPr>
+        <w:br/>
+        <w:t>→ Es importante para saber si el chatbot cumple su función.</w:t>
+      </w:r>
+    </w:p>
+    <w:p>
+      <w:pPr>
+        <w:spacing w:before="100" w:beforeAutospacing="1" w:after="100" w:afterAutospacing="1" w:line="240" w:lineRule="auto"/>
+        <w:rPr>
+          <w:rFonts w:ascii="Times New Roman" w:eastAsia="Times New Roman" w:hAnsi="Times New Roman" w:cs="Times New Roman"/>
+          <w:kern w:val="0"/>
+          <w:lang w:eastAsia="es-BO"/>
+          <w14:ligatures w14:val="none"/>
+        </w:rPr>
+      </w:pPr>
+    </w:p>
+    <w:p>
+      <w:pPr>
+        <w:spacing w:before="100" w:beforeAutospacing="1" w:after="100" w:afterAutospacing="1" w:line="240" w:lineRule="auto"/>
+        <w:rPr>
+          <w:rFonts w:ascii="Times New Roman" w:eastAsia="Times New Roman" w:hAnsi="Times New Roman" w:cs="Times New Roman"/>
+          <w:kern w:val="0"/>
+          <w:lang w:eastAsia="es-BO"/>
+          <w14:ligatures w14:val="none"/>
+        </w:rPr>
+      </w:pPr>
+    </w:p>
+    <w:p>
+      <w:pPr>
+        <w:spacing w:before="100" w:beforeAutospacing="1" w:after="100" w:afterAutospacing="1" w:line="240" w:lineRule="auto"/>
+        <w:rPr>
+          <w:rFonts w:ascii="Times New Roman" w:eastAsia="Times New Roman" w:hAnsi="Times New Roman" w:cs="Times New Roman"/>
+          <w:kern w:val="0"/>
+          <w:lang w:eastAsia="es-BO"/>
+          <w14:ligatures w14:val="none"/>
+        </w:rPr>
+      </w:pPr>
+    </w:p>
+    <w:p>
+      <w:pPr>
+        <w:spacing w:before="100" w:beforeAutospacing="1" w:after="100" w:afterAutospacing="1" w:line="240" w:lineRule="auto"/>
+        <w:rPr>
+          <w:rFonts w:ascii="Times New Roman" w:eastAsia="Times New Roman" w:hAnsi="Times New Roman" w:cs="Times New Roman"/>
+          <w:kern w:val="0"/>
+          <w:lang w:eastAsia="es-BO"/>
+          <w14:ligatures w14:val="none"/>
+        </w:rPr>
+      </w:pPr>
+    </w:p>
+    <w:p>
+      <w:pPr>
+        <w:spacing w:before="100" w:beforeAutospacing="1" w:after="100" w:afterAutospacing="1" w:line="240" w:lineRule="auto"/>
+        <w:rPr>
+          <w:rFonts w:ascii="Times New Roman" w:eastAsia="Times New Roman" w:hAnsi="Times New Roman" w:cs="Times New Roman"/>
+          <w:b/>
+          <w:bCs/>
+          <w:kern w:val="0"/>
           <w:sz w:val="32"/>
           <w:szCs w:val="32"/>
-        </w:rPr>
-        <w:t>:</w:t>
-      </w:r>
-    </w:p>
-    <w:p>
-      <w:pPr>
-        <w:pStyle w:val="NormalWeb"/>
-      </w:pPr>
-      <w:proofErr w:type="gramStart"/>
-      <w:r>
-        <w:rPr>
-          <w:rFonts w:hAnsi="Symbol"/>
-        </w:rPr>
-        <w:t></w:t>
-      </w:r>
-      <w:r>
-        <w:t xml:space="preserve">  </w:t>
-      </w:r>
-      <w:r>
-        <w:rPr>
-          <w:rStyle w:val="Textoennegrita"/>
-          <w:rFonts w:eastAsiaTheme="majorEastAsia"/>
-        </w:rPr>
-        <w:t>Analizar</w:t>
-      </w:r>
-      <w:proofErr w:type="gramEnd"/>
-      <w:r>
-        <w:rPr>
-          <w:rStyle w:val="Textoennegrita"/>
-          <w:rFonts w:eastAsiaTheme="majorEastAsia"/>
-        </w:rPr>
-        <w:t xml:space="preserve"> las preguntas frecuentes</w:t>
-      </w:r>
-      <w:r>
-        <w:t xml:space="preserve"> de los clientes para definir el contenido necesario del chatbot.</w:t>
-      </w:r>
-    </w:p>
-    <w:p>
-      <w:pPr>
-        <w:pStyle w:val="NormalWeb"/>
-      </w:pPr>
-      <w:r>
-        <w:rPr>
-          <w:rFonts w:hAnsi="Symbol"/>
-        </w:rPr>
-        <w:t></w:t>
-      </w:r>
-      <w:r>
-        <w:t xml:space="preserve">   </w:t>
-      </w:r>
-      <w:r>
-        <w:rPr>
-          <w:rStyle w:val="Textoennegrita"/>
-          <w:rFonts w:eastAsiaTheme="majorEastAsia"/>
-        </w:rPr>
-        <w:t>Diseñar, entrenar e integrar el chatbot</w:t>
-      </w:r>
-      <w:r>
-        <w:t xml:space="preserve"> con respuestas automáticas en el sitio web de </w:t>
-      </w:r>
-      <w:proofErr w:type="spellStart"/>
-      <w:r>
-        <w:t>ModaClick</w:t>
-      </w:r>
-      <w:proofErr w:type="spellEnd"/>
-      <w:r>
-        <w:t>.</w:t>
-      </w:r>
-      <w:r>
-        <w:br/>
-        <w:t>→ El objetivo técnico central del proyecto.</w:t>
-      </w:r>
-    </w:p>
-    <w:p>
-      <w:pPr>
-        <w:pStyle w:val="NormalWeb"/>
-      </w:pPr>
-      <w:r>
-        <w:rPr>
-          <w:rFonts w:hAnsi="Symbol"/>
-        </w:rPr>
-        <w:t></w:t>
-      </w:r>
-      <w:r>
-        <w:t xml:space="preserve">   </w:t>
-      </w:r>
-      <w:r>
-        <w:rPr>
-          <w:rStyle w:val="Textoennegrita"/>
-          <w:rFonts w:eastAsiaTheme="majorEastAsia"/>
-        </w:rPr>
-        <w:t>Medir el impacto del chatbot</w:t>
-      </w:r>
-      <w:r>
-        <w:t xml:space="preserve"> en la atención al cliente y el tiempo de respuesta.</w:t>
-      </w:r>
-      <w:r>
-        <w:br/>
-        <w:t>→ Es importante para saber si el chatbot cumple su función.</w:t>
-      </w:r>
-    </w:p>
-    <w:p>
-      <w:pPr>
-        <w:pStyle w:val="NormalWeb"/>
-      </w:pPr>
-    </w:p>
-    <w:p>
-      <w:pPr>
-        <w:pStyle w:val="NormalWeb"/>
-      </w:pPr>
-    </w:p>
-    <w:p>
-      <w:pPr>
-        <w:pStyle w:val="NormalWeb"/>
-      </w:pPr>
-    </w:p>
-    <w:p>
-      <w:pPr>
-        <w:pStyle w:val="NormalWeb"/>
-      </w:pPr>
-    </w:p>
-    <w:p>
-      <w:pPr>
-        <w:pStyle w:val="NormalWeb"/>
-        <w:rPr>
-          <w:b/>
-          <w:bCs/>
+          <w:lang w:eastAsia="es-BO"/>
+          <w14:ligatures w14:val="none"/>
+        </w:rPr>
+      </w:pPr>
+      <w:r>
+        <w:rPr>
+          <w:rFonts w:ascii="Times New Roman" w:eastAsia="Times New Roman" w:hAnsi="Times New Roman" w:cs="Times New Roman"/>
+          <w:b/>
+          <w:bCs/>
+          <w:kern w:val="0"/>
           <w:sz w:val="32"/>
           <w:szCs w:val="32"/>
-        </w:rPr>
-      </w:pPr>
-      <w:r>
-        <w:rPr>
-          <w:b/>
-          <w:bCs/>
-          <w:sz w:val="32"/>
-          <w:szCs w:val="32"/>
+          <w:lang w:eastAsia="es-BO"/>
+          <w14:ligatures w14:val="none"/>
         </w:rPr>
         <w:lastRenderedPageBreak/>
         <w:t>Historias de usuario:</w:t>
@@ -285,15 +566,19 @@
           <w:rFonts w:ascii="Times New Roman" w:eastAsia="Times New Roman" w:hAnsi="Times New Roman" w:cs="Times New Roman"/>
           <w:b/>
           <w:bCs/>
-          <w:lang w:eastAsia="es-BO"/>
-        </w:rPr>
-      </w:pPr>
-      <w:r>
-        <w:rPr>
-          <w:rFonts w:ascii="Times New Roman" w:eastAsia="Times New Roman" w:hAnsi="Times New Roman" w:cs="Times New Roman"/>
-          <w:b/>
-          <w:bCs/>
-          <w:lang w:eastAsia="es-BO"/>
+          <w:kern w:val="0"/>
+          <w:lang w:eastAsia="es-BO"/>
+          <w14:ligatures w14:val="none"/>
+        </w:rPr>
+      </w:pPr>
+      <w:r>
+        <w:rPr>
+          <w:rFonts w:ascii="Times New Roman" w:eastAsia="Times New Roman" w:hAnsi="Times New Roman" w:cs="Times New Roman"/>
+          <w:b/>
+          <w:bCs/>
+          <w:kern w:val="0"/>
+          <w:lang w:eastAsia="es-BO"/>
+          <w14:ligatures w14:val="none"/>
         </w:rPr>
         <w:t>Objetivo 1: Analizar las preguntas frecuentes de los clientes para definir el contenido necesario del chatbot</w:t>
       </w:r>
@@ -307,22 +592,28 @@
         <w:spacing w:before="100" w:beforeAutospacing="1" w:after="100" w:afterAutospacing="1" w:line="240" w:lineRule="auto"/>
         <w:rPr>
           <w:rFonts w:ascii="Times New Roman" w:eastAsia="Times New Roman" w:hAnsi="Times New Roman" w:cs="Times New Roman"/>
-          <w:lang w:eastAsia="es-BO"/>
-        </w:rPr>
-      </w:pPr>
-      <w:r>
-        <w:rPr>
-          <w:rFonts w:ascii="Times New Roman" w:eastAsia="Times New Roman" w:hAnsi="Times New Roman" w:cs="Times New Roman"/>
-          <w:b/>
-          <w:bCs/>
-          <w:lang w:eastAsia="es-BO"/>
+          <w:kern w:val="0"/>
+          <w:lang w:eastAsia="es-BO"/>
+          <w14:ligatures w14:val="none"/>
+        </w:rPr>
+      </w:pPr>
+      <w:r>
+        <w:rPr>
+          <w:rFonts w:ascii="Times New Roman" w:eastAsia="Times New Roman" w:hAnsi="Times New Roman" w:cs="Times New Roman"/>
+          <w:b/>
+          <w:bCs/>
+          <w:kern w:val="0"/>
+          <w:lang w:eastAsia="es-BO"/>
+          <w14:ligatures w14:val="none"/>
         </w:rPr>
         <w:t>HU1.1:</w:t>
       </w:r>
       <w:r>
         <w:rPr>
           <w:rFonts w:ascii="Times New Roman" w:eastAsia="Times New Roman" w:hAnsi="Times New Roman" w:cs="Times New Roman"/>
-          <w:lang w:eastAsia="es-BO"/>
+          <w:kern w:val="0"/>
+          <w:lang w:eastAsia="es-BO"/>
+          <w14:ligatures w14:val="none"/>
         </w:rPr>
         <w:t xml:space="preserve"> Como administrador de la tienda, quiero ver cuáles son las preguntas más comunes que hacen los clientes, para que el chatbot las pueda responder.</w:t>
       </w:r>
@@ -336,22 +627,28 @@
         <w:spacing w:before="100" w:beforeAutospacing="1" w:after="100" w:afterAutospacing="1" w:line="240" w:lineRule="auto"/>
         <w:rPr>
           <w:rFonts w:ascii="Times New Roman" w:eastAsia="Times New Roman" w:hAnsi="Times New Roman" w:cs="Times New Roman"/>
-          <w:lang w:eastAsia="es-BO"/>
-        </w:rPr>
-      </w:pPr>
-      <w:r>
-        <w:rPr>
-          <w:rFonts w:ascii="Times New Roman" w:eastAsia="Times New Roman" w:hAnsi="Times New Roman" w:cs="Times New Roman"/>
-          <w:b/>
-          <w:bCs/>
-          <w:lang w:eastAsia="es-BO"/>
+          <w:kern w:val="0"/>
+          <w:lang w:eastAsia="es-BO"/>
+          <w14:ligatures w14:val="none"/>
+        </w:rPr>
+      </w:pPr>
+      <w:r>
+        <w:rPr>
+          <w:rFonts w:ascii="Times New Roman" w:eastAsia="Times New Roman" w:hAnsi="Times New Roman" w:cs="Times New Roman"/>
+          <w:b/>
+          <w:bCs/>
+          <w:kern w:val="0"/>
+          <w:lang w:eastAsia="es-BO"/>
+          <w14:ligatures w14:val="none"/>
         </w:rPr>
         <w:t>HU1.2:</w:t>
       </w:r>
       <w:r>
         <w:rPr>
           <w:rFonts w:ascii="Times New Roman" w:eastAsia="Times New Roman" w:hAnsi="Times New Roman" w:cs="Times New Roman"/>
-          <w:lang w:eastAsia="es-BO"/>
+          <w:kern w:val="0"/>
+          <w:lang w:eastAsia="es-BO"/>
+          <w14:ligatures w14:val="none"/>
         </w:rPr>
         <w:t xml:space="preserve"> Como desarrollador, quiero tener acceso a los mensajes anteriores de los clientes para analizar qué información debe conocer el chatbot.</w:t>
       </w:r>
@@ -365,135 +662,179 @@
         <w:spacing w:before="100" w:beforeAutospacing="1" w:after="100" w:afterAutospacing="1" w:line="240" w:lineRule="auto"/>
         <w:rPr>
           <w:rFonts w:ascii="Times New Roman" w:eastAsia="Times New Roman" w:hAnsi="Times New Roman" w:cs="Times New Roman"/>
-          <w:lang w:eastAsia="es-BO"/>
-        </w:rPr>
-      </w:pPr>
-      <w:r>
-        <w:rPr>
-          <w:rFonts w:ascii="Times New Roman" w:eastAsia="Times New Roman" w:hAnsi="Times New Roman" w:cs="Times New Roman"/>
-          <w:b/>
-          <w:bCs/>
-          <w:lang w:eastAsia="es-BO"/>
+          <w:kern w:val="0"/>
+          <w:lang w:eastAsia="es-BO"/>
+          <w14:ligatures w14:val="none"/>
+        </w:rPr>
+      </w:pPr>
+      <w:r>
+        <w:rPr>
+          <w:rFonts w:ascii="Times New Roman" w:eastAsia="Times New Roman" w:hAnsi="Times New Roman" w:cs="Times New Roman"/>
+          <w:b/>
+          <w:bCs/>
+          <w:kern w:val="0"/>
+          <w:lang w:eastAsia="es-BO"/>
+          <w14:ligatures w14:val="none"/>
         </w:rPr>
         <w:t>HU1.3:</w:t>
       </w:r>
       <w:r>
         <w:rPr>
           <w:rFonts w:ascii="Times New Roman" w:eastAsia="Times New Roman" w:hAnsi="Times New Roman" w:cs="Times New Roman"/>
-          <w:lang w:eastAsia="es-BO"/>
+          <w:kern w:val="0"/>
+          <w:lang w:eastAsia="es-BO"/>
+          <w14:ligatures w14:val="none"/>
         </w:rPr>
         <w:t xml:space="preserve"> Como analista de datos, quiero categorizar las preguntas frecuentes para organizar mejor las respuestas del chatbot.</w:t>
       </w:r>
     </w:p>
     <w:p>
       <w:pPr>
-        <w:pStyle w:val="Prrafodelista"/>
         <w:numPr>
           <w:ilvl w:val="0"/>
           <w:numId w:val="12"/>
         </w:numPr>
         <w:spacing w:before="100" w:beforeAutospacing="1" w:after="100" w:afterAutospacing="1" w:line="240" w:lineRule="auto"/>
-        <w:rPr>
-          <w:rFonts w:ascii="Times New Roman" w:eastAsia="Times New Roman" w:hAnsi="Times New Roman" w:cs="Times New Roman"/>
-          <w:lang w:eastAsia="es-BO"/>
-        </w:rPr>
-      </w:pPr>
-      <w:r>
-        <w:rPr>
-          <w:rFonts w:ascii="Times New Roman" w:eastAsia="Times New Roman" w:hAnsi="Times New Roman" w:cs="Times New Roman"/>
-          <w:b/>
-          <w:bCs/>
-          <w:lang w:eastAsia="es-BO"/>
+        <w:contextualSpacing/>
+        <w:rPr>
+          <w:rFonts w:ascii="Times New Roman" w:eastAsia="Times New Roman" w:hAnsi="Times New Roman" w:cs="Times New Roman"/>
+          <w:kern w:val="0"/>
+          <w:lang w:eastAsia="es-BO"/>
+          <w14:ligatures w14:val="none"/>
+        </w:rPr>
+      </w:pPr>
+      <w:r>
+        <w:rPr>
+          <w:rFonts w:ascii="Times New Roman" w:eastAsia="Times New Roman" w:hAnsi="Times New Roman" w:cs="Times New Roman"/>
+          <w:b/>
+          <w:bCs/>
+          <w:kern w:val="0"/>
+          <w:lang w:eastAsia="es-BO"/>
+          <w14:ligatures w14:val="none"/>
         </w:rPr>
         <w:t>HU1.4</w:t>
       </w:r>
       <w:r>
         <w:rPr>
           <w:rFonts w:ascii="Times New Roman" w:eastAsia="Times New Roman" w:hAnsi="Times New Roman" w:cs="Times New Roman"/>
-          <w:lang w:eastAsia="es-BO"/>
+          <w:kern w:val="0"/>
+          <w:lang w:eastAsia="es-BO"/>
+          <w14:ligatures w14:val="none"/>
         </w:rPr>
         <w:t>: Como diseñador de experiencia de usuario, quiero saber cuáles son las inquietudes más comunes de los usuarios para mejorar la forma en que se presentan las respuestas del chatbot.</w:t>
       </w:r>
     </w:p>
     <w:p>
       <w:pPr>
-        <w:pStyle w:val="Prrafodelista"/>
         <w:numPr>
           <w:ilvl w:val="0"/>
           <w:numId w:val="12"/>
         </w:numPr>
         <w:spacing w:before="100" w:beforeAutospacing="1" w:after="100" w:afterAutospacing="1" w:line="240" w:lineRule="auto"/>
-        <w:rPr>
-          <w:rFonts w:ascii="Times New Roman" w:eastAsia="Times New Roman" w:hAnsi="Times New Roman" w:cs="Times New Roman"/>
-          <w:lang w:eastAsia="es-BO"/>
-        </w:rPr>
-      </w:pPr>
-      <w:r>
-        <w:rPr>
-          <w:rFonts w:ascii="Times New Roman" w:eastAsia="Times New Roman" w:hAnsi="Times New Roman" w:cs="Times New Roman"/>
-          <w:b/>
-          <w:bCs/>
-          <w:lang w:eastAsia="es-BO"/>
+        <w:contextualSpacing/>
+        <w:rPr>
+          <w:rFonts w:ascii="Times New Roman" w:eastAsia="Times New Roman" w:hAnsi="Times New Roman" w:cs="Times New Roman"/>
+          <w:kern w:val="0"/>
+          <w:lang w:eastAsia="es-BO"/>
+          <w14:ligatures w14:val="none"/>
+        </w:rPr>
+      </w:pPr>
+      <w:r>
+        <w:rPr>
+          <w:rFonts w:ascii="Times New Roman" w:eastAsia="Times New Roman" w:hAnsi="Times New Roman" w:cs="Times New Roman"/>
+          <w:b/>
+          <w:bCs/>
+          <w:kern w:val="0"/>
+          <w:lang w:eastAsia="es-BO"/>
+          <w14:ligatures w14:val="none"/>
         </w:rPr>
         <w:t>HU1.5</w:t>
       </w:r>
       <w:r>
         <w:rPr>
           <w:rFonts w:ascii="Times New Roman" w:eastAsia="Times New Roman" w:hAnsi="Times New Roman" w:cs="Times New Roman"/>
-          <w:lang w:eastAsia="es-BO"/>
+          <w:kern w:val="0"/>
+          <w:lang w:eastAsia="es-BO"/>
+          <w14:ligatures w14:val="none"/>
         </w:rPr>
         <w:t>: Como encargado de soporte, quiero exportar los datos de preguntas frecuentes desde redes sociales y correo electrónico, para incluirlas en el análisis del contenido del chatbot.</w:t>
       </w:r>
     </w:p>
     <w:p>
       <w:pPr>
-        <w:pStyle w:val="Prrafodelista"/>
         <w:numPr>
           <w:ilvl w:val="0"/>
           <w:numId w:val="12"/>
         </w:numPr>
         <w:spacing w:before="100" w:beforeAutospacing="1" w:after="100" w:afterAutospacing="1" w:line="240" w:lineRule="auto"/>
-        <w:rPr>
-          <w:rFonts w:ascii="Times New Roman" w:eastAsia="Times New Roman" w:hAnsi="Times New Roman" w:cs="Times New Roman"/>
-          <w:lang w:eastAsia="es-BO"/>
-        </w:rPr>
-      </w:pPr>
-      <w:r>
-        <w:rPr>
-          <w:rFonts w:ascii="Times New Roman" w:eastAsia="Times New Roman" w:hAnsi="Times New Roman" w:cs="Times New Roman"/>
-          <w:b/>
-          <w:bCs/>
-          <w:lang w:eastAsia="es-BO"/>
+        <w:contextualSpacing/>
+        <w:rPr>
+          <w:rFonts w:ascii="Times New Roman" w:eastAsia="Times New Roman" w:hAnsi="Times New Roman" w:cs="Times New Roman"/>
+          <w:kern w:val="0"/>
+          <w:lang w:eastAsia="es-BO"/>
+          <w14:ligatures w14:val="none"/>
+        </w:rPr>
+      </w:pPr>
+      <w:r>
+        <w:rPr>
+          <w:rFonts w:ascii="Times New Roman" w:eastAsia="Times New Roman" w:hAnsi="Times New Roman" w:cs="Times New Roman"/>
+          <w:b/>
+          <w:bCs/>
+          <w:kern w:val="0"/>
+          <w:lang w:eastAsia="es-BO"/>
+          <w14:ligatures w14:val="none"/>
         </w:rPr>
         <w:t>HU1.6</w:t>
       </w:r>
       <w:r>
         <w:rPr>
           <w:rFonts w:ascii="Times New Roman" w:eastAsia="Times New Roman" w:hAnsi="Times New Roman" w:cs="Times New Roman"/>
-          <w:lang w:eastAsia="es-BO"/>
+          <w:kern w:val="0"/>
+          <w:lang w:eastAsia="es-BO"/>
+          <w14:ligatures w14:val="none"/>
         </w:rPr>
         <w:t>: Como administrador, quiero identificar palabras clave dentro de los mensajes frecuentes, para que el chatbot reconozca fácilmente la intención del usuario.</w:t>
       </w:r>
     </w:p>
     <w:p>
       <w:pPr>
-        <w:pStyle w:val="Ttulo2"/>
-        <w:rPr>
-          <w:color w:val="auto"/>
-        </w:rPr>
-      </w:pPr>
-      <w:r>
-        <w:rPr>
-          <w:rStyle w:val="Textoennegrita"/>
-          <w:color w:val="auto"/>
+        <w:keepNext/>
+        <w:keepLines/>
+        <w:spacing w:before="40" w:after="0" w:line="276" w:lineRule="auto"/>
+        <w:outlineLvl w:val="1"/>
+        <w:rPr>
+          <w:rFonts w:ascii="Calibri Light" w:eastAsia="Times New Roman" w:hAnsi="Calibri Light" w:cs="Times New Roman"/>
+          <w:kern w:val="0"/>
+          <w:sz w:val="32"/>
+          <w:szCs w:val="32"/>
+          <w:lang w:eastAsia="en-US"/>
+          <w14:ligatures w14:val="none"/>
+        </w:rPr>
+      </w:pPr>
+      <w:r>
+        <w:rPr>
+          <w:rFonts w:ascii="Calibri Light" w:eastAsia="Times New Roman" w:hAnsi="Calibri Light" w:cs="Times New Roman"/>
+          <w:b/>
+          <w:bCs/>
+          <w:kern w:val="0"/>
+          <w:sz w:val="32"/>
+          <w:szCs w:val="32"/>
+          <w:lang w:eastAsia="en-US"/>
+          <w14:ligatures w14:val="none"/>
         </w:rPr>
         <w:t xml:space="preserve">Objetivo Específico 2: Diseñar, entrenar e integrar el chatbot con respuestas automáticas en el sitio web de </w:t>
       </w:r>
       <w:proofErr w:type="spellStart"/>
       <w:r>
         <w:rPr>
-          <w:rStyle w:val="Textoennegrita"/>
-          <w:color w:val="auto"/>
+          <w:rFonts w:ascii="Calibri Light" w:eastAsia="Times New Roman" w:hAnsi="Calibri Light" w:cs="Times New Roman"/>
+          <w:b/>
+          <w:bCs/>
+          <w:kern w:val="0"/>
+          <w:sz w:val="32"/>
+          <w:szCs w:val="32"/>
+          <w:lang w:eastAsia="en-US"/>
+          <w14:ligatures w14:val="none"/>
         </w:rPr>
         <w:t>ModaClick</w:t>
       </w:r>
@@ -501,123 +842,231 @@
     </w:p>
     <w:p>
       <w:pPr>
-        <w:pStyle w:val="NormalWeb"/>
         <w:numPr>
           <w:ilvl w:val="0"/>
           <w:numId w:val="13"/>
         </w:numPr>
-      </w:pPr>
-      <w:r>
-        <w:rPr>
-          <w:rStyle w:val="Textoennegrita"/>
-          <w:rFonts w:eastAsiaTheme="majorEastAsia"/>
+        <w:spacing w:before="100" w:beforeAutospacing="1" w:after="100" w:afterAutospacing="1" w:line="240" w:lineRule="auto"/>
+        <w:rPr>
+          <w:rFonts w:ascii="Times New Roman" w:eastAsia="Times New Roman" w:hAnsi="Times New Roman" w:cs="Times New Roman"/>
+          <w:kern w:val="0"/>
+          <w:lang w:eastAsia="es-BO"/>
+          <w14:ligatures w14:val="none"/>
+        </w:rPr>
+      </w:pPr>
+      <w:r>
+        <w:rPr>
+          <w:rFonts w:ascii="Times New Roman" w:eastAsia="Times New Roman" w:hAnsi="Times New Roman" w:cs="Times New Roman"/>
+          <w:b/>
+          <w:bCs/>
+          <w:kern w:val="0"/>
+          <w:lang w:eastAsia="es-BO"/>
+          <w14:ligatures w14:val="none"/>
         </w:rPr>
         <w:t>HU2.1</w:t>
       </w:r>
       <w:r>
+        <w:rPr>
+          <w:rFonts w:ascii="Times New Roman" w:eastAsia="Times New Roman" w:hAnsi="Times New Roman" w:cs="Times New Roman"/>
+          <w:kern w:val="0"/>
+          <w:lang w:eastAsia="es-BO"/>
+          <w14:ligatures w14:val="none"/>
+        </w:rPr>
         <w:t>: Como desarrollador, quiero entrenar el chatbot utilizando las preguntas frecuentes organizadas, para que aprenda a responder correctamente.</w:t>
       </w:r>
     </w:p>
     <w:p>
       <w:pPr>
-        <w:pStyle w:val="NormalWeb"/>
         <w:numPr>
           <w:ilvl w:val="0"/>
           <w:numId w:val="13"/>
         </w:numPr>
-      </w:pPr>
-      <w:r>
-        <w:rPr>
-          <w:rStyle w:val="Textoennegrita"/>
-          <w:rFonts w:eastAsiaTheme="majorEastAsia"/>
+        <w:spacing w:before="100" w:beforeAutospacing="1" w:after="100" w:afterAutospacing="1" w:line="240" w:lineRule="auto"/>
+        <w:rPr>
+          <w:rFonts w:ascii="Times New Roman" w:eastAsia="Times New Roman" w:hAnsi="Times New Roman" w:cs="Times New Roman"/>
+          <w:kern w:val="0"/>
+          <w:lang w:eastAsia="es-BO"/>
+          <w14:ligatures w14:val="none"/>
+        </w:rPr>
+      </w:pPr>
+      <w:r>
+        <w:rPr>
+          <w:rFonts w:ascii="Times New Roman" w:eastAsia="Times New Roman" w:hAnsi="Times New Roman" w:cs="Times New Roman"/>
+          <w:b/>
+          <w:bCs/>
+          <w:kern w:val="0"/>
+          <w:lang w:eastAsia="es-BO"/>
+          <w14:ligatures w14:val="none"/>
         </w:rPr>
         <w:t>HU2.2</w:t>
       </w:r>
       <w:r>
+        <w:rPr>
+          <w:rFonts w:ascii="Times New Roman" w:eastAsia="Times New Roman" w:hAnsi="Times New Roman" w:cs="Times New Roman"/>
+          <w:kern w:val="0"/>
+          <w:lang w:eastAsia="es-BO"/>
+          <w14:ligatures w14:val="none"/>
+        </w:rPr>
         <w:t xml:space="preserve">: Como diseñador web, quiero que el chatbot tenga una interfaz amigable que combine con la identidad visual de </w:t>
       </w:r>
       <w:proofErr w:type="spellStart"/>
       <w:r>
+        <w:rPr>
+          <w:rFonts w:ascii="Times New Roman" w:eastAsia="Times New Roman" w:hAnsi="Times New Roman" w:cs="Times New Roman"/>
+          <w:kern w:val="0"/>
+          <w:lang w:eastAsia="es-BO"/>
+          <w14:ligatures w14:val="none"/>
+        </w:rPr>
         <w:t>ModaClick</w:t>
       </w:r>
       <w:proofErr w:type="spellEnd"/>
       <w:r>
+        <w:rPr>
+          <w:rFonts w:ascii="Times New Roman" w:eastAsia="Times New Roman" w:hAnsi="Times New Roman" w:cs="Times New Roman"/>
+          <w:kern w:val="0"/>
+          <w:lang w:eastAsia="es-BO"/>
+          <w14:ligatures w14:val="none"/>
+        </w:rPr>
         <w:t xml:space="preserve"> para brindar una experiencia coherente.</w:t>
       </w:r>
     </w:p>
     <w:p>
       <w:pPr>
-        <w:pStyle w:val="NormalWeb"/>
         <w:numPr>
           <w:ilvl w:val="0"/>
           <w:numId w:val="13"/>
         </w:numPr>
-      </w:pPr>
-      <w:r>
-        <w:rPr>
-          <w:rStyle w:val="Textoennegrita"/>
-          <w:rFonts w:eastAsiaTheme="majorEastAsia"/>
+        <w:spacing w:before="100" w:beforeAutospacing="1" w:after="100" w:afterAutospacing="1" w:line="240" w:lineRule="auto"/>
+        <w:rPr>
+          <w:rFonts w:ascii="Times New Roman" w:eastAsia="Times New Roman" w:hAnsi="Times New Roman" w:cs="Times New Roman"/>
+          <w:kern w:val="0"/>
+          <w:lang w:eastAsia="es-BO"/>
+          <w14:ligatures w14:val="none"/>
+        </w:rPr>
+      </w:pPr>
+      <w:r>
+        <w:rPr>
+          <w:rFonts w:ascii="Times New Roman" w:eastAsia="Times New Roman" w:hAnsi="Times New Roman" w:cs="Times New Roman"/>
+          <w:b/>
+          <w:bCs/>
+          <w:kern w:val="0"/>
+          <w:lang w:eastAsia="es-BO"/>
+          <w14:ligatures w14:val="none"/>
         </w:rPr>
         <w:t>HU2.3</w:t>
       </w:r>
       <w:r>
+        <w:rPr>
+          <w:rFonts w:ascii="Times New Roman" w:eastAsia="Times New Roman" w:hAnsi="Times New Roman" w:cs="Times New Roman"/>
+          <w:kern w:val="0"/>
+          <w:lang w:eastAsia="es-BO"/>
+          <w14:ligatures w14:val="none"/>
+        </w:rPr>
         <w:t>: Como desarrollador, quiero integrar el chatbot directamente en la página principal del sitio web, para que los usuarios lo encuentren fácilmente.</w:t>
       </w:r>
     </w:p>
     <w:p>
       <w:pPr>
-        <w:pStyle w:val="NormalWeb"/>
         <w:numPr>
           <w:ilvl w:val="0"/>
           <w:numId w:val="13"/>
         </w:numPr>
-      </w:pPr>
-      <w:r>
-        <w:rPr>
-          <w:rStyle w:val="Textoennegrita"/>
-          <w:rFonts w:eastAsiaTheme="majorEastAsia"/>
+        <w:spacing w:before="100" w:beforeAutospacing="1" w:after="100" w:afterAutospacing="1" w:line="240" w:lineRule="auto"/>
+        <w:rPr>
+          <w:rFonts w:ascii="Times New Roman" w:eastAsia="Times New Roman" w:hAnsi="Times New Roman" w:cs="Times New Roman"/>
+          <w:kern w:val="0"/>
+          <w:lang w:eastAsia="es-BO"/>
+          <w14:ligatures w14:val="none"/>
+        </w:rPr>
+      </w:pPr>
+      <w:r>
+        <w:rPr>
+          <w:rFonts w:ascii="Times New Roman" w:eastAsia="Times New Roman" w:hAnsi="Times New Roman" w:cs="Times New Roman"/>
+          <w:b/>
+          <w:bCs/>
+          <w:kern w:val="0"/>
+          <w:lang w:eastAsia="es-BO"/>
+          <w14:ligatures w14:val="none"/>
         </w:rPr>
         <w:t>HU2.4</w:t>
       </w:r>
       <w:r>
+        <w:rPr>
+          <w:rFonts w:ascii="Times New Roman" w:eastAsia="Times New Roman" w:hAnsi="Times New Roman" w:cs="Times New Roman"/>
+          <w:kern w:val="0"/>
+          <w:lang w:eastAsia="es-BO"/>
+          <w14:ligatures w14:val="none"/>
+        </w:rPr>
         <w:t>: Como administrador, quiero que el chatbot pueda responder automáticamente en horarios fuera de atención, para mejorar la disponibilidad.</w:t>
       </w:r>
     </w:p>
     <w:p>
       <w:pPr>
-        <w:pStyle w:val="NormalWeb"/>
         <w:numPr>
           <w:ilvl w:val="0"/>
           <w:numId w:val="13"/>
         </w:numPr>
-      </w:pPr>
-      <w:r>
-        <w:rPr>
-          <w:rStyle w:val="Textoennegrita"/>
-          <w:rFonts w:eastAsiaTheme="majorEastAsia"/>
+        <w:spacing w:before="100" w:beforeAutospacing="1" w:after="100" w:afterAutospacing="1" w:line="240" w:lineRule="auto"/>
+        <w:rPr>
+          <w:rFonts w:ascii="Times New Roman" w:eastAsia="Times New Roman" w:hAnsi="Times New Roman" w:cs="Times New Roman"/>
+          <w:kern w:val="0"/>
+          <w:lang w:eastAsia="es-BO"/>
+          <w14:ligatures w14:val="none"/>
+        </w:rPr>
+      </w:pPr>
+      <w:r>
+        <w:rPr>
+          <w:rFonts w:ascii="Times New Roman" w:eastAsia="Times New Roman" w:hAnsi="Times New Roman" w:cs="Times New Roman"/>
+          <w:b/>
+          <w:bCs/>
+          <w:kern w:val="0"/>
+          <w:lang w:eastAsia="es-BO"/>
+          <w14:ligatures w14:val="none"/>
         </w:rPr>
         <w:t>HU2.5</w:t>
       </w:r>
       <w:r>
+        <w:rPr>
+          <w:rFonts w:ascii="Times New Roman" w:eastAsia="Times New Roman" w:hAnsi="Times New Roman" w:cs="Times New Roman"/>
+          <w:kern w:val="0"/>
+          <w:lang w:eastAsia="es-BO"/>
+          <w14:ligatures w14:val="none"/>
+        </w:rPr>
         <w:t>: Como encargado de atención al cliente, quiero supervisar y editar las respuestas del chatbot para asegurar que la información proporcionada sea precisa.</w:t>
       </w:r>
     </w:p>
     <w:p>
       <w:pPr>
-        <w:pStyle w:val="NormalWeb"/>
         <w:numPr>
           <w:ilvl w:val="0"/>
           <w:numId w:val="13"/>
         </w:numPr>
-      </w:pPr>
-      <w:r>
-        <w:rPr>
-          <w:rStyle w:val="Textoennegrita"/>
-          <w:rFonts w:eastAsiaTheme="majorEastAsia"/>
+        <w:spacing w:before="100" w:beforeAutospacing="1" w:after="100" w:afterAutospacing="1" w:line="240" w:lineRule="auto"/>
+        <w:rPr>
+          <w:rFonts w:ascii="Times New Roman" w:eastAsia="Times New Roman" w:hAnsi="Times New Roman" w:cs="Times New Roman"/>
+          <w:kern w:val="0"/>
+          <w:lang w:eastAsia="es-BO"/>
+          <w14:ligatures w14:val="none"/>
+        </w:rPr>
+      </w:pPr>
+      <w:r>
+        <w:rPr>
+          <w:rFonts w:ascii="Times New Roman" w:eastAsia="Times New Roman" w:hAnsi="Times New Roman" w:cs="Times New Roman"/>
+          <w:b/>
+          <w:bCs/>
+          <w:kern w:val="0"/>
+          <w:lang w:eastAsia="es-BO"/>
+          <w14:ligatures w14:val="none"/>
         </w:rPr>
         <w:t>HU2.6</w:t>
       </w:r>
       <w:r>
+        <w:rPr>
+          <w:rFonts w:ascii="Times New Roman" w:eastAsia="Times New Roman" w:hAnsi="Times New Roman" w:cs="Times New Roman"/>
+          <w:kern w:val="0"/>
+          <w:lang w:eastAsia="es-BO"/>
+          <w14:ligatures w14:val="none"/>
+        </w:rPr>
         <w:t>: Como equipo técnico, queremos realizar pruebas funcionales del chatbot antes de lanzarlo, para asegurarnos de que funcione correctamente en distintos navegadores y dispositivos.</w:t>
       </w:r>
     </w:p>
@@ -627,7 +1076,9 @@
         <w:ind w:left="360"/>
         <w:rPr>
           <w:rFonts w:ascii="Times New Roman" w:eastAsia="Times New Roman" w:hAnsi="Times New Roman" w:cs="Times New Roman"/>
-          <w:lang w:eastAsia="es-BO"/>
+          <w:kern w:val="0"/>
+          <w:lang w:eastAsia="es-BO"/>
+          <w14:ligatures w14:val="none"/>
         </w:rPr>
       </w:pPr>
     </w:p>
@@ -637,7 +1088,9 @@
         <w:ind w:left="360"/>
         <w:rPr>
           <w:rFonts w:ascii="Times New Roman" w:eastAsia="Times New Roman" w:hAnsi="Times New Roman" w:cs="Times New Roman"/>
-          <w:lang w:eastAsia="es-BO"/>
+          <w:kern w:val="0"/>
+          <w:lang w:eastAsia="es-BO"/>
+          <w14:ligatures w14:val="none"/>
         </w:rPr>
       </w:pPr>
     </w:p>
@@ -647,23 +1100,37 @@
         <w:ind w:left="360"/>
         <w:rPr>
           <w:rFonts w:ascii="Times New Roman" w:eastAsia="Times New Roman" w:hAnsi="Times New Roman" w:cs="Times New Roman"/>
-          <w:lang w:eastAsia="es-BO"/>
-        </w:rPr>
-      </w:pPr>
-    </w:p>
-    <w:p>
-      <w:pPr>
-        <w:pStyle w:val="Ttulo2"/>
-        <w:rPr>
-          <w:rFonts w:cstheme="majorHAnsi"/>
-          <w:color w:val="auto"/>
-        </w:rPr>
-      </w:pPr>
-      <w:r>
-        <w:rPr>
-          <w:rStyle w:val="Textoennegrita"/>
-          <w:rFonts w:cstheme="majorHAnsi"/>
-          <w:color w:val="auto"/>
+          <w:kern w:val="0"/>
+          <w:lang w:eastAsia="es-BO"/>
+          <w14:ligatures w14:val="none"/>
+        </w:rPr>
+      </w:pPr>
+    </w:p>
+    <w:p>
+      <w:pPr>
+        <w:keepNext/>
+        <w:keepLines/>
+        <w:spacing w:before="40" w:after="0" w:line="276" w:lineRule="auto"/>
+        <w:outlineLvl w:val="1"/>
+        <w:rPr>
+          <w:rFonts w:ascii="Calibri Light" w:eastAsia="Times New Roman" w:hAnsi="Calibri Light" w:cs="Calibri Light"/>
+          <w:kern w:val="0"/>
+          <w:sz w:val="32"/>
+          <w:szCs w:val="32"/>
+          <w:lang w:eastAsia="en-US"/>
+          <w14:ligatures w14:val="none"/>
+        </w:rPr>
+      </w:pPr>
+      <w:r>
+        <w:rPr>
+          <w:rFonts w:ascii="Calibri Light" w:eastAsia="Times New Roman" w:hAnsi="Calibri Light" w:cs="Calibri Light"/>
+          <w:b/>
+          <w:bCs/>
+          <w:kern w:val="0"/>
+          <w:sz w:val="32"/>
+          <w:szCs w:val="32"/>
+          <w:lang w:eastAsia="en-US"/>
+          <w14:ligatures w14:val="none"/>
         </w:rPr>
         <w:lastRenderedPageBreak/>
         <w:t>Objetivo Específico 3: Medir el impacto del chatbot en la atención al cliente y el tiempo de respuesta</w:t>
@@ -671,179 +1138,302 @@
     </w:p>
     <w:p>
       <w:pPr>
-        <w:pStyle w:val="NormalWeb"/>
         <w:numPr>
           <w:ilvl w:val="0"/>
           <w:numId w:val="14"/>
         </w:numPr>
-      </w:pPr>
-      <w:r>
-        <w:rPr>
-          <w:rStyle w:val="Textoennegrita"/>
-          <w:rFonts w:eastAsiaTheme="majorEastAsia"/>
+        <w:spacing w:before="100" w:beforeAutospacing="1" w:after="100" w:afterAutospacing="1" w:line="240" w:lineRule="auto"/>
+        <w:rPr>
+          <w:rFonts w:ascii="Times New Roman" w:eastAsia="Times New Roman" w:hAnsi="Times New Roman" w:cs="Times New Roman"/>
+          <w:kern w:val="0"/>
+          <w:lang w:eastAsia="es-BO"/>
+          <w14:ligatures w14:val="none"/>
+        </w:rPr>
+      </w:pPr>
+      <w:r>
+        <w:rPr>
+          <w:rFonts w:ascii="Times New Roman" w:eastAsia="Times New Roman" w:hAnsi="Times New Roman" w:cs="Times New Roman"/>
+          <w:b/>
+          <w:bCs/>
+          <w:kern w:val="0"/>
+          <w:lang w:eastAsia="es-BO"/>
+          <w14:ligatures w14:val="none"/>
         </w:rPr>
         <w:t>HU3.1</w:t>
       </w:r>
       <w:r>
+        <w:rPr>
+          <w:rFonts w:ascii="Times New Roman" w:eastAsia="Times New Roman" w:hAnsi="Times New Roman" w:cs="Times New Roman"/>
+          <w:kern w:val="0"/>
+          <w:lang w:eastAsia="es-BO"/>
+          <w14:ligatures w14:val="none"/>
+        </w:rPr>
         <w:t>: Como administrador, quiero medir el tiempo promedio de respuesta del chatbot, para evaluar si mejora la atención al cliente.</w:t>
       </w:r>
     </w:p>
     <w:p>
       <w:pPr>
-        <w:pStyle w:val="NormalWeb"/>
         <w:numPr>
           <w:ilvl w:val="0"/>
           <w:numId w:val="14"/>
         </w:numPr>
-      </w:pPr>
-      <w:r>
-        <w:rPr>
-          <w:rStyle w:val="Textoennegrita"/>
-          <w:rFonts w:eastAsiaTheme="majorEastAsia"/>
+        <w:spacing w:before="100" w:beforeAutospacing="1" w:after="100" w:afterAutospacing="1" w:line="240" w:lineRule="auto"/>
+        <w:rPr>
+          <w:rFonts w:ascii="Times New Roman" w:eastAsia="Times New Roman" w:hAnsi="Times New Roman" w:cs="Times New Roman"/>
+          <w:kern w:val="0"/>
+          <w:lang w:eastAsia="es-BO"/>
+          <w14:ligatures w14:val="none"/>
+        </w:rPr>
+      </w:pPr>
+      <w:r>
+        <w:rPr>
+          <w:rFonts w:ascii="Times New Roman" w:eastAsia="Times New Roman" w:hAnsi="Times New Roman" w:cs="Times New Roman"/>
+          <w:b/>
+          <w:bCs/>
+          <w:kern w:val="0"/>
+          <w:lang w:eastAsia="es-BO"/>
+          <w14:ligatures w14:val="none"/>
         </w:rPr>
         <w:t>HU3.2</w:t>
       </w:r>
       <w:r>
+        <w:rPr>
+          <w:rFonts w:ascii="Times New Roman" w:eastAsia="Times New Roman" w:hAnsi="Times New Roman" w:cs="Times New Roman"/>
+          <w:kern w:val="0"/>
+          <w:lang w:eastAsia="es-BO"/>
+          <w14:ligatures w14:val="none"/>
+        </w:rPr>
         <w:t>: Como gerente, quiero recibir reportes semanales sobre cuántos usuarios interactúan con el chatbot, para conocer su alcance.</w:t>
       </w:r>
     </w:p>
     <w:p>
       <w:pPr>
-        <w:pStyle w:val="NormalWeb"/>
         <w:numPr>
           <w:ilvl w:val="0"/>
           <w:numId w:val="14"/>
         </w:numPr>
-      </w:pPr>
-      <w:r>
-        <w:rPr>
-          <w:rStyle w:val="Textoennegrita"/>
-          <w:rFonts w:eastAsiaTheme="majorEastAsia"/>
+        <w:spacing w:before="100" w:beforeAutospacing="1" w:after="100" w:afterAutospacing="1" w:line="240" w:lineRule="auto"/>
+        <w:rPr>
+          <w:rFonts w:ascii="Times New Roman" w:eastAsia="Times New Roman" w:hAnsi="Times New Roman" w:cs="Times New Roman"/>
+          <w:kern w:val="0"/>
+          <w:lang w:eastAsia="es-BO"/>
+          <w14:ligatures w14:val="none"/>
+        </w:rPr>
+      </w:pPr>
+      <w:r>
+        <w:rPr>
+          <w:rFonts w:ascii="Times New Roman" w:eastAsia="Times New Roman" w:hAnsi="Times New Roman" w:cs="Times New Roman"/>
+          <w:b/>
+          <w:bCs/>
+          <w:kern w:val="0"/>
+          <w:lang w:eastAsia="es-BO"/>
+          <w14:ligatures w14:val="none"/>
         </w:rPr>
         <w:t>HU3.3</w:t>
       </w:r>
       <w:r>
+        <w:rPr>
+          <w:rFonts w:ascii="Times New Roman" w:eastAsia="Times New Roman" w:hAnsi="Times New Roman" w:cs="Times New Roman"/>
+          <w:kern w:val="0"/>
+          <w:lang w:eastAsia="es-BO"/>
+          <w14:ligatures w14:val="none"/>
+        </w:rPr>
         <w:t>: Como responsable de soporte, quiero saber cuántas consultas fueron resueltas por el chatbot sin intervención humana, para evaluar su eficiencia.</w:t>
       </w:r>
     </w:p>
     <w:p>
       <w:pPr>
-        <w:pStyle w:val="NormalWeb"/>
         <w:numPr>
           <w:ilvl w:val="0"/>
           <w:numId w:val="14"/>
         </w:numPr>
-      </w:pPr>
-      <w:r>
-        <w:rPr>
-          <w:rStyle w:val="Textoennegrita"/>
-          <w:rFonts w:eastAsiaTheme="majorEastAsia"/>
+        <w:spacing w:before="100" w:beforeAutospacing="1" w:after="100" w:afterAutospacing="1" w:line="240" w:lineRule="auto"/>
+        <w:rPr>
+          <w:rFonts w:ascii="Times New Roman" w:eastAsia="Times New Roman" w:hAnsi="Times New Roman" w:cs="Times New Roman"/>
+          <w:kern w:val="0"/>
+          <w:lang w:eastAsia="es-BO"/>
+          <w14:ligatures w14:val="none"/>
+        </w:rPr>
+      </w:pPr>
+      <w:r>
+        <w:rPr>
+          <w:rFonts w:ascii="Times New Roman" w:eastAsia="Times New Roman" w:hAnsi="Times New Roman" w:cs="Times New Roman"/>
+          <w:b/>
+          <w:bCs/>
+          <w:kern w:val="0"/>
+          <w:lang w:eastAsia="es-BO"/>
+          <w14:ligatures w14:val="none"/>
         </w:rPr>
         <w:t>HU3.4</w:t>
       </w:r>
       <w:r>
+        <w:rPr>
+          <w:rFonts w:ascii="Times New Roman" w:eastAsia="Times New Roman" w:hAnsi="Times New Roman" w:cs="Times New Roman"/>
+          <w:kern w:val="0"/>
+          <w:lang w:eastAsia="es-BO"/>
+          <w14:ligatures w14:val="none"/>
+        </w:rPr>
         <w:t>: Como administrador, quiero implementar encuestas de satisfacción tras la interacción con el chatbot, para conocer la opinión de los clientes.</w:t>
       </w:r>
     </w:p>
     <w:p>
       <w:pPr>
-        <w:pStyle w:val="NormalWeb"/>
         <w:numPr>
           <w:ilvl w:val="0"/>
           <w:numId w:val="14"/>
         </w:numPr>
-      </w:pPr>
-      <w:r>
-        <w:rPr>
-          <w:rStyle w:val="Textoennegrita"/>
-          <w:rFonts w:eastAsiaTheme="majorEastAsia"/>
+        <w:spacing w:before="100" w:beforeAutospacing="1" w:after="100" w:afterAutospacing="1" w:line="240" w:lineRule="auto"/>
+        <w:rPr>
+          <w:rFonts w:ascii="Times New Roman" w:eastAsia="Times New Roman" w:hAnsi="Times New Roman" w:cs="Times New Roman"/>
+          <w:kern w:val="0"/>
+          <w:lang w:eastAsia="es-BO"/>
+          <w14:ligatures w14:val="none"/>
+        </w:rPr>
+      </w:pPr>
+      <w:r>
+        <w:rPr>
+          <w:rFonts w:ascii="Times New Roman" w:eastAsia="Times New Roman" w:hAnsi="Times New Roman" w:cs="Times New Roman"/>
+          <w:b/>
+          <w:bCs/>
+          <w:kern w:val="0"/>
+          <w:lang w:eastAsia="es-BO"/>
+          <w14:ligatures w14:val="none"/>
         </w:rPr>
         <w:t>HU3.5</w:t>
       </w:r>
       <w:r>
+        <w:rPr>
+          <w:rFonts w:ascii="Times New Roman" w:eastAsia="Times New Roman" w:hAnsi="Times New Roman" w:cs="Times New Roman"/>
+          <w:kern w:val="0"/>
+          <w:lang w:eastAsia="es-BO"/>
+          <w14:ligatures w14:val="none"/>
+        </w:rPr>
         <w:t>: Como gerente, quiero comparar los datos de ventas antes y después del uso del chatbot, para ver si tuvo impacto en el negocio.</w:t>
       </w:r>
     </w:p>
     <w:p>
       <w:pPr>
-        <w:pStyle w:val="NormalWeb"/>
         <w:numPr>
           <w:ilvl w:val="0"/>
           <w:numId w:val="14"/>
         </w:numPr>
-      </w:pPr>
-      <w:r>
-        <w:rPr>
-          <w:rStyle w:val="Textoennegrita"/>
-          <w:rFonts w:eastAsiaTheme="majorEastAsia"/>
+        <w:spacing w:before="100" w:beforeAutospacing="1" w:after="100" w:afterAutospacing="1" w:line="240" w:lineRule="auto"/>
+        <w:rPr>
+          <w:rFonts w:ascii="Times New Roman" w:eastAsia="Times New Roman" w:hAnsi="Times New Roman" w:cs="Times New Roman"/>
+          <w:kern w:val="0"/>
+          <w:lang w:eastAsia="es-BO"/>
+          <w14:ligatures w14:val="none"/>
+        </w:rPr>
+      </w:pPr>
+      <w:r>
+        <w:rPr>
+          <w:rFonts w:ascii="Times New Roman" w:eastAsia="Times New Roman" w:hAnsi="Times New Roman" w:cs="Times New Roman"/>
+          <w:b/>
+          <w:bCs/>
+          <w:kern w:val="0"/>
+          <w:lang w:eastAsia="es-BO"/>
+          <w14:ligatures w14:val="none"/>
         </w:rPr>
         <w:t>HU3.6</w:t>
       </w:r>
       <w:r>
+        <w:rPr>
+          <w:rFonts w:ascii="Times New Roman" w:eastAsia="Times New Roman" w:hAnsi="Times New Roman" w:cs="Times New Roman"/>
+          <w:kern w:val="0"/>
+          <w:lang w:eastAsia="es-BO"/>
+          <w14:ligatures w14:val="none"/>
+        </w:rPr>
         <w:t>: Como equipo de soporte, queremos identificar los tipos de preguntas que el chatbot no puede resolver, para seguir mejorándolo.</w:t>
       </w:r>
     </w:p>
     <w:p>
       <w:pPr>
-        <w:pStyle w:val="NormalWeb"/>
-        <w:rPr>
-          <w:b/>
-          <w:bCs/>
+        <w:spacing w:before="100" w:beforeAutospacing="1" w:after="100" w:afterAutospacing="1" w:line="240" w:lineRule="auto"/>
+        <w:rPr>
+          <w:rFonts w:ascii="Times New Roman" w:eastAsia="Times New Roman" w:hAnsi="Times New Roman" w:cs="Times New Roman"/>
+          <w:b/>
+          <w:bCs/>
+          <w:kern w:val="0"/>
           <w:sz w:val="32"/>
           <w:szCs w:val="32"/>
-        </w:rPr>
-      </w:pPr>
-    </w:p>
-    <w:p>
-      <w:pPr>
-        <w:rPr>
-          <w:b/>
-          <w:bCs/>
+          <w:lang w:eastAsia="es-BO"/>
+          <w14:ligatures w14:val="none"/>
+        </w:rPr>
+      </w:pPr>
+    </w:p>
+    <w:p>
+      <w:pPr>
+        <w:spacing w:after="200" w:line="276" w:lineRule="auto"/>
+        <w:rPr>
+          <w:rFonts w:ascii="Calibri" w:eastAsia="Calibri" w:hAnsi="Calibri" w:cs="Times New Roman"/>
+          <w:b/>
+          <w:bCs/>
+          <w:kern w:val="0"/>
           <w:sz w:val="32"/>
           <w:szCs w:val="32"/>
-        </w:rPr>
-      </w:pPr>
-    </w:p>
-    <w:p>
-      <w:pPr>
+          <w:lang w:eastAsia="en-US"/>
+          <w14:ligatures w14:val="none"/>
+        </w:rPr>
+      </w:pPr>
+    </w:p>
+    <w:p>
+      <w:pPr>
+        <w:spacing w:after="200" w:line="276" w:lineRule="auto"/>
         <w:jc w:val="both"/>
         <w:rPr>
-          <w:b/>
-          <w:bCs/>
+          <w:rFonts w:ascii="Calibri" w:eastAsia="Calibri" w:hAnsi="Calibri" w:cs="Times New Roman"/>
+          <w:b/>
+          <w:bCs/>
+          <w:kern w:val="0"/>
           <w:sz w:val="32"/>
           <w:szCs w:val="32"/>
-        </w:rPr>
-      </w:pPr>
-      <w:r>
-        <w:rPr>
-          <w:b/>
-          <w:bCs/>
+          <w:lang w:eastAsia="en-US"/>
+          <w14:ligatures w14:val="none"/>
+        </w:rPr>
+      </w:pPr>
+      <w:r>
+        <w:rPr>
+          <w:rFonts w:ascii="Calibri" w:eastAsia="Calibri" w:hAnsi="Calibri" w:cs="Times New Roman"/>
+          <w:b/>
+          <w:bCs/>
+          <w:kern w:val="0"/>
           <w:sz w:val="32"/>
           <w:szCs w:val="32"/>
+          <w:lang w:eastAsia="en-US"/>
+          <w14:ligatures w14:val="none"/>
         </w:rPr>
         <w:t>WBS</w:t>
       </w:r>
     </w:p>
     <w:p>
       <w:pPr>
+        <w:spacing w:after="200" w:line="276" w:lineRule="auto"/>
         <w:jc w:val="both"/>
         <w:rPr>
-          <w:b/>
-          <w:bCs/>
+          <w:rFonts w:ascii="Calibri" w:eastAsia="Calibri" w:hAnsi="Calibri" w:cs="Times New Roman"/>
+          <w:b/>
+          <w:bCs/>
+          <w:kern w:val="0"/>
           <w:sz w:val="32"/>
           <w:szCs w:val="32"/>
-        </w:rPr>
-      </w:pPr>
-      <w:r>
-        <w:rPr>
+          <w:lang w:eastAsia="en-US"/>
+          <w14:ligatures w14:val="none"/>
+        </w:rPr>
+      </w:pPr>
+      <w:r>
+        <w:rPr>
+          <w:rFonts w:ascii="Calibri" w:eastAsia="Calibri" w:hAnsi="Calibri" w:cs="Times New Roman"/>
           <w:b/>
           <w:bCs/>
           <w:noProof/>
+          <w:kern w:val="0"/>
           <w:sz w:val="32"/>
           <w:szCs w:val="32"/>
+          <w:lang w:eastAsia="en-US"/>
+          <w14:ligatures w14:val="none"/>
         </w:rPr>
         <w:drawing>
-          <wp:anchor distT="0" distB="0" distL="114300" distR="114300" simplePos="0" relativeHeight="251659264" behindDoc="0" locked="0" layoutInCell="1" allowOverlap="1" wp14:anchorId="7A38C4D0" wp14:editId="6EE35D5D">
+          <wp:anchor distT="0" distB="0" distL="114300" distR="114300" simplePos="0" relativeHeight="251660288" behindDoc="0" locked="0" layoutInCell="1" allowOverlap="1" wp14:anchorId="458149CE" wp14:editId="0BF94672">
             <wp:simplePos x="0" y="0"/>
             <wp:positionH relativeFrom="margin">
               <wp:align>center</wp:align>
@@ -905,52 +1495,77 @@
     </w:p>
     <w:p>
       <w:pPr>
+        <w:spacing w:after="200" w:line="276" w:lineRule="auto"/>
         <w:jc w:val="both"/>
         <w:rPr>
-          <w:b/>
-          <w:bCs/>
+          <w:rFonts w:ascii="Calibri" w:eastAsia="Calibri" w:hAnsi="Calibri" w:cs="Times New Roman"/>
+          <w:b/>
+          <w:bCs/>
+          <w:kern w:val="0"/>
           <w:sz w:val="32"/>
           <w:szCs w:val="32"/>
-        </w:rPr>
-      </w:pPr>
-    </w:p>
-    <w:p>
-      <w:pPr>
-        <w:rPr>
-          <w:b/>
-          <w:bCs/>
+          <w:lang w:eastAsia="en-US"/>
+          <w14:ligatures w14:val="none"/>
+        </w:rPr>
+      </w:pPr>
+    </w:p>
+    <w:p>
+      <w:pPr>
+        <w:spacing w:after="200" w:line="276" w:lineRule="auto"/>
+        <w:rPr>
+          <w:rFonts w:ascii="Calibri" w:eastAsia="Calibri" w:hAnsi="Calibri" w:cs="Times New Roman"/>
+          <w:b/>
+          <w:bCs/>
+          <w:kern w:val="0"/>
           <w:sz w:val="32"/>
           <w:szCs w:val="32"/>
-        </w:rPr>
-      </w:pPr>
-    </w:p>
-    <w:p>
-      <w:pPr>
-        <w:rPr>
-          <w:b/>
-          <w:bCs/>
+          <w:lang w:eastAsia="en-US"/>
+          <w14:ligatures w14:val="none"/>
+        </w:rPr>
+      </w:pPr>
+    </w:p>
+    <w:p>
+      <w:pPr>
+        <w:spacing w:after="200" w:line="276" w:lineRule="auto"/>
+        <w:rPr>
+          <w:rFonts w:ascii="Calibri" w:eastAsia="Calibri" w:hAnsi="Calibri" w:cs="Times New Roman"/>
+          <w:b/>
+          <w:bCs/>
+          <w:kern w:val="0"/>
           <w:sz w:val="32"/>
           <w:szCs w:val="32"/>
-        </w:rPr>
-      </w:pPr>
-    </w:p>
-    <w:p>
-      <w:pPr>
-        <w:rPr>
-          <w:b/>
-          <w:bCs/>
+          <w:lang w:eastAsia="en-US"/>
+          <w14:ligatures w14:val="none"/>
+        </w:rPr>
+      </w:pPr>
+    </w:p>
+    <w:p>
+      <w:pPr>
+        <w:spacing w:after="200" w:line="276" w:lineRule="auto"/>
+        <w:rPr>
+          <w:rFonts w:ascii="Calibri" w:eastAsia="Calibri" w:hAnsi="Calibri" w:cs="Times New Roman"/>
+          <w:b/>
+          <w:bCs/>
+          <w:kern w:val="0"/>
           <w:sz w:val="32"/>
           <w:szCs w:val="32"/>
-        </w:rPr>
-      </w:pPr>
-    </w:p>
-    <w:p>
-      <w:pPr>
-        <w:rPr>
-          <w:b/>
-          <w:bCs/>
+          <w:lang w:eastAsia="en-US"/>
+          <w14:ligatures w14:val="none"/>
+        </w:rPr>
+      </w:pPr>
+    </w:p>
+    <w:p>
+      <w:pPr>
+        <w:spacing w:after="200" w:line="276" w:lineRule="auto"/>
+        <w:rPr>
+          <w:rFonts w:ascii="Calibri" w:eastAsia="Calibri" w:hAnsi="Calibri" w:cs="Times New Roman"/>
+          <w:b/>
+          <w:bCs/>
+          <w:kern w:val="0"/>
           <w:sz w:val="32"/>
           <w:szCs w:val="32"/>
+          <w:lang w:eastAsia="en-US"/>
+          <w14:ligatures w14:val="none"/>
         </w:rPr>
       </w:pPr>
     </w:p>
@@ -959,11 +1574,13 @@
         <w:spacing w:after="0" w:line="240" w:lineRule="auto"/>
         <w:jc w:val="center"/>
         <w:rPr>
-          <w:rFonts w:eastAsia="Arial" w:cstheme="minorHAnsi"/>
-          <w:b/>
+          <w:rFonts w:ascii="Calibri" w:eastAsia="Arial" w:hAnsi="Calibri" w:cs="Calibri"/>
+          <w:b/>
+          <w:kern w:val="0"/>
           <w:sz w:val="36"/>
           <w:szCs w:val="28"/>
           <w:lang w:val="es-ES" w:eastAsia="es-ES"/>
+          <w14:ligatures w14:val="none"/>
         </w:rPr>
       </w:pPr>
     </w:p>
@@ -972,11 +1589,13 @@
         <w:spacing w:after="0" w:line="240" w:lineRule="auto"/>
         <w:jc w:val="center"/>
         <w:rPr>
-          <w:rFonts w:eastAsia="Arial" w:cstheme="minorHAnsi"/>
-          <w:b/>
+          <w:rFonts w:ascii="Calibri" w:eastAsia="Arial" w:hAnsi="Calibri" w:cs="Calibri"/>
+          <w:b/>
+          <w:kern w:val="0"/>
           <w:sz w:val="36"/>
           <w:szCs w:val="28"/>
           <w:lang w:val="es-ES" w:eastAsia="es-ES"/>
+          <w14:ligatures w14:val="none"/>
         </w:rPr>
       </w:pPr>
     </w:p>
@@ -985,11 +1604,13 @@
         <w:spacing w:after="0" w:line="240" w:lineRule="auto"/>
         <w:jc w:val="center"/>
         <w:rPr>
-          <w:rFonts w:eastAsia="Arial" w:cstheme="minorHAnsi"/>
-          <w:b/>
+          <w:rFonts w:ascii="Calibri" w:eastAsia="Arial" w:hAnsi="Calibri" w:cs="Calibri"/>
+          <w:b/>
+          <w:kern w:val="0"/>
           <w:sz w:val="36"/>
           <w:szCs w:val="28"/>
           <w:lang w:val="es-ES" w:eastAsia="es-ES"/>
+          <w14:ligatures w14:val="none"/>
         </w:rPr>
       </w:pPr>
     </w:p>
@@ -998,11 +1619,13 @@
         <w:spacing w:after="0" w:line="240" w:lineRule="auto"/>
         <w:jc w:val="center"/>
         <w:rPr>
-          <w:rFonts w:eastAsia="Arial" w:cstheme="minorHAnsi"/>
-          <w:b/>
+          <w:rFonts w:ascii="Calibri" w:eastAsia="Arial" w:hAnsi="Calibri" w:cs="Calibri"/>
+          <w:b/>
+          <w:kern w:val="0"/>
           <w:sz w:val="36"/>
           <w:szCs w:val="28"/>
           <w:lang w:val="es-ES" w:eastAsia="es-ES"/>
+          <w14:ligatures w14:val="none"/>
         </w:rPr>
       </w:pPr>
     </w:p>
@@ -1011,11 +1634,13 @@
         <w:spacing w:after="0" w:line="240" w:lineRule="auto"/>
         <w:jc w:val="center"/>
         <w:rPr>
-          <w:rFonts w:eastAsia="Arial" w:cstheme="minorHAnsi"/>
-          <w:b/>
+          <w:rFonts w:ascii="Calibri" w:eastAsia="Arial" w:hAnsi="Calibri" w:cs="Calibri"/>
+          <w:b/>
+          <w:kern w:val="0"/>
           <w:sz w:val="36"/>
           <w:szCs w:val="28"/>
           <w:lang w:val="es-ES" w:eastAsia="es-ES"/>
+          <w14:ligatures w14:val="none"/>
         </w:rPr>
       </w:pPr>
     </w:p>
@@ -1024,11 +1649,13 @@
         <w:spacing w:after="0" w:line="240" w:lineRule="auto"/>
         <w:jc w:val="center"/>
         <w:rPr>
-          <w:rFonts w:eastAsia="Arial" w:cstheme="minorHAnsi"/>
-          <w:b/>
+          <w:rFonts w:ascii="Calibri" w:eastAsia="Arial" w:hAnsi="Calibri" w:cs="Calibri"/>
+          <w:b/>
+          <w:kern w:val="0"/>
           <w:sz w:val="36"/>
           <w:szCs w:val="28"/>
           <w:lang w:val="es-ES" w:eastAsia="es-ES"/>
+          <w14:ligatures w14:val="none"/>
         </w:rPr>
       </w:pPr>
     </w:p>
@@ -1037,11 +1664,13 @@
         <w:spacing w:after="0" w:line="240" w:lineRule="auto"/>
         <w:jc w:val="center"/>
         <w:rPr>
-          <w:rFonts w:eastAsia="Arial" w:cstheme="minorHAnsi"/>
-          <w:b/>
+          <w:rFonts w:ascii="Calibri" w:eastAsia="Arial" w:hAnsi="Calibri" w:cs="Calibri"/>
+          <w:b/>
+          <w:kern w:val="0"/>
           <w:sz w:val="36"/>
           <w:szCs w:val="28"/>
           <w:lang w:val="es-ES" w:eastAsia="es-ES"/>
+          <w14:ligatures w14:val="none"/>
         </w:rPr>
       </w:pPr>
     </w:p>
@@ -1050,34 +1679,36 @@
         <w:spacing w:after="0" w:line="240" w:lineRule="auto"/>
         <w:jc w:val="center"/>
         <w:rPr>
-          <w:rFonts w:eastAsia="Arial" w:cstheme="minorHAnsi"/>
+          <w:rFonts w:ascii="Calibri" w:eastAsia="Arial" w:hAnsi="Calibri" w:cs="Calibri"/>
           <w:b/>
           <w:noProof/>
+          <w:kern w:val="0"/>
           <w:sz w:val="36"/>
           <w:szCs w:val="28"/>
           <w:lang w:val="es-ES" w:eastAsia="es-ES"/>
-        </w:rPr>
-      </w:pPr>
-    </w:p>
-    <w:p>
-      <w:r>
-        <w:rPr>
-          <w:rFonts w:eastAsia="Arial" w:cstheme="minorHAnsi"/>
+          <w14:ligatures w14:val="none"/>
+        </w:rPr>
+      </w:pPr>
+      <w:r>
+        <w:rPr>
+          <w:rFonts w:ascii="Calibri" w:eastAsia="Arial" w:hAnsi="Calibri" w:cs="Calibri"/>
           <w:b/>
           <w:noProof/>
+          <w:kern w:val="0"/>
           <w:sz w:val="36"/>
           <w:szCs w:val="28"/>
           <w:lang w:val="es-ES" w:eastAsia="es-ES"/>
+          <w14:ligatures w14:val="none"/>
         </w:rPr>
         <w:lastRenderedPageBreak/>
         <w:drawing>
-          <wp:anchor distT="0" distB="0" distL="114300" distR="114300" simplePos="0" relativeHeight="251660288" behindDoc="0" locked="0" layoutInCell="1" allowOverlap="1" wp14:anchorId="2381B817" wp14:editId="5378474F">
+          <wp:anchor distT="0" distB="0" distL="114300" distR="114300" simplePos="0" relativeHeight="251661312" behindDoc="0" locked="0" layoutInCell="1" allowOverlap="1" wp14:anchorId="75103863" wp14:editId="0A5017EB">
             <wp:simplePos x="0" y="0"/>
             <wp:positionH relativeFrom="margin">
-              <wp:posOffset>-351155</wp:posOffset>
+              <wp:posOffset>-465455</wp:posOffset>
             </wp:positionH>
             <wp:positionV relativeFrom="paragraph">
-              <wp:posOffset>1905</wp:posOffset>
+              <wp:posOffset>-449580</wp:posOffset>
             </wp:positionV>
             <wp:extent cx="6578600" cy="3019425"/>
             <wp:effectExtent l="0" t="0" r="0" b="9525"/>
@@ -1136,751 +1767,1474 @@
           </wp:anchor>
         </w:drawing>
       </w:r>
-      <w:r>
-        <w:br w:type="page"/>
-      </w:r>
-    </w:p>
-    <w:p>
-      <w:pPr>
+    </w:p>
+    <w:p>
+      <w:pPr>
+        <w:spacing w:after="0" w:line="240" w:lineRule="auto"/>
+        <w:jc w:val="center"/>
+        <w:rPr>
+          <w:rFonts w:ascii="Calibri" w:eastAsia="Arial" w:hAnsi="Calibri" w:cs="Calibri"/>
+          <w:b/>
+          <w:kern w:val="0"/>
+          <w:sz w:val="36"/>
+          <w:szCs w:val="28"/>
+          <w:lang w:val="es-ES" w:eastAsia="es-ES"/>
+          <w14:ligatures w14:val="none"/>
+        </w:rPr>
+      </w:pPr>
+    </w:p>
+    <w:p>
+      <w:pPr>
+        <w:spacing w:after="0" w:line="240" w:lineRule="auto"/>
+        <w:jc w:val="center"/>
+        <w:rPr>
+          <w:rFonts w:ascii="Calibri" w:eastAsia="Arial" w:hAnsi="Calibri" w:cs="Calibri"/>
+          <w:b/>
+          <w:kern w:val="0"/>
+          <w:sz w:val="36"/>
+          <w:szCs w:val="28"/>
+          <w:lang w:val="es-ES" w:eastAsia="es-ES"/>
+          <w14:ligatures w14:val="none"/>
+        </w:rPr>
+      </w:pPr>
+    </w:p>
+    <w:p>
+      <w:pPr>
+        <w:spacing w:after="0" w:line="240" w:lineRule="auto"/>
+        <w:jc w:val="center"/>
+        <w:rPr>
+          <w:rFonts w:ascii="Calibri" w:eastAsia="Arial" w:hAnsi="Calibri" w:cs="Calibri"/>
+          <w:b/>
+          <w:kern w:val="0"/>
+          <w:sz w:val="36"/>
+          <w:szCs w:val="28"/>
+          <w:lang w:val="es-ES" w:eastAsia="es-ES"/>
+          <w14:ligatures w14:val="none"/>
+        </w:rPr>
+      </w:pPr>
+    </w:p>
+    <w:p>
+      <w:pPr>
+        <w:spacing w:after="0" w:line="240" w:lineRule="auto"/>
+        <w:jc w:val="center"/>
+        <w:rPr>
+          <w:rFonts w:ascii="Calibri" w:eastAsia="Arial" w:hAnsi="Calibri" w:cs="Calibri"/>
+          <w:b/>
+          <w:kern w:val="0"/>
+          <w:sz w:val="36"/>
+          <w:szCs w:val="28"/>
+          <w:lang w:val="es-ES" w:eastAsia="es-ES"/>
+          <w14:ligatures w14:val="none"/>
+        </w:rPr>
+      </w:pPr>
+    </w:p>
+    <w:p>
+      <w:pPr>
+        <w:spacing w:after="0" w:line="240" w:lineRule="auto"/>
+        <w:jc w:val="center"/>
+        <w:rPr>
+          <w:rFonts w:ascii="Calibri" w:eastAsia="Arial" w:hAnsi="Calibri" w:cs="Calibri"/>
+          <w:b/>
+          <w:kern w:val="0"/>
+          <w:sz w:val="36"/>
+          <w:szCs w:val="28"/>
+          <w:lang w:val="es-ES" w:eastAsia="es-ES"/>
+          <w14:ligatures w14:val="none"/>
+        </w:rPr>
+      </w:pPr>
+    </w:p>
+    <w:p>
+      <w:pPr>
+        <w:spacing w:after="0" w:line="240" w:lineRule="auto"/>
+        <w:jc w:val="center"/>
+        <w:rPr>
+          <w:rFonts w:ascii="Calibri" w:eastAsia="Arial" w:hAnsi="Calibri" w:cs="Calibri"/>
+          <w:b/>
+          <w:kern w:val="0"/>
+          <w:sz w:val="36"/>
+          <w:szCs w:val="28"/>
+          <w:lang w:val="es-ES" w:eastAsia="es-ES"/>
+          <w14:ligatures w14:val="none"/>
+        </w:rPr>
+      </w:pPr>
+    </w:p>
+    <w:p>
+      <w:pPr>
+        <w:spacing w:after="0" w:line="240" w:lineRule="auto"/>
+        <w:jc w:val="center"/>
+        <w:rPr>
+          <w:rFonts w:ascii="Calibri" w:eastAsia="Arial" w:hAnsi="Calibri" w:cs="Calibri"/>
+          <w:b/>
+          <w:kern w:val="0"/>
+          <w:sz w:val="36"/>
+          <w:szCs w:val="28"/>
+          <w:lang w:val="es-ES" w:eastAsia="es-ES"/>
+          <w14:ligatures w14:val="none"/>
+        </w:rPr>
+      </w:pPr>
+    </w:p>
+    <w:p>
+      <w:pPr>
+        <w:spacing w:after="0" w:line="240" w:lineRule="auto"/>
+        <w:jc w:val="center"/>
+        <w:rPr>
+          <w:rFonts w:ascii="Calibri" w:eastAsia="Arial" w:hAnsi="Calibri" w:cs="Calibri"/>
+          <w:b/>
+          <w:kern w:val="0"/>
+          <w:sz w:val="36"/>
+          <w:szCs w:val="28"/>
+          <w:lang w:val="es-ES" w:eastAsia="es-ES"/>
+          <w14:ligatures w14:val="none"/>
+        </w:rPr>
+      </w:pPr>
+    </w:p>
+    <w:p>
+      <w:pPr>
+        <w:spacing w:after="0" w:line="240" w:lineRule="auto"/>
+        <w:jc w:val="center"/>
+        <w:rPr>
+          <w:rFonts w:ascii="Calibri" w:eastAsia="Arial" w:hAnsi="Calibri" w:cs="Calibri"/>
+          <w:b/>
+          <w:kern w:val="0"/>
+          <w:sz w:val="36"/>
+          <w:szCs w:val="28"/>
+          <w:lang w:val="es-ES" w:eastAsia="es-ES"/>
+          <w14:ligatures w14:val="none"/>
+        </w:rPr>
+      </w:pPr>
+    </w:p>
+    <w:p>
+      <w:pPr>
+        <w:spacing w:after="0" w:line="240" w:lineRule="auto"/>
+        <w:jc w:val="center"/>
+        <w:rPr>
+          <w:rFonts w:ascii="Calibri" w:eastAsia="Arial" w:hAnsi="Calibri" w:cs="Calibri"/>
+          <w:b/>
+          <w:kern w:val="0"/>
+          <w:sz w:val="36"/>
+          <w:szCs w:val="28"/>
+          <w:lang w:val="es-ES" w:eastAsia="es-ES"/>
+          <w14:ligatures w14:val="none"/>
+        </w:rPr>
+      </w:pPr>
+    </w:p>
+    <w:p>
+      <w:pPr>
+        <w:spacing w:after="200" w:line="276" w:lineRule="auto"/>
         <w:jc w:val="both"/>
         <w:rPr>
-          <w:b/>
-          <w:bCs/>
+          <w:rFonts w:ascii="Calibri" w:eastAsia="Calibri" w:hAnsi="Calibri" w:cs="Times New Roman"/>
+          <w:b/>
+          <w:bCs/>
+          <w:kern w:val="0"/>
           <w:sz w:val="32"/>
           <w:szCs w:val="32"/>
-        </w:rPr>
-      </w:pPr>
-      <w:r>
-        <w:rPr>
-          <w:b/>
-          <w:bCs/>
+          <w:lang w:eastAsia="en-US"/>
+          <w14:ligatures w14:val="none"/>
+        </w:rPr>
+      </w:pPr>
+      <w:r>
+        <w:rPr>
+          <w:rFonts w:ascii="Calibri" w:eastAsia="Calibri" w:hAnsi="Calibri" w:cs="Times New Roman"/>
+          <w:b/>
+          <w:bCs/>
+          <w:kern w:val="0"/>
           <w:sz w:val="32"/>
           <w:szCs w:val="32"/>
+          <w:lang w:eastAsia="en-US"/>
+          <w14:ligatures w14:val="none"/>
+        </w:rPr>
+        <w:t>Diagrama de Gantt</w:t>
+      </w:r>
+    </w:p>
+    <w:p>
+      <w:pPr>
+        <w:spacing w:after="0" w:line="240" w:lineRule="auto"/>
+        <w:jc w:val="center"/>
+        <w:rPr>
+          <w:rFonts w:ascii="Calibri" w:eastAsia="Arial" w:hAnsi="Calibri" w:cs="Calibri"/>
+          <w:b/>
+          <w:kern w:val="0"/>
+          <w:sz w:val="36"/>
+          <w:szCs w:val="28"/>
+          <w:lang w:val="es-ES" w:eastAsia="es-ES"/>
+          <w14:ligatures w14:val="none"/>
+        </w:rPr>
+      </w:pPr>
+    </w:p>
+    <w:p>
+      <w:pPr>
+        <w:spacing w:after="200" w:line="276" w:lineRule="auto"/>
+        <w:rPr>
+          <w:rFonts w:ascii="Calibri" w:eastAsia="Arial" w:hAnsi="Calibri" w:cs="Calibri"/>
+          <w:kern w:val="0"/>
+          <w:sz w:val="36"/>
+          <w:szCs w:val="28"/>
+          <w:lang w:val="es-ES" w:eastAsia="es-ES"/>
+          <w14:ligatures w14:val="none"/>
+        </w:rPr>
+      </w:pPr>
+    </w:p>
+    <w:p>
+      <w:pPr>
+        <w:spacing w:after="200" w:line="276" w:lineRule="auto"/>
+        <w:rPr>
+          <w:rFonts w:ascii="Calibri" w:eastAsia="Arial" w:hAnsi="Calibri" w:cs="Calibri"/>
+          <w:kern w:val="0"/>
+          <w:sz w:val="36"/>
+          <w:szCs w:val="28"/>
+          <w:lang w:val="es-ES" w:eastAsia="es-ES"/>
+          <w14:ligatures w14:val="none"/>
+        </w:rPr>
+      </w:pPr>
+      <w:r>
+        <w:rPr>
+          <w:rFonts w:ascii="Calibri" w:eastAsia="Calibri" w:hAnsi="Calibri" w:cs="Times New Roman"/>
+          <w:noProof/>
+          <w:kern w:val="0"/>
+          <w:sz w:val="22"/>
+          <w:szCs w:val="22"/>
+          <w:lang w:eastAsia="en-US"/>
+          <w14:ligatures w14:val="none"/>
+        </w:rPr>
+        <w:drawing>
+          <wp:anchor distT="0" distB="0" distL="114300" distR="114300" simplePos="0" relativeHeight="251662336" behindDoc="0" locked="0" layoutInCell="1" allowOverlap="1" wp14:anchorId="3DB23FDA" wp14:editId="7A4871D9">
+            <wp:simplePos x="0" y="0"/>
+            <wp:positionH relativeFrom="margin">
+              <wp:posOffset>-653891</wp:posOffset>
+            </wp:positionH>
+            <wp:positionV relativeFrom="paragraph">
+              <wp:posOffset>177800</wp:posOffset>
+            </wp:positionV>
+            <wp:extent cx="6413105" cy="4664075"/>
+            <wp:effectExtent l="0" t="0" r="6985" b="3175"/>
+            <wp:wrapNone/>
+            <wp:docPr id="9" name="Imagen 9"/>
+            <wp:cNvGraphicFramePr>
+              <a:graphicFrameLocks xmlns:a="http://schemas.openxmlformats.org/drawingml/2006/main" noChangeAspect="1"/>
+            </wp:cNvGraphicFramePr>
+            <a:graphic xmlns:a="http://schemas.openxmlformats.org/drawingml/2006/main">
+              <a:graphicData uri="http://schemas.openxmlformats.org/drawingml/2006/picture">
+                <pic:pic xmlns:pic="http://schemas.openxmlformats.org/drawingml/2006/picture">
+                  <pic:nvPicPr>
+                    <pic:cNvPr id="1" name=""/>
+                    <pic:cNvPicPr/>
+                  </pic:nvPicPr>
+                  <pic:blipFill rotWithShape="1">
+                    <a:blip r:embed="rId7">
+                      <a:extLst>
+                        <a:ext uri="{28A0092B-C50C-407E-A947-70E740481C1C}">
+                          <a14:useLocalDpi xmlns:a14="http://schemas.microsoft.com/office/drawing/2010/main" val="0"/>
+                        </a:ext>
+                      </a:extLst>
+                    </a:blip>
+                    <a:srcRect t="19138" r="61195" b="30663"/>
+                    <a:stretch/>
+                  </pic:blipFill>
+                  <pic:spPr bwMode="auto">
+                    <a:xfrm>
+                      <a:off x="0" y="0"/>
+                      <a:ext cx="6415627" cy="4665909"/>
+                    </a:xfrm>
+                    <a:prstGeom prst="rect">
+                      <a:avLst/>
+                    </a:prstGeom>
+                    <a:ln>
+                      <a:noFill/>
+                    </a:ln>
+                    <a:extLst>
+                      <a:ext uri="{53640926-AAD7-44D8-BBD7-CCE9431645EC}">
+                        <a14:shadowObscured xmlns:a14="http://schemas.microsoft.com/office/drawing/2010/main"/>
+                      </a:ext>
+                    </a:extLst>
+                  </pic:spPr>
+                </pic:pic>
+              </a:graphicData>
+            </a:graphic>
+            <wp14:sizeRelH relativeFrom="page">
+              <wp14:pctWidth>0</wp14:pctWidth>
+            </wp14:sizeRelH>
+            <wp14:sizeRelV relativeFrom="page">
+              <wp14:pctHeight>0</wp14:pctHeight>
+            </wp14:sizeRelV>
+          </wp:anchor>
+        </w:drawing>
+      </w:r>
+    </w:p>
+    <w:p>
+      <w:pPr>
+        <w:spacing w:after="200" w:line="276" w:lineRule="auto"/>
+        <w:rPr>
+          <w:rFonts w:ascii="Calibri" w:eastAsia="Arial" w:hAnsi="Calibri" w:cs="Calibri"/>
+          <w:kern w:val="0"/>
+          <w:sz w:val="36"/>
+          <w:szCs w:val="28"/>
+          <w:lang w:val="es-ES" w:eastAsia="es-ES"/>
+          <w14:ligatures w14:val="none"/>
+        </w:rPr>
+      </w:pPr>
+    </w:p>
+    <w:p>
+      <w:pPr>
+        <w:spacing w:after="200" w:line="276" w:lineRule="auto"/>
+        <w:rPr>
+          <w:rFonts w:ascii="Calibri" w:eastAsia="Calibri" w:hAnsi="Calibri" w:cs="Times New Roman"/>
+          <w:noProof/>
+          <w:kern w:val="0"/>
+          <w:sz w:val="22"/>
+          <w:szCs w:val="22"/>
+          <w:lang w:eastAsia="en-US"/>
+          <w14:ligatures w14:val="none"/>
+        </w:rPr>
+      </w:pPr>
+    </w:p>
+    <w:p>
+      <w:pPr>
+        <w:spacing w:after="200" w:line="276" w:lineRule="auto"/>
+        <w:rPr>
+          <w:rFonts w:ascii="Calibri" w:eastAsia="Arial" w:hAnsi="Calibri" w:cs="Calibri"/>
+          <w:kern w:val="0"/>
+          <w:sz w:val="36"/>
+          <w:szCs w:val="28"/>
+          <w:lang w:val="es-ES" w:eastAsia="es-ES"/>
+          <w14:ligatures w14:val="none"/>
+        </w:rPr>
+      </w:pPr>
+    </w:p>
+    <w:p>
+      <w:pPr>
+        <w:spacing w:after="200" w:line="276" w:lineRule="auto"/>
+        <w:rPr>
+          <w:rFonts w:ascii="Calibri" w:eastAsia="Arial" w:hAnsi="Calibri" w:cs="Calibri"/>
+          <w:kern w:val="0"/>
+          <w:sz w:val="36"/>
+          <w:szCs w:val="28"/>
+          <w:lang w:val="es-ES" w:eastAsia="es-ES"/>
+          <w14:ligatures w14:val="none"/>
+        </w:rPr>
+      </w:pPr>
+    </w:p>
+    <w:p>
+      <w:pPr>
+        <w:spacing w:after="200" w:line="276" w:lineRule="auto"/>
+        <w:rPr>
+          <w:rFonts w:ascii="Calibri" w:eastAsia="Arial" w:hAnsi="Calibri" w:cs="Calibri"/>
+          <w:kern w:val="0"/>
+          <w:sz w:val="36"/>
+          <w:szCs w:val="28"/>
+          <w:lang w:val="es-ES" w:eastAsia="es-ES"/>
+          <w14:ligatures w14:val="none"/>
+        </w:rPr>
+      </w:pPr>
+    </w:p>
+    <w:p>
+      <w:pPr>
+        <w:spacing w:after="200" w:line="276" w:lineRule="auto"/>
+        <w:rPr>
+          <w:rFonts w:ascii="Calibri" w:eastAsia="Arial" w:hAnsi="Calibri" w:cs="Calibri"/>
+          <w:kern w:val="0"/>
+          <w:sz w:val="36"/>
+          <w:szCs w:val="28"/>
+          <w:lang w:val="es-ES" w:eastAsia="es-ES"/>
+          <w14:ligatures w14:val="none"/>
+        </w:rPr>
+      </w:pPr>
+    </w:p>
+    <w:p>
+      <w:pPr>
+        <w:spacing w:after="200" w:line="276" w:lineRule="auto"/>
+        <w:rPr>
+          <w:rFonts w:ascii="Calibri" w:eastAsia="Arial" w:hAnsi="Calibri" w:cs="Calibri"/>
+          <w:b/>
+          <w:kern w:val="0"/>
+          <w:sz w:val="36"/>
+          <w:szCs w:val="28"/>
+          <w:lang w:val="es-ES" w:eastAsia="es-ES"/>
+          <w14:ligatures w14:val="none"/>
+        </w:rPr>
+      </w:pPr>
+    </w:p>
+    <w:p>
+      <w:pPr>
+        <w:tabs>
+          <w:tab w:val="left" w:pos="6765"/>
+        </w:tabs>
+        <w:spacing w:after="200" w:line="276" w:lineRule="auto"/>
+        <w:rPr>
+          <w:rFonts w:ascii="Calibri" w:eastAsia="Arial" w:hAnsi="Calibri" w:cs="Calibri"/>
+          <w:kern w:val="0"/>
+          <w:sz w:val="36"/>
+          <w:szCs w:val="28"/>
+          <w:lang w:val="es-ES" w:eastAsia="es-ES"/>
+          <w14:ligatures w14:val="none"/>
+        </w:rPr>
+      </w:pPr>
+      <w:r>
+        <w:rPr>
+          <w:rFonts w:ascii="Calibri" w:eastAsia="Arial" w:hAnsi="Calibri" w:cs="Calibri"/>
+          <w:kern w:val="0"/>
+          <w:sz w:val="36"/>
+          <w:szCs w:val="28"/>
+          <w:lang w:val="es-ES" w:eastAsia="es-ES"/>
+          <w14:ligatures w14:val="none"/>
+        </w:rPr>
+        <w:tab/>
+      </w:r>
+    </w:p>
+    <w:p>
+      <w:pPr>
+        <w:tabs>
+          <w:tab w:val="left" w:pos="6765"/>
+        </w:tabs>
+        <w:spacing w:after="200" w:line="276" w:lineRule="auto"/>
+        <w:rPr>
+          <w:rFonts w:ascii="Calibri" w:eastAsia="Arial" w:hAnsi="Calibri" w:cs="Calibri"/>
+          <w:kern w:val="0"/>
+          <w:sz w:val="36"/>
+          <w:szCs w:val="28"/>
+          <w:lang w:val="es-ES" w:eastAsia="es-ES"/>
+          <w14:ligatures w14:val="none"/>
+        </w:rPr>
+      </w:pPr>
+    </w:p>
+    <w:p>
+      <w:pPr>
+        <w:tabs>
+          <w:tab w:val="left" w:pos="6765"/>
+        </w:tabs>
+        <w:spacing w:after="200" w:line="276" w:lineRule="auto"/>
+        <w:rPr>
+          <w:rFonts w:ascii="Calibri" w:eastAsia="Arial" w:hAnsi="Calibri" w:cs="Calibri"/>
+          <w:kern w:val="0"/>
+          <w:sz w:val="36"/>
+          <w:szCs w:val="28"/>
+          <w:lang w:val="es-ES" w:eastAsia="es-ES"/>
+          <w14:ligatures w14:val="none"/>
+        </w:rPr>
+      </w:pPr>
+    </w:p>
+    <w:p>
+      <w:pPr>
+        <w:keepNext/>
+        <w:keepLines/>
+        <w:spacing w:before="40" w:after="0" w:line="276" w:lineRule="auto"/>
+        <w:outlineLvl w:val="1"/>
+        <w:rPr>
+          <w:rFonts w:ascii="Calibri Light" w:eastAsia="Times New Roman" w:hAnsi="Calibri Light" w:cs="Times New Roman"/>
+          <w:kern w:val="0"/>
+          <w:sz w:val="26"/>
+          <w:szCs w:val="26"/>
+          <w:lang w:eastAsia="en-US"/>
+          <w14:ligatures w14:val="none"/>
+        </w:rPr>
+      </w:pPr>
+      <w:r>
+        <w:rPr>
+          <w:rFonts w:ascii="Calibri Light" w:eastAsia="Times New Roman" w:hAnsi="Calibri Light" w:cs="Times New Roman"/>
+          <w:b/>
+          <w:bCs/>
+          <w:kern w:val="0"/>
+          <w:sz w:val="26"/>
+          <w:szCs w:val="26"/>
+          <w:lang w:eastAsia="en-US"/>
+          <w14:ligatures w14:val="none"/>
         </w:rPr>
         <w:lastRenderedPageBreak/>
-        <w:t>Diagrama de Gantt</w:t>
-      </w:r>
-    </w:p>
-    <w:p>
-      <w:pPr>
-        <w:pStyle w:val="Prrafodelista"/>
+        <w:t xml:space="preserve">Procesos de Negocio: Implementación de Chatbot en </w:t>
+      </w:r>
+      <w:proofErr w:type="spellStart"/>
+      <w:r>
+        <w:rPr>
+          <w:rFonts w:ascii="Calibri Light" w:eastAsia="Times New Roman" w:hAnsi="Calibri Light" w:cs="Times New Roman"/>
+          <w:b/>
+          <w:bCs/>
+          <w:kern w:val="0"/>
+          <w:sz w:val="26"/>
+          <w:szCs w:val="26"/>
+          <w:lang w:eastAsia="en-US"/>
+          <w14:ligatures w14:val="none"/>
+        </w:rPr>
+        <w:t>ModaClick</w:t>
+      </w:r>
+      <w:proofErr w:type="spellEnd"/>
+    </w:p>
+    <w:p>
+      <w:pPr>
+        <w:keepNext/>
+        <w:keepLines/>
+        <w:spacing w:before="40" w:after="0" w:line="276" w:lineRule="auto"/>
+        <w:outlineLvl w:val="2"/>
+        <w:rPr>
+          <w:rFonts w:ascii="Times New Roman" w:eastAsia="Times New Roman" w:hAnsi="Times New Roman" w:cs="Times New Roman"/>
+          <w:b/>
+          <w:bCs/>
+          <w:kern w:val="0"/>
+          <w:lang w:eastAsia="en-US"/>
+          <w14:ligatures w14:val="none"/>
+        </w:rPr>
+      </w:pPr>
+      <w:r>
+        <w:rPr>
+          <w:rFonts w:ascii="Times New Roman" w:eastAsia="Times New Roman" w:hAnsi="Times New Roman" w:cs="Times New Roman"/>
+          <w:b/>
+          <w:bCs/>
+          <w:kern w:val="0"/>
+          <w:lang w:eastAsia="en-US"/>
+          <w14:ligatures w14:val="none"/>
+        </w:rPr>
+        <w:t>Objetivo del proceso:</w:t>
+      </w:r>
+    </w:p>
+    <w:p>
+      <w:pPr>
+        <w:spacing w:before="100" w:beforeAutospacing="1" w:after="100" w:afterAutospacing="1" w:line="240" w:lineRule="auto"/>
+        <w:rPr>
+          <w:rFonts w:ascii="Times New Roman" w:eastAsia="Times New Roman" w:hAnsi="Times New Roman" w:cs="Times New Roman"/>
+          <w:kern w:val="0"/>
+          <w:lang w:eastAsia="es-BO"/>
+          <w14:ligatures w14:val="none"/>
+        </w:rPr>
+      </w:pPr>
+      <w:r>
+        <w:rPr>
+          <w:rFonts w:ascii="Times New Roman" w:eastAsia="Times New Roman" w:hAnsi="Times New Roman" w:cs="Times New Roman"/>
+          <w:kern w:val="0"/>
+          <w:lang w:eastAsia="es-BO"/>
+          <w14:ligatures w14:val="none"/>
+        </w:rPr>
+        <w:t>Mejorar la atención al cliente y optimizar los recursos humanos mediante la incorporación de un chatbot que responda consultas frecuentes en la tienda online de ropa "</w:t>
+      </w:r>
+      <w:proofErr w:type="spellStart"/>
+      <w:r>
+        <w:rPr>
+          <w:rFonts w:ascii="Times New Roman" w:eastAsia="Times New Roman" w:hAnsi="Times New Roman" w:cs="Times New Roman"/>
+          <w:kern w:val="0"/>
+          <w:lang w:eastAsia="es-BO"/>
+          <w14:ligatures w14:val="none"/>
+        </w:rPr>
+        <w:t>ModaClick</w:t>
+      </w:r>
+      <w:proofErr w:type="spellEnd"/>
+      <w:r>
+        <w:rPr>
+          <w:rFonts w:ascii="Times New Roman" w:eastAsia="Times New Roman" w:hAnsi="Times New Roman" w:cs="Times New Roman"/>
+          <w:kern w:val="0"/>
+          <w:lang w:eastAsia="es-BO"/>
+          <w14:ligatures w14:val="none"/>
+        </w:rPr>
+        <w:t>".</w:t>
+      </w:r>
+    </w:p>
+    <w:p>
+      <w:pPr>
+        <w:keepNext/>
+        <w:keepLines/>
+        <w:spacing w:before="40" w:after="0" w:line="276" w:lineRule="auto"/>
+        <w:outlineLvl w:val="2"/>
+        <w:rPr>
+          <w:rFonts w:ascii="Calibri Light" w:eastAsia="Times New Roman" w:hAnsi="Calibri Light" w:cs="Times New Roman"/>
+          <w:b/>
+          <w:bCs/>
+          <w:kern w:val="0"/>
+          <w:lang w:eastAsia="en-US"/>
+          <w14:ligatures w14:val="none"/>
+        </w:rPr>
+      </w:pPr>
+      <w:r>
+        <w:rPr>
+          <w:rFonts w:ascii="Calibri Light" w:eastAsia="Times New Roman" w:hAnsi="Calibri Light" w:cs="Times New Roman"/>
+          <w:b/>
+          <w:bCs/>
+          <w:kern w:val="0"/>
+          <w:lang w:eastAsia="en-US"/>
+          <w14:ligatures w14:val="none"/>
+        </w:rPr>
+        <w:t>Roles involucrados:</w:t>
+      </w:r>
+    </w:p>
+    <w:p>
+      <w:pPr>
         <w:numPr>
           <w:ilvl w:val="0"/>
-          <w:numId w:val="6"/>
+          <w:numId w:val="15"/>
         </w:numPr>
-        <w:jc w:val="both"/>
-        <w:rPr>
-          <w:highlight w:val="yellow"/>
-        </w:rPr>
-      </w:pPr>
-      <w:r>
-        <w:rPr>
-          <w:highlight w:val="yellow"/>
-        </w:rPr>
-        <w:t>Dibujar en un Diagrama de Gantt los objetivos específicos y las historias de usuario con sus fechas de trabajo.</w:t>
-      </w:r>
-    </w:p>
-    <w:p>
-      <w:pPr>
-        <w:pStyle w:val="Prrafodelista"/>
+        <w:spacing w:before="100" w:beforeAutospacing="1" w:after="100" w:afterAutospacing="1" w:line="240" w:lineRule="auto"/>
+        <w:rPr>
+          <w:rFonts w:ascii="Times New Roman" w:eastAsia="Times New Roman" w:hAnsi="Times New Roman" w:cs="Times New Roman"/>
+          <w:kern w:val="0"/>
+          <w:lang w:eastAsia="es-BO"/>
+          <w14:ligatures w14:val="none"/>
+        </w:rPr>
+      </w:pPr>
+      <w:r>
+        <w:rPr>
+          <w:rFonts w:ascii="Times New Roman" w:eastAsia="Times New Roman" w:hAnsi="Times New Roman" w:cs="Times New Roman"/>
+          <w:kern w:val="0"/>
+          <w:lang w:eastAsia="es-BO"/>
+          <w14:ligatures w14:val="none"/>
+        </w:rPr>
+        <w:t>Responsable de Atención al Cliente y Operaciones de Negocio (AO)</w:t>
+      </w:r>
+    </w:p>
+    <w:p>
+      <w:pPr>
         <w:numPr>
           <w:ilvl w:val="0"/>
-          <w:numId w:val="6"/>
+          <w:numId w:val="15"/>
         </w:numPr>
-        <w:jc w:val="both"/>
-        <w:rPr>
-          <w:highlight w:val="yellow"/>
-        </w:rPr>
-      </w:pPr>
-      <w:r>
-        <w:rPr>
-          <w:highlight w:val="yellow"/>
-        </w:rPr>
-        <w:t>Se recomienda que las tareas tengan una duración de 2-6 semanas.</w:t>
-      </w:r>
-    </w:p>
-    <w:p>
-      <w:pPr>
-        <w:pStyle w:val="Prrafodelista"/>
+        <w:spacing w:before="100" w:beforeAutospacing="1" w:after="100" w:afterAutospacing="1" w:line="240" w:lineRule="auto"/>
+        <w:rPr>
+          <w:rFonts w:ascii="Times New Roman" w:eastAsia="Times New Roman" w:hAnsi="Times New Roman" w:cs="Times New Roman"/>
+          <w:kern w:val="0"/>
+          <w:lang w:eastAsia="es-BO"/>
+          <w14:ligatures w14:val="none"/>
+        </w:rPr>
+      </w:pPr>
+      <w:r>
+        <w:rPr>
+          <w:rFonts w:ascii="Times New Roman" w:eastAsia="Times New Roman" w:hAnsi="Times New Roman" w:cs="Times New Roman"/>
+          <w:kern w:val="0"/>
+          <w:lang w:eastAsia="es-BO"/>
+          <w14:ligatures w14:val="none"/>
+        </w:rPr>
+        <w:t>Responsable de Mejora y Estrategia Comercial (ME)</w:t>
+      </w:r>
+    </w:p>
+    <w:p>
+      <w:pPr>
         <w:numPr>
           <w:ilvl w:val="0"/>
-          <w:numId w:val="6"/>
+          <w:numId w:val="15"/>
         </w:numPr>
-        <w:jc w:val="both"/>
-        <w:rPr>
-          <w:highlight w:val="yellow"/>
-        </w:rPr>
-      </w:pPr>
-      <w:r>
-        <w:rPr>
-          <w:highlight w:val="yellow"/>
-        </w:rPr>
-        <w:t>Adjuntar una imagen en este apartado.</w:t>
-      </w:r>
-    </w:p>
-    <w:p>
-      <w:pPr>
-        <w:pStyle w:val="Prrafodelista"/>
+        <w:spacing w:before="100" w:beforeAutospacing="1" w:after="100" w:afterAutospacing="1" w:line="240" w:lineRule="auto"/>
+        <w:rPr>
+          <w:rFonts w:ascii="Times New Roman" w:eastAsia="Times New Roman" w:hAnsi="Times New Roman" w:cs="Times New Roman"/>
+          <w:kern w:val="0"/>
+          <w:lang w:eastAsia="es-BO"/>
+          <w14:ligatures w14:val="none"/>
+        </w:rPr>
+      </w:pPr>
+      <w:r>
+        <w:rPr>
+          <w:rFonts w:ascii="Times New Roman" w:eastAsia="Times New Roman" w:hAnsi="Times New Roman" w:cs="Times New Roman"/>
+          <w:kern w:val="0"/>
+          <w:lang w:eastAsia="es-BO"/>
+          <w14:ligatures w14:val="none"/>
+        </w:rPr>
+        <w:t>Responsable de Comunicación y Marketing (CM)</w:t>
+      </w:r>
+    </w:p>
+    <w:p>
+      <w:pPr>
+        <w:spacing w:after="200" w:line="276" w:lineRule="auto"/>
+        <w:rPr>
+          <w:rFonts w:ascii="Calibri" w:eastAsia="Calibri" w:hAnsi="Calibri" w:cs="Times New Roman"/>
+          <w:kern w:val="0"/>
+          <w:sz w:val="22"/>
+          <w:szCs w:val="22"/>
+          <w:lang w:eastAsia="en-US"/>
+          <w14:ligatures w14:val="none"/>
+        </w:rPr>
+      </w:pPr>
+      <w:r>
+        <w:rPr>
+          <w:rFonts w:ascii="Calibri" w:eastAsia="Calibri" w:hAnsi="Calibri" w:cs="Times New Roman"/>
+          <w:kern w:val="0"/>
+          <w:sz w:val="22"/>
+          <w:szCs w:val="22"/>
+          <w:lang w:eastAsia="en-US"/>
+          <w14:ligatures w14:val="none"/>
+        </w:rPr>
+        <w:pict w14:anchorId="32A9A5A0">
+          <v:rect id="_x0000_i1034" style="width:0;height:1.5pt" o:hralign="center" o:hrstd="t" o:hr="t" fillcolor="#a0a0a0" stroked="f"/>
+        </w:pict>
+      </w:r>
+    </w:p>
+    <w:p>
+      <w:pPr>
+        <w:keepNext/>
+        <w:keepLines/>
+        <w:spacing w:before="40" w:after="0" w:line="276" w:lineRule="auto"/>
+        <w:outlineLvl w:val="2"/>
+        <w:rPr>
+          <w:rFonts w:ascii="Times New Roman" w:eastAsia="Times New Roman" w:hAnsi="Times New Roman" w:cs="Times New Roman"/>
+          <w:b/>
+          <w:bCs/>
+          <w:kern w:val="0"/>
+          <w:lang w:eastAsia="en-US"/>
+          <w14:ligatures w14:val="none"/>
+        </w:rPr>
+      </w:pPr>
+      <w:r>
+        <w:rPr>
+          <w:rFonts w:ascii="Times New Roman" w:eastAsia="Times New Roman" w:hAnsi="Times New Roman" w:cs="Times New Roman"/>
+          <w:b/>
+          <w:bCs/>
+          <w:kern w:val="0"/>
+          <w:lang w:eastAsia="en-US"/>
+          <w14:ligatures w14:val="none"/>
+        </w:rPr>
+        <w:t>Tareas por rol:</w:t>
+      </w:r>
+    </w:p>
+    <w:p>
+      <w:pPr>
+        <w:spacing w:before="100" w:beforeAutospacing="1" w:after="100" w:afterAutospacing="1" w:line="240" w:lineRule="auto"/>
+        <w:outlineLvl w:val="3"/>
+        <w:rPr>
+          <w:rFonts w:ascii="Times New Roman" w:eastAsia="Times New Roman" w:hAnsi="Times New Roman" w:cs="Times New Roman"/>
+          <w:b/>
+          <w:bCs/>
+          <w:kern w:val="0"/>
+          <w:lang w:eastAsia="es-BO"/>
+          <w14:ligatures w14:val="none"/>
+        </w:rPr>
+      </w:pPr>
+      <w:r>
+        <w:rPr>
+          <w:rFonts w:ascii="Times New Roman" w:eastAsia="Times New Roman" w:hAnsi="Times New Roman" w:cs="Times New Roman"/>
+          <w:b/>
+          <w:bCs/>
+          <w:kern w:val="0"/>
+          <w:lang w:eastAsia="es-BO"/>
+          <w14:ligatures w14:val="none"/>
+        </w:rPr>
+        <w:t>1. Responsable de Atención y Operaciones (AO)</w:t>
+      </w:r>
+    </w:p>
+    <w:p>
+      <w:pPr>
         <w:numPr>
           <w:ilvl w:val="0"/>
-          <w:numId w:val="6"/>
+          <w:numId w:val="16"/>
         </w:numPr>
-        <w:jc w:val="both"/>
-        <w:rPr>
-          <w:highlight w:val="yellow"/>
-        </w:rPr>
-      </w:pPr>
-      <w:r>
-        <w:rPr>
-          <w:highlight w:val="yellow"/>
-        </w:rPr>
-        <w:t>La misma imagen debe estar en la carpeta “Anexos”.</w:t>
-      </w:r>
-    </w:p>
-    <w:p>
-      <w:r>
-        <w:br w:type="page"/>
-      </w:r>
-    </w:p>
-    <w:p>
-      <w:pPr>
-        <w:jc w:val="both"/>
-        <w:rPr>
-          <w:b/>
-          <w:bCs/>
-          <w:sz w:val="32"/>
-          <w:szCs w:val="32"/>
-        </w:rPr>
-      </w:pPr>
-      <w:r>
-        <w:rPr>
-          <w:b/>
-          <w:bCs/>
-          <w:sz w:val="32"/>
-          <w:szCs w:val="32"/>
-        </w:rPr>
-        <w:lastRenderedPageBreak/>
-        <w:t>Procesos de Negocio</w:t>
-      </w:r>
-      <w:r>
-        <w:rPr>
-          <w:b/>
-          <w:bCs/>
-          <w:sz w:val="32"/>
-          <w:szCs w:val="32"/>
-        </w:rPr>
-        <w:t xml:space="preserve">: </w:t>
-      </w:r>
-      <w:r>
-        <w:rPr>
-          <w:b/>
-          <w:bCs/>
-        </w:rPr>
-        <w:t xml:space="preserve">Implementación de Chatbot en </w:t>
-      </w:r>
-      <w:proofErr w:type="spellStart"/>
-      <w:r>
-        <w:rPr>
-          <w:b/>
-          <w:bCs/>
-        </w:rPr>
-        <w:t>ModaClick</w:t>
-      </w:r>
-      <w:proofErr w:type="spellEnd"/>
-    </w:p>
-    <w:p>
-      <w:pPr>
-        <w:jc w:val="both"/>
-      </w:pPr>
-      <w:r>
-        <w:rPr>
-          <w:b/>
-          <w:bCs/>
-        </w:rPr>
-        <w:t>Objetivo del proceso:</w:t>
-      </w:r>
-    </w:p>
-    <w:p>
-      <w:pPr>
-        <w:jc w:val="both"/>
-      </w:pPr>
-      <w:r>
-        <w:t>Mejorar la atención al cliente y optimizar los recursos humanos mediante la incorporación de un chatbot que responda consultas frecuentes en la tienda online de ropa "</w:t>
-      </w:r>
-      <w:proofErr w:type="spellStart"/>
-      <w:r>
-        <w:t>ModaClick</w:t>
-      </w:r>
-      <w:proofErr w:type="spellEnd"/>
-      <w:r>
-        <w:t>".</w:t>
-      </w:r>
-    </w:p>
-    <w:p>
-      <w:pPr>
-        <w:jc w:val="both"/>
-      </w:pPr>
-    </w:p>
-    <w:p>
-      <w:pPr>
-        <w:jc w:val="both"/>
-      </w:pPr>
-      <w:r>
-        <w:rPr>
-          <w:b/>
-          <w:bCs/>
-        </w:rPr>
-        <w:t>Roles involucrados:</w:t>
+        <w:spacing w:before="100" w:beforeAutospacing="1" w:after="100" w:afterAutospacing="1" w:line="240" w:lineRule="auto"/>
+        <w:rPr>
+          <w:rFonts w:ascii="Times New Roman" w:eastAsia="Times New Roman" w:hAnsi="Times New Roman" w:cs="Times New Roman"/>
+          <w:kern w:val="0"/>
+          <w:lang w:eastAsia="es-BO"/>
+          <w14:ligatures w14:val="none"/>
+        </w:rPr>
+      </w:pPr>
+      <w:r>
+        <w:rPr>
+          <w:rFonts w:ascii="Times New Roman" w:eastAsia="Times New Roman" w:hAnsi="Times New Roman" w:cs="Times New Roman"/>
+          <w:b/>
+          <w:bCs/>
+          <w:kern w:val="0"/>
+          <w:lang w:eastAsia="es-BO"/>
+          <w14:ligatures w14:val="none"/>
+        </w:rPr>
+        <w:t>T1.</w:t>
+      </w:r>
+      <w:r>
+        <w:rPr>
+          <w:rFonts w:ascii="Times New Roman" w:eastAsia="Times New Roman" w:hAnsi="Times New Roman" w:cs="Times New Roman"/>
+          <w:kern w:val="0"/>
+          <w:lang w:eastAsia="es-BO"/>
+          <w14:ligatures w14:val="none"/>
+        </w:rPr>
+        <w:t xml:space="preserve"> Revisar y clasificar los mensajes recibidos por WhatsApp, redes y web.</w:t>
       </w:r>
     </w:p>
     <w:p>
       <w:pPr>
         <w:numPr>
           <w:ilvl w:val="0"/>
-          <w:numId w:val="7"/>
+          <w:numId w:val="16"/>
         </w:numPr>
-        <w:jc w:val="both"/>
-      </w:pPr>
-      <w:r>
-        <w:rPr>
-          <w:rFonts w:ascii="Segoe UI Emoji" w:hAnsi="Segoe UI Emoji" w:cs="Segoe UI Emoji"/>
-        </w:rPr>
-        <w:t>👩</w:t>
-      </w:r>
-      <w:r>
-        <w:t>‍</w:t>
-      </w:r>
-      <w:r>
-        <w:rPr>
-          <w:rFonts w:ascii="Segoe UI Emoji" w:hAnsi="Segoe UI Emoji" w:cs="Segoe UI Emoji"/>
-        </w:rPr>
-        <w:t>💼</w:t>
-      </w:r>
-      <w:r>
-        <w:t xml:space="preserve"> Responsable de Atención </w:t>
-      </w:r>
-      <w:r>
-        <w:t xml:space="preserve">al Cliente </w:t>
-      </w:r>
-      <w:r>
-        <w:t xml:space="preserve">y Operaciones </w:t>
-      </w:r>
-      <w:r>
-        <w:t xml:space="preserve">de Negocio </w:t>
-      </w:r>
-      <w:r>
-        <w:t>(AO)</w:t>
+        <w:spacing w:before="100" w:beforeAutospacing="1" w:after="100" w:afterAutospacing="1" w:line="240" w:lineRule="auto"/>
+        <w:rPr>
+          <w:rFonts w:ascii="Times New Roman" w:eastAsia="Times New Roman" w:hAnsi="Times New Roman" w:cs="Times New Roman"/>
+          <w:kern w:val="0"/>
+          <w:lang w:eastAsia="es-BO"/>
+          <w14:ligatures w14:val="none"/>
+        </w:rPr>
+      </w:pPr>
+      <w:r>
+        <w:rPr>
+          <w:rFonts w:ascii="Times New Roman" w:eastAsia="Times New Roman" w:hAnsi="Times New Roman" w:cs="Times New Roman"/>
+          <w:b/>
+          <w:bCs/>
+          <w:kern w:val="0"/>
+          <w:lang w:eastAsia="es-BO"/>
+          <w14:ligatures w14:val="none"/>
+        </w:rPr>
+        <w:t>T2.</w:t>
+      </w:r>
+      <w:r>
+        <w:rPr>
+          <w:rFonts w:ascii="Times New Roman" w:eastAsia="Times New Roman" w:hAnsi="Times New Roman" w:cs="Times New Roman"/>
+          <w:kern w:val="0"/>
+          <w:lang w:eastAsia="es-BO"/>
+          <w14:ligatures w14:val="none"/>
+        </w:rPr>
+        <w:t xml:space="preserve"> Redactar respuestas estándar claras y consistentes.</w:t>
       </w:r>
     </w:p>
     <w:p>
       <w:pPr>
         <w:numPr>
           <w:ilvl w:val="0"/>
-          <w:numId w:val="7"/>
+          <w:numId w:val="16"/>
         </w:numPr>
-        <w:jc w:val="both"/>
-      </w:pPr>
-      <w:r>
-        <w:rPr>
-          <w:rFonts w:ascii="Segoe UI Emoji" w:hAnsi="Segoe UI Emoji" w:cs="Segoe UI Emoji"/>
-        </w:rPr>
-        <w:t>📊</w:t>
-      </w:r>
-      <w:r>
-        <w:t xml:space="preserve"> Responsable de Mejora y Estrategia Comercial (ME)</w:t>
+        <w:spacing w:before="100" w:beforeAutospacing="1" w:after="100" w:afterAutospacing="1" w:line="240" w:lineRule="auto"/>
+        <w:rPr>
+          <w:rFonts w:ascii="Times New Roman" w:eastAsia="Times New Roman" w:hAnsi="Times New Roman" w:cs="Times New Roman"/>
+          <w:kern w:val="0"/>
+          <w:lang w:eastAsia="es-BO"/>
+          <w14:ligatures w14:val="none"/>
+        </w:rPr>
+      </w:pPr>
+      <w:r>
+        <w:rPr>
+          <w:rFonts w:ascii="Times New Roman" w:eastAsia="Times New Roman" w:hAnsi="Times New Roman" w:cs="Times New Roman"/>
+          <w:b/>
+          <w:bCs/>
+          <w:kern w:val="0"/>
+          <w:lang w:eastAsia="es-BO"/>
+          <w14:ligatures w14:val="none"/>
+        </w:rPr>
+        <w:t>T3.</w:t>
+      </w:r>
+      <w:r>
+        <w:rPr>
+          <w:rFonts w:ascii="Times New Roman" w:eastAsia="Times New Roman" w:hAnsi="Times New Roman" w:cs="Times New Roman"/>
+          <w:kern w:val="0"/>
+          <w:lang w:eastAsia="es-BO"/>
+          <w14:ligatures w14:val="none"/>
+        </w:rPr>
+        <w:t xml:space="preserve"> Simular conversaciones típicas con clientes para validar respuestas.</w:t>
       </w:r>
     </w:p>
     <w:p>
       <w:pPr>
         <w:numPr>
           <w:ilvl w:val="0"/>
-          <w:numId w:val="7"/>
+          <w:numId w:val="16"/>
         </w:numPr>
-        <w:jc w:val="both"/>
-      </w:pPr>
-      <w:r>
-        <w:rPr>
-          <w:rFonts w:ascii="Segoe UI Emoji" w:hAnsi="Segoe UI Emoji" w:cs="Segoe UI Emoji"/>
-        </w:rPr>
-        <w:t>📑</w:t>
-      </w:r>
-      <w:r>
-        <w:t xml:space="preserve"> Responsable de Comunicación y Marketing (CM)</w:t>
-      </w:r>
-    </w:p>
-    <w:p>
-      <w:pPr>
-        <w:jc w:val="both"/>
-      </w:pPr>
-      <w:r>
-        <w:rPr>
-          <w:b/>
-          <w:bCs/>
-        </w:rPr>
-        <w:t>Tareas por rol:</w:t>
-      </w:r>
-    </w:p>
-    <w:p>
-      <w:pPr>
-        <w:jc w:val="both"/>
-      </w:pPr>
-      <w:r>
-        <w:rPr>
-          <w:b/>
-          <w:bCs/>
-        </w:rPr>
-        <w:t>1. Responsable de Atención y Operaciones (AO)</w:t>
+        <w:spacing w:before="100" w:beforeAutospacing="1" w:after="100" w:afterAutospacing="1" w:line="240" w:lineRule="auto"/>
+        <w:rPr>
+          <w:rFonts w:ascii="Times New Roman" w:eastAsia="Times New Roman" w:hAnsi="Times New Roman" w:cs="Times New Roman"/>
+          <w:kern w:val="0"/>
+          <w:lang w:eastAsia="es-BO"/>
+          <w14:ligatures w14:val="none"/>
+        </w:rPr>
+      </w:pPr>
+      <w:r>
+        <w:rPr>
+          <w:rFonts w:ascii="Times New Roman" w:eastAsia="Times New Roman" w:hAnsi="Times New Roman" w:cs="Times New Roman"/>
+          <w:b/>
+          <w:bCs/>
+          <w:kern w:val="0"/>
+          <w:lang w:eastAsia="es-BO"/>
+          <w14:ligatures w14:val="none"/>
+        </w:rPr>
+        <w:t>T4.</w:t>
+      </w:r>
+      <w:r>
+        <w:rPr>
+          <w:rFonts w:ascii="Times New Roman" w:eastAsia="Times New Roman" w:hAnsi="Times New Roman" w:cs="Times New Roman"/>
+          <w:kern w:val="0"/>
+          <w:lang w:eastAsia="es-BO"/>
+          <w14:ligatures w14:val="none"/>
+        </w:rPr>
+        <w:t xml:space="preserve"> Atender las consultas que el chatbot no pueda resolver.</w:t>
       </w:r>
     </w:p>
     <w:p>
       <w:pPr>
         <w:numPr>
           <w:ilvl w:val="0"/>
-          <w:numId w:val="8"/>
+          <w:numId w:val="16"/>
         </w:numPr>
-        <w:jc w:val="both"/>
-      </w:pPr>
-      <w:r>
-        <w:t>T1. Revisar y clasificar los mensajes recibidos por WhatsApp, redes y web.</w:t>
+        <w:spacing w:before="100" w:beforeAutospacing="1" w:after="100" w:afterAutospacing="1" w:line="240" w:lineRule="auto"/>
+        <w:rPr>
+          <w:rFonts w:ascii="Times New Roman" w:eastAsia="Times New Roman" w:hAnsi="Times New Roman" w:cs="Times New Roman"/>
+          <w:kern w:val="0"/>
+          <w:lang w:eastAsia="es-BO"/>
+          <w14:ligatures w14:val="none"/>
+        </w:rPr>
+      </w:pPr>
+      <w:r>
+        <w:rPr>
+          <w:rFonts w:ascii="Times New Roman" w:eastAsia="Times New Roman" w:hAnsi="Times New Roman" w:cs="Times New Roman"/>
+          <w:b/>
+          <w:bCs/>
+          <w:kern w:val="0"/>
+          <w:lang w:eastAsia="es-BO"/>
+          <w14:ligatures w14:val="none"/>
+        </w:rPr>
+        <w:t>T5.</w:t>
+      </w:r>
+      <w:r>
+        <w:rPr>
+          <w:rFonts w:ascii="Times New Roman" w:eastAsia="Times New Roman" w:hAnsi="Times New Roman" w:cs="Times New Roman"/>
+          <w:kern w:val="0"/>
+          <w:lang w:eastAsia="es-BO"/>
+          <w14:ligatures w14:val="none"/>
+        </w:rPr>
+        <w:t xml:space="preserve"> Definir en qué momentos y canales operará el chatbot (web, redes, etc.).</w:t>
+      </w:r>
+    </w:p>
+    <w:p>
+      <w:pPr>
+        <w:spacing w:after="200" w:line="276" w:lineRule="auto"/>
+        <w:rPr>
+          <w:rFonts w:ascii="Calibri" w:eastAsia="Calibri" w:hAnsi="Calibri" w:cs="Times New Roman"/>
+          <w:kern w:val="0"/>
+          <w:sz w:val="22"/>
+          <w:szCs w:val="22"/>
+          <w:lang w:eastAsia="en-US"/>
+          <w14:ligatures w14:val="none"/>
+        </w:rPr>
+      </w:pPr>
+      <w:r>
+        <w:rPr>
+          <w:rFonts w:ascii="Calibri" w:eastAsia="Calibri" w:hAnsi="Calibri" w:cs="Times New Roman"/>
+          <w:kern w:val="0"/>
+          <w:sz w:val="22"/>
+          <w:szCs w:val="22"/>
+          <w:lang w:eastAsia="en-US"/>
+          <w14:ligatures w14:val="none"/>
+        </w:rPr>
+        <w:pict w14:anchorId="3143BDEC">
+          <v:rect id="_x0000_i1035" style="width:0;height:1.5pt" o:hralign="center" o:hrstd="t" o:hr="t" fillcolor="#a0a0a0" stroked="f"/>
+        </w:pict>
+      </w:r>
+    </w:p>
+    <w:p>
+      <w:pPr>
+        <w:spacing w:before="100" w:beforeAutospacing="1" w:after="100" w:afterAutospacing="1" w:line="240" w:lineRule="auto"/>
+        <w:outlineLvl w:val="3"/>
+        <w:rPr>
+          <w:rFonts w:ascii="Times New Roman" w:eastAsia="Times New Roman" w:hAnsi="Times New Roman" w:cs="Times New Roman"/>
+          <w:b/>
+          <w:bCs/>
+          <w:kern w:val="0"/>
+          <w:lang w:eastAsia="es-BO"/>
+          <w14:ligatures w14:val="none"/>
+        </w:rPr>
+      </w:pPr>
+      <w:r>
+        <w:rPr>
+          <w:rFonts w:ascii="Times New Roman" w:eastAsia="Times New Roman" w:hAnsi="Times New Roman" w:cs="Times New Roman"/>
+          <w:b/>
+          <w:bCs/>
+          <w:kern w:val="0"/>
+          <w:lang w:eastAsia="es-BO"/>
+          <w14:ligatures w14:val="none"/>
+        </w:rPr>
+        <w:t>2. Responsable de Mejora y Estrategia Comercial (ME)</w:t>
       </w:r>
     </w:p>
     <w:p>
       <w:pPr>
         <w:numPr>
           <w:ilvl w:val="0"/>
-          <w:numId w:val="8"/>
+          <w:numId w:val="17"/>
         </w:numPr>
-        <w:jc w:val="both"/>
-      </w:pPr>
-      <w:r>
-        <w:t>T2. Redactar respuestas estándar claras y consistentes.</w:t>
+        <w:spacing w:before="100" w:beforeAutospacing="1" w:after="100" w:afterAutospacing="1" w:line="240" w:lineRule="auto"/>
+        <w:rPr>
+          <w:rFonts w:ascii="Times New Roman" w:eastAsia="Times New Roman" w:hAnsi="Times New Roman" w:cs="Times New Roman"/>
+          <w:kern w:val="0"/>
+          <w:lang w:eastAsia="es-BO"/>
+          <w14:ligatures w14:val="none"/>
+        </w:rPr>
+      </w:pPr>
+      <w:r>
+        <w:rPr>
+          <w:rFonts w:ascii="Times New Roman" w:eastAsia="Times New Roman" w:hAnsi="Times New Roman" w:cs="Times New Roman"/>
+          <w:b/>
+          <w:bCs/>
+          <w:kern w:val="0"/>
+          <w:lang w:eastAsia="es-BO"/>
+          <w14:ligatures w14:val="none"/>
+        </w:rPr>
+        <w:t>T6.</w:t>
+      </w:r>
+      <w:r>
+        <w:rPr>
+          <w:rFonts w:ascii="Times New Roman" w:eastAsia="Times New Roman" w:hAnsi="Times New Roman" w:cs="Times New Roman"/>
+          <w:kern w:val="0"/>
+          <w:lang w:eastAsia="es-BO"/>
+          <w14:ligatures w14:val="none"/>
+        </w:rPr>
+        <w:t xml:space="preserve"> Asignar responsables para revisar métricas semanales del chatbot.</w:t>
       </w:r>
     </w:p>
     <w:p>
       <w:pPr>
         <w:numPr>
           <w:ilvl w:val="0"/>
-          <w:numId w:val="8"/>
+          <w:numId w:val="17"/>
         </w:numPr>
-        <w:jc w:val="both"/>
-      </w:pPr>
-      <w:r>
-        <w:t>T3. Simular conversaciones típicas con clientes para validar respuestas.</w:t>
+        <w:spacing w:before="100" w:beforeAutospacing="1" w:after="100" w:afterAutospacing="1" w:line="240" w:lineRule="auto"/>
+        <w:rPr>
+          <w:rFonts w:ascii="Times New Roman" w:eastAsia="Times New Roman" w:hAnsi="Times New Roman" w:cs="Times New Roman"/>
+          <w:kern w:val="0"/>
+          <w:lang w:eastAsia="es-BO"/>
+          <w14:ligatures w14:val="none"/>
+        </w:rPr>
+      </w:pPr>
+      <w:r>
+        <w:rPr>
+          <w:rFonts w:ascii="Times New Roman" w:eastAsia="Times New Roman" w:hAnsi="Times New Roman" w:cs="Times New Roman"/>
+          <w:b/>
+          <w:bCs/>
+          <w:kern w:val="0"/>
+          <w:lang w:eastAsia="es-BO"/>
+          <w14:ligatures w14:val="none"/>
+        </w:rPr>
+        <w:t>T7.</w:t>
+      </w:r>
+      <w:r>
+        <w:rPr>
+          <w:rFonts w:ascii="Times New Roman" w:eastAsia="Times New Roman" w:hAnsi="Times New Roman" w:cs="Times New Roman"/>
+          <w:kern w:val="0"/>
+          <w:lang w:eastAsia="es-BO"/>
+          <w14:ligatures w14:val="none"/>
+        </w:rPr>
+        <w:t xml:space="preserve"> Evaluar si el chatbot reduce el tiempo promedio de atención.</w:t>
       </w:r>
     </w:p>
     <w:p>
       <w:pPr>
         <w:numPr>
           <w:ilvl w:val="0"/>
-          <w:numId w:val="8"/>
+          <w:numId w:val="17"/>
         </w:numPr>
-        <w:jc w:val="both"/>
-      </w:pPr>
-      <w:r>
-        <w:t>T4.</w:t>
-      </w:r>
-      <w:r>
-        <w:t xml:space="preserve"> _______________________________________________________</w:t>
+        <w:spacing w:before="100" w:beforeAutospacing="1" w:after="100" w:afterAutospacing="1" w:line="240" w:lineRule="auto"/>
+        <w:rPr>
+          <w:rFonts w:ascii="Times New Roman" w:eastAsia="Times New Roman" w:hAnsi="Times New Roman" w:cs="Times New Roman"/>
+          <w:kern w:val="0"/>
+          <w:lang w:eastAsia="es-BO"/>
+          <w14:ligatures w14:val="none"/>
+        </w:rPr>
+      </w:pPr>
+      <w:r>
+        <w:rPr>
+          <w:rFonts w:ascii="Times New Roman" w:eastAsia="Times New Roman" w:hAnsi="Times New Roman" w:cs="Times New Roman"/>
+          <w:b/>
+          <w:bCs/>
+          <w:kern w:val="0"/>
+          <w:lang w:eastAsia="es-BO"/>
+          <w14:ligatures w14:val="none"/>
+        </w:rPr>
+        <w:t>T8.</w:t>
+      </w:r>
+      <w:r>
+        <w:rPr>
+          <w:rFonts w:ascii="Times New Roman" w:eastAsia="Times New Roman" w:hAnsi="Times New Roman" w:cs="Times New Roman"/>
+          <w:kern w:val="0"/>
+          <w:lang w:eastAsia="es-BO"/>
+          <w14:ligatures w14:val="none"/>
+        </w:rPr>
+        <w:t xml:space="preserve"> Recopilar comentarios de los clientes sobre la utilidad del chatbot.</w:t>
       </w:r>
     </w:p>
     <w:p>
       <w:pPr>
         <w:numPr>
           <w:ilvl w:val="0"/>
-          <w:numId w:val="8"/>
+          <w:numId w:val="17"/>
         </w:numPr>
-        <w:jc w:val="both"/>
-      </w:pPr>
-      <w:r>
-        <w:t>T5. Definir en qué momentos y canales operará el chatbot (web, redes, etc.).</w:t>
-      </w:r>
-    </w:p>
-    <w:p>
-      <w:pPr>
-        <w:jc w:val="both"/>
-      </w:pPr>
-      <w:r>
-        <w:rPr>
-          <w:b/>
-          <w:bCs/>
-        </w:rPr>
-        <w:t>2. Responsable de Mejora y Estrategia Comercial (ME)</w:t>
+        <w:spacing w:before="100" w:beforeAutospacing="1" w:after="100" w:afterAutospacing="1" w:line="240" w:lineRule="auto"/>
+        <w:rPr>
+          <w:rFonts w:ascii="Times New Roman" w:eastAsia="Times New Roman" w:hAnsi="Times New Roman" w:cs="Times New Roman"/>
+          <w:kern w:val="0"/>
+          <w:lang w:eastAsia="es-BO"/>
+          <w14:ligatures w14:val="none"/>
+        </w:rPr>
+      </w:pPr>
+      <w:r>
+        <w:rPr>
+          <w:rFonts w:ascii="Times New Roman" w:eastAsia="Times New Roman" w:hAnsi="Times New Roman" w:cs="Times New Roman"/>
+          <w:b/>
+          <w:bCs/>
+          <w:kern w:val="0"/>
+          <w:lang w:eastAsia="es-BO"/>
+          <w14:ligatures w14:val="none"/>
+        </w:rPr>
+        <w:t>T9.</w:t>
+      </w:r>
+      <w:r>
+        <w:rPr>
+          <w:rFonts w:ascii="Times New Roman" w:eastAsia="Times New Roman" w:hAnsi="Times New Roman" w:cs="Times New Roman"/>
+          <w:kern w:val="0"/>
+          <w:lang w:eastAsia="es-BO"/>
+          <w14:ligatures w14:val="none"/>
+        </w:rPr>
+        <w:t xml:space="preserve"> Detectar oportunidades de venta cruzada o sugerencias.</w:t>
       </w:r>
     </w:p>
     <w:p>
       <w:pPr>
         <w:numPr>
           <w:ilvl w:val="0"/>
-          <w:numId w:val="9"/>
+          <w:numId w:val="17"/>
         </w:numPr>
-        <w:jc w:val="both"/>
-      </w:pPr>
-      <w:r>
-        <w:t>T6. Asignar responsables para revisar métricas semanales del chatbot.</w:t>
+        <w:spacing w:before="100" w:beforeAutospacing="1" w:after="100" w:afterAutospacing="1" w:line="240" w:lineRule="auto"/>
+        <w:rPr>
+          <w:rFonts w:ascii="Times New Roman" w:eastAsia="Times New Roman" w:hAnsi="Times New Roman" w:cs="Times New Roman"/>
+          <w:kern w:val="0"/>
+          <w:lang w:eastAsia="es-BO"/>
+          <w14:ligatures w14:val="none"/>
+        </w:rPr>
+      </w:pPr>
+      <w:r>
+        <w:rPr>
+          <w:rFonts w:ascii="Times New Roman" w:eastAsia="Times New Roman" w:hAnsi="Times New Roman" w:cs="Times New Roman"/>
+          <w:b/>
+          <w:bCs/>
+          <w:kern w:val="0"/>
+          <w:lang w:eastAsia="es-BO"/>
+          <w14:ligatures w14:val="none"/>
+        </w:rPr>
+        <w:t>T10.</w:t>
+      </w:r>
+      <w:r>
+        <w:rPr>
+          <w:rFonts w:ascii="Times New Roman" w:eastAsia="Times New Roman" w:hAnsi="Times New Roman" w:cs="Times New Roman"/>
+          <w:kern w:val="0"/>
+          <w:lang w:eastAsia="es-BO"/>
+          <w14:ligatures w14:val="none"/>
+        </w:rPr>
+        <w:t xml:space="preserve"> Proponer mejoras al flujo de atención integrando el chatbot con promociones.</w:t>
+      </w:r>
+    </w:p>
+    <w:p>
+      <w:pPr>
+        <w:spacing w:after="200" w:line="276" w:lineRule="auto"/>
+        <w:rPr>
+          <w:rFonts w:ascii="Calibri" w:eastAsia="Calibri" w:hAnsi="Calibri" w:cs="Times New Roman"/>
+          <w:kern w:val="0"/>
+          <w:sz w:val="22"/>
+          <w:szCs w:val="22"/>
+          <w:lang w:eastAsia="en-US"/>
+          <w14:ligatures w14:val="none"/>
+        </w:rPr>
+      </w:pPr>
+      <w:r>
+        <w:rPr>
+          <w:rFonts w:ascii="Calibri" w:eastAsia="Calibri" w:hAnsi="Calibri" w:cs="Times New Roman"/>
+          <w:kern w:val="0"/>
+          <w:sz w:val="22"/>
+          <w:szCs w:val="22"/>
+          <w:lang w:eastAsia="en-US"/>
+          <w14:ligatures w14:val="none"/>
+        </w:rPr>
+        <w:pict w14:anchorId="0ED9D590">
+          <v:rect id="_x0000_i1036" style="width:0;height:1.5pt" o:hralign="center" o:hrstd="t" o:hr="t" fillcolor="#a0a0a0" stroked="f"/>
+        </w:pict>
+      </w:r>
+    </w:p>
+    <w:p>
+      <w:pPr>
+        <w:spacing w:before="100" w:beforeAutospacing="1" w:after="100" w:afterAutospacing="1" w:line="240" w:lineRule="auto"/>
+        <w:outlineLvl w:val="3"/>
+        <w:rPr>
+          <w:rFonts w:ascii="Times New Roman" w:eastAsia="Times New Roman" w:hAnsi="Times New Roman" w:cs="Times New Roman"/>
+          <w:b/>
+          <w:bCs/>
+          <w:kern w:val="0"/>
+          <w:lang w:eastAsia="es-BO"/>
+          <w14:ligatures w14:val="none"/>
+        </w:rPr>
+      </w:pPr>
+      <w:r>
+        <w:rPr>
+          <w:rFonts w:ascii="Times New Roman" w:eastAsia="Times New Roman" w:hAnsi="Times New Roman" w:cs="Times New Roman"/>
+          <w:b/>
+          <w:bCs/>
+          <w:kern w:val="0"/>
+          <w:lang w:eastAsia="es-BO"/>
+          <w14:ligatures w14:val="none"/>
+        </w:rPr>
+        <w:t>3. Responsable de Comunicación y Marketing (CM)</w:t>
       </w:r>
     </w:p>
     <w:p>
       <w:pPr>
         <w:numPr>
           <w:ilvl w:val="0"/>
-          <w:numId w:val="9"/>
+          <w:numId w:val="18"/>
         </w:numPr>
-        <w:jc w:val="both"/>
-      </w:pPr>
-      <w:r>
-        <w:t>T7.</w:t>
-      </w:r>
-      <w:r>
-        <w:t xml:space="preserve"> ________________________________________________________</w:t>
+        <w:spacing w:before="100" w:beforeAutospacing="1" w:after="100" w:afterAutospacing="1" w:line="240" w:lineRule="auto"/>
+        <w:rPr>
+          <w:rFonts w:ascii="Times New Roman" w:eastAsia="Times New Roman" w:hAnsi="Times New Roman" w:cs="Times New Roman"/>
+          <w:kern w:val="0"/>
+          <w:lang w:eastAsia="es-BO"/>
+          <w14:ligatures w14:val="none"/>
+        </w:rPr>
+      </w:pPr>
+      <w:r>
+        <w:rPr>
+          <w:rFonts w:ascii="Times New Roman" w:eastAsia="Times New Roman" w:hAnsi="Times New Roman" w:cs="Times New Roman"/>
+          <w:b/>
+          <w:bCs/>
+          <w:kern w:val="0"/>
+          <w:lang w:eastAsia="es-BO"/>
+          <w14:ligatures w14:val="none"/>
+        </w:rPr>
+        <w:t>T11.</w:t>
+      </w:r>
+      <w:r>
+        <w:rPr>
+          <w:rFonts w:ascii="Times New Roman" w:eastAsia="Times New Roman" w:hAnsi="Times New Roman" w:cs="Times New Roman"/>
+          <w:kern w:val="0"/>
+          <w:lang w:eastAsia="es-BO"/>
+          <w14:ligatures w14:val="none"/>
+        </w:rPr>
+        <w:t xml:space="preserve"> Diseñar la campaña de lanzamiento del chatbot en redes sociales.</w:t>
       </w:r>
     </w:p>
     <w:p>
       <w:pPr>
         <w:numPr>
           <w:ilvl w:val="0"/>
-          <w:numId w:val="9"/>
+          <w:numId w:val="18"/>
         </w:numPr>
-        <w:jc w:val="both"/>
-      </w:pPr>
-      <w:r>
-        <w:t>T8. Recopilar comentarios de los clientes sobre la utilidad del chatbot.</w:t>
+        <w:spacing w:before="100" w:beforeAutospacing="1" w:after="100" w:afterAutospacing="1" w:line="240" w:lineRule="auto"/>
+        <w:rPr>
+          <w:rFonts w:ascii="Times New Roman" w:eastAsia="Times New Roman" w:hAnsi="Times New Roman" w:cs="Times New Roman"/>
+          <w:kern w:val="0"/>
+          <w:lang w:eastAsia="es-BO"/>
+          <w14:ligatures w14:val="none"/>
+        </w:rPr>
+      </w:pPr>
+      <w:r>
+        <w:rPr>
+          <w:rFonts w:ascii="Times New Roman" w:eastAsia="Times New Roman" w:hAnsi="Times New Roman" w:cs="Times New Roman"/>
+          <w:b/>
+          <w:bCs/>
+          <w:kern w:val="0"/>
+          <w:lang w:eastAsia="es-BO"/>
+          <w14:ligatures w14:val="none"/>
+        </w:rPr>
+        <w:t>T12.</w:t>
+      </w:r>
+      <w:r>
+        <w:rPr>
+          <w:rFonts w:ascii="Times New Roman" w:eastAsia="Times New Roman" w:hAnsi="Times New Roman" w:cs="Times New Roman"/>
+          <w:kern w:val="0"/>
+          <w:lang w:eastAsia="es-BO"/>
+          <w14:ligatures w14:val="none"/>
+        </w:rPr>
+        <w:t xml:space="preserve"> Elaborar mensajes publicitarios amigables para explicar el uso del chatbot.</w:t>
       </w:r>
     </w:p>
     <w:p>
       <w:pPr>
         <w:numPr>
           <w:ilvl w:val="0"/>
-          <w:numId w:val="9"/>
+          <w:numId w:val="18"/>
         </w:numPr>
-        <w:jc w:val="both"/>
-      </w:pPr>
-      <w:r>
-        <w:t>T9. Detectar oportunidades de venta cruzada o sugerencias.</w:t>
+        <w:spacing w:before="100" w:beforeAutospacing="1" w:after="100" w:afterAutospacing="1" w:line="240" w:lineRule="auto"/>
+        <w:rPr>
+          <w:rFonts w:ascii="Times New Roman" w:eastAsia="Times New Roman" w:hAnsi="Times New Roman" w:cs="Times New Roman"/>
+          <w:kern w:val="0"/>
+          <w:lang w:eastAsia="es-BO"/>
+          <w14:ligatures w14:val="none"/>
+        </w:rPr>
+      </w:pPr>
+      <w:r>
+        <w:rPr>
+          <w:rFonts w:ascii="Times New Roman" w:eastAsia="Times New Roman" w:hAnsi="Times New Roman" w:cs="Times New Roman"/>
+          <w:b/>
+          <w:bCs/>
+          <w:kern w:val="0"/>
+          <w:lang w:eastAsia="es-BO"/>
+          <w14:ligatures w14:val="none"/>
+        </w:rPr>
+        <w:t>T13.</w:t>
+      </w:r>
+      <w:r>
+        <w:rPr>
+          <w:rFonts w:ascii="Times New Roman" w:eastAsia="Times New Roman" w:hAnsi="Times New Roman" w:cs="Times New Roman"/>
+          <w:kern w:val="0"/>
+          <w:lang w:eastAsia="es-BO"/>
+          <w14:ligatures w14:val="none"/>
+        </w:rPr>
+        <w:t xml:space="preserve"> Coordinar con AO para garantizar que la comunicación sea coherente con la experiencia real.</w:t>
       </w:r>
     </w:p>
     <w:p>
       <w:pPr>
         <w:numPr>
           <w:ilvl w:val="0"/>
-          <w:numId w:val="9"/>
+          <w:numId w:val="18"/>
         </w:numPr>
-        <w:jc w:val="both"/>
-      </w:pPr>
-      <w:r>
-        <w:t>T10.</w:t>
-      </w:r>
-      <w:r>
-        <w:t xml:space="preserve"> ________________________________________________________</w:t>
-      </w:r>
-    </w:p>
-    <w:p>
-      <w:pPr>
-        <w:jc w:val="both"/>
-      </w:pPr>
-      <w:r>
-        <w:rPr>
-          <w:b/>
-          <w:bCs/>
-        </w:rPr>
-        <w:t>3. Responsable de Comunicación y Marketing (CM)</w:t>
+        <w:spacing w:before="100" w:beforeAutospacing="1" w:after="100" w:afterAutospacing="1" w:line="240" w:lineRule="auto"/>
+        <w:rPr>
+          <w:rFonts w:ascii="Times New Roman" w:eastAsia="Times New Roman" w:hAnsi="Times New Roman" w:cs="Times New Roman"/>
+          <w:kern w:val="0"/>
+          <w:lang w:eastAsia="es-BO"/>
+          <w14:ligatures w14:val="none"/>
+        </w:rPr>
+      </w:pPr>
+      <w:r>
+        <w:rPr>
+          <w:rFonts w:ascii="Times New Roman" w:eastAsia="Times New Roman" w:hAnsi="Times New Roman" w:cs="Times New Roman"/>
+          <w:b/>
+          <w:bCs/>
+          <w:kern w:val="0"/>
+          <w:lang w:eastAsia="es-BO"/>
+          <w14:ligatures w14:val="none"/>
+        </w:rPr>
+        <w:t>T14.</w:t>
+      </w:r>
+      <w:r>
+        <w:rPr>
+          <w:rFonts w:ascii="Times New Roman" w:eastAsia="Times New Roman" w:hAnsi="Times New Roman" w:cs="Times New Roman"/>
+          <w:kern w:val="0"/>
+          <w:lang w:eastAsia="es-BO"/>
+          <w14:ligatures w14:val="none"/>
+        </w:rPr>
+        <w:t xml:space="preserve"> Medir el impacto de la campaña de lanzamiento en tráfico y consultas.</w:t>
       </w:r>
     </w:p>
     <w:p>
       <w:pPr>
         <w:numPr>
           <w:ilvl w:val="0"/>
-          <w:numId w:val="10"/>
+          <w:numId w:val="18"/>
         </w:numPr>
-        <w:jc w:val="both"/>
-      </w:pPr>
-      <w:r>
-        <w:t>T11. Diseñar la campaña de lanzamiento del chatbot en redes sociales.</w:t>
-      </w:r>
-    </w:p>
-    <w:p>
-      <w:pPr>
-        <w:numPr>
-          <w:ilvl w:val="0"/>
-          <w:numId w:val="10"/>
-        </w:numPr>
-        <w:jc w:val="both"/>
-      </w:pPr>
-      <w:r>
-        <w:t>T12. Elaborar mensajes publicitarios amigables para explicar el uso del chatbot.</w:t>
-      </w:r>
-    </w:p>
-    <w:p>
-      <w:pPr>
-        <w:numPr>
-          <w:ilvl w:val="0"/>
-          <w:numId w:val="10"/>
-        </w:numPr>
-        <w:jc w:val="both"/>
-      </w:pPr>
-      <w:r>
-        <w:t>T13. Coordinar con AO para garantizar que la comunicación sea coherente con la experiencia real.</w:t>
-      </w:r>
-    </w:p>
-    <w:p>
-      <w:pPr>
-        <w:numPr>
-          <w:ilvl w:val="0"/>
-          <w:numId w:val="10"/>
-        </w:numPr>
-        <w:jc w:val="both"/>
-      </w:pPr>
-      <w:r>
+        <w:spacing w:before="100" w:beforeAutospacing="1" w:after="100" w:afterAutospacing="1" w:line="240" w:lineRule="auto"/>
+        <w:rPr>
+          <w:rFonts w:ascii="Times New Roman" w:eastAsia="Times New Roman" w:hAnsi="Times New Roman" w:cs="Times New Roman"/>
+          <w:kern w:val="0"/>
+          <w:lang w:eastAsia="es-BO"/>
+          <w14:ligatures w14:val="none"/>
+        </w:rPr>
+      </w:pPr>
+      <w:r>
+        <w:rPr>
+          <w:rFonts w:ascii="Times New Roman" w:eastAsia="Times New Roman" w:hAnsi="Times New Roman" w:cs="Times New Roman"/>
+          <w:b/>
+          <w:bCs/>
+          <w:kern w:val="0"/>
+          <w:lang w:eastAsia="es-BO"/>
+          <w14:ligatures w14:val="none"/>
+        </w:rPr>
+        <w:t>T15.</w:t>
+      </w:r>
+      <w:r>
+        <w:rPr>
+          <w:rFonts w:ascii="Times New Roman" w:eastAsia="Times New Roman" w:hAnsi="Times New Roman" w:cs="Times New Roman"/>
+          <w:kern w:val="0"/>
+          <w:lang w:eastAsia="es-BO"/>
+          <w14:ligatures w14:val="none"/>
+        </w:rPr>
+        <w:t xml:space="preserve"> Ajustar las estrategias de marketing según el comportamiento de los usuarios con el chatbot.</w:t>
+      </w:r>
+    </w:p>
+    <w:p>
+      <w:pPr>
+        <w:tabs>
+          <w:tab w:val="left" w:pos="6765"/>
+        </w:tabs>
+        <w:spacing w:after="200" w:line="276" w:lineRule="auto"/>
+        <w:rPr>
+          <w:rFonts w:ascii="Calibri" w:eastAsia="Calibri" w:hAnsi="Calibri" w:cs="Times New Roman"/>
+          <w:noProof/>
+          <w:kern w:val="0"/>
+          <w:sz w:val="22"/>
+          <w:szCs w:val="22"/>
+          <w:lang w:eastAsia="en-US"/>
+          <w14:ligatures w14:val="none"/>
+        </w:rPr>
+      </w:pPr>
+    </w:p>
+    <w:p>
+      <w:pPr>
+        <w:tabs>
+          <w:tab w:val="left" w:pos="6765"/>
+        </w:tabs>
+        <w:spacing w:after="200" w:line="276" w:lineRule="auto"/>
+        <w:rPr>
+          <w:rFonts w:ascii="Calibri" w:eastAsia="Arial" w:hAnsi="Calibri" w:cs="Calibri"/>
+          <w:kern w:val="0"/>
+          <w:sz w:val="36"/>
+          <w:szCs w:val="28"/>
+          <w:lang w:val="es-ES" w:eastAsia="es-ES"/>
+          <w14:ligatures w14:val="none"/>
+        </w:rPr>
+      </w:pPr>
+      <w:r>
+        <w:rPr>
+          <w:rFonts w:ascii="Calibri" w:eastAsia="Calibri" w:hAnsi="Calibri" w:cs="Times New Roman"/>
+          <w:noProof/>
+          <w:kern w:val="0"/>
+          <w:sz w:val="22"/>
+          <w:szCs w:val="22"/>
+          <w:lang w:eastAsia="en-US"/>
+          <w14:ligatures w14:val="none"/>
+        </w:rPr>
         <w:lastRenderedPageBreak/>
-        <w:t>T14.</w:t>
-      </w:r>
-      <w:r>
-        <w:t xml:space="preserve"> ________________________________________________________</w:t>
-      </w:r>
-    </w:p>
-    <w:p>
-      <w:pPr>
-        <w:numPr>
-          <w:ilvl w:val="0"/>
-          <w:numId w:val="10"/>
-        </w:numPr>
-        <w:jc w:val="both"/>
-      </w:pPr>
-      <w:r>
-        <w:t>T15. Ajustar las estrategias de marketing según el comportamiento de los usuarios con el chatbot.</w:t>
-      </w:r>
-    </w:p>
-    <w:p>
-      <w:pPr>
-        <w:jc w:val="both"/>
-      </w:pPr>
-      <w:r>
-        <w:t>En las tareas vacías rellenar con las siguientes opciones:</w:t>
-      </w:r>
-    </w:p>
-    <w:p>
-      <w:pPr>
-        <w:pStyle w:val="Prrafodelista"/>
-        <w:numPr>
-          <w:ilvl w:val="0"/>
-          <w:numId w:val="10"/>
-        </w:numPr>
-        <w:jc w:val="both"/>
-      </w:pPr>
-      <w:r>
-        <w:t>Atender las consultas que el chatbot no pueda resolver</w:t>
-      </w:r>
-    </w:p>
-    <w:p>
-      <w:pPr>
-        <w:pStyle w:val="Prrafodelista"/>
-        <w:numPr>
-          <w:ilvl w:val="0"/>
-          <w:numId w:val="10"/>
-        </w:numPr>
-        <w:jc w:val="both"/>
-      </w:pPr>
-      <w:r>
-        <w:t>Medir el impacto de la campaña de lanzamiento en tráfico y consultas</w:t>
-      </w:r>
-    </w:p>
-    <w:p>
-      <w:pPr>
-        <w:pStyle w:val="Prrafodelista"/>
-        <w:numPr>
-          <w:ilvl w:val="0"/>
-          <w:numId w:val="10"/>
-        </w:numPr>
-        <w:jc w:val="both"/>
-      </w:pPr>
-      <w:r>
-        <w:t>Evaluar si el chatbot reduce el tiempo promedio de atención</w:t>
-      </w:r>
-    </w:p>
-    <w:p>
-      <w:pPr>
-        <w:pStyle w:val="Prrafodelista"/>
-        <w:numPr>
-          <w:ilvl w:val="0"/>
-          <w:numId w:val="10"/>
-        </w:numPr>
-        <w:jc w:val="both"/>
-      </w:pPr>
-      <w:r>
-        <w:t>Proponer mejoras al flujo de atención integrando el chatbot con promociones</w:t>
-      </w:r>
-    </w:p>
-    <w:p>
-      <w:pPr>
-        <w:jc w:val="both"/>
-      </w:pPr>
-    </w:p>
-    <w:p>
-      <w:pPr>
-        <w:jc w:val="both"/>
-      </w:pPr>
-      <w:r>
-        <w:rPr>
-          <w:b/>
-          <w:bCs/>
-        </w:rPr>
-        <w:t>Flujo general del proceso:</w:t>
-      </w:r>
-    </w:p>
-    <w:p>
-      <w:pPr>
-        <w:numPr>
-          <w:ilvl w:val="0"/>
-          <w:numId w:val="11"/>
-        </w:numPr>
-        <w:jc w:val="both"/>
-      </w:pPr>
-      <w:r>
-        <w:rPr>
-          <w:b/>
-          <w:bCs/>
-        </w:rPr>
-        <w:t>Inicio del proceso</w:t>
-      </w:r>
-    </w:p>
-    <w:p>
-      <w:pPr>
-        <w:numPr>
-          <w:ilvl w:val="1"/>
-          <w:numId w:val="11"/>
-        </w:numPr>
-        <w:jc w:val="both"/>
-      </w:pPr>
-      <w:r>
-        <w:t>AO identifica las consultas más frecuentes y define la operación del chatbot.</w:t>
-      </w:r>
-    </w:p>
-    <w:p>
-      <w:pPr>
-        <w:numPr>
-          <w:ilvl w:val="0"/>
-          <w:numId w:val="11"/>
-        </w:numPr>
-        <w:jc w:val="both"/>
-      </w:pPr>
-      <w:r>
-        <w:rPr>
-          <w:b/>
-          <w:bCs/>
-        </w:rPr>
-        <w:t>Configuración operativa del chatbot</w:t>
-      </w:r>
-    </w:p>
-    <w:p>
-      <w:pPr>
-        <w:numPr>
-          <w:ilvl w:val="1"/>
-          <w:numId w:val="11"/>
-        </w:numPr>
-        <w:jc w:val="both"/>
-      </w:pPr>
-      <w:r>
-        <w:t>AO elabora respuestas claras y entrena al personal.</w:t>
-      </w:r>
-    </w:p>
-    <w:p>
-      <w:pPr>
-        <w:numPr>
-          <w:ilvl w:val="0"/>
-          <w:numId w:val="11"/>
-        </w:numPr>
-        <w:jc w:val="both"/>
-      </w:pPr>
-      <w:r>
-        <w:rPr>
-          <w:b/>
-          <w:bCs/>
-        </w:rPr>
-        <w:t>Activación y comunicación</w:t>
-      </w:r>
-    </w:p>
-    <w:p>
-      <w:pPr>
-        <w:numPr>
-          <w:ilvl w:val="1"/>
-          <w:numId w:val="11"/>
-        </w:numPr>
-        <w:jc w:val="both"/>
-      </w:pPr>
-      <w:r>
-        <w:t>CM lanza campaña de difusión y AO activa el sistema.</w:t>
-      </w:r>
-    </w:p>
-    <w:p>
-      <w:pPr>
-        <w:numPr>
-          <w:ilvl w:val="0"/>
-          <w:numId w:val="11"/>
-        </w:numPr>
-        <w:jc w:val="both"/>
-      </w:pPr>
-      <w:r>
-        <w:rPr>
-          <w:b/>
-          <w:bCs/>
-        </w:rPr>
-        <w:t>Seguimiento, evaluación y mejora continua</w:t>
-      </w:r>
-    </w:p>
-    <w:p>
-      <w:pPr>
-        <w:numPr>
-          <w:ilvl w:val="1"/>
-          <w:numId w:val="11"/>
-        </w:numPr>
-        <w:jc w:val="both"/>
-      </w:pPr>
-      <w:r>
-        <w:t>ME analiza resultados y propone ajustes con AO y CM.</w:t>
-      </w:r>
-    </w:p>
-    <w:p>
-      <w:pPr>
-        <w:jc w:val="both"/>
-      </w:pPr>
-    </w:p>
-    <w:p>
-      <w:pPr>
-        <w:jc w:val="both"/>
-      </w:pPr>
-      <w:r>
-        <w:t>En base a la información provista, dibujar un modelado del proceso de negocio</w:t>
-      </w:r>
-      <w:r>
-        <w:t xml:space="preserve"> con 4 </w:t>
-      </w:r>
-      <w:proofErr w:type="spellStart"/>
-      <w:r>
-        <w:t>swinlanes</w:t>
-      </w:r>
-      <w:proofErr w:type="spellEnd"/>
-      <w:r>
-        <w:t>:</w:t>
-      </w:r>
-    </w:p>
-    <w:p>
-      <w:pPr>
-        <w:jc w:val="both"/>
-      </w:pPr>
-    </w:p>
-    <w:p>
-      <w:pPr>
-        <w:jc w:val="both"/>
-      </w:pPr>
-    </w:p>
-    <w:p>
-      <w:pPr>
-        <w:jc w:val="both"/>
-      </w:pPr>
-    </w:p>
-    <w:p>
-      <w:pPr>
-        <w:jc w:val="both"/>
-      </w:pPr>
+        <w:drawing>
+          <wp:anchor distT="0" distB="0" distL="114300" distR="114300" simplePos="0" relativeHeight="251663360" behindDoc="0" locked="0" layoutInCell="1" allowOverlap="1" wp14:anchorId="48448200" wp14:editId="073C10B2">
+            <wp:simplePos x="0" y="0"/>
+            <wp:positionH relativeFrom="margin">
+              <wp:posOffset>-641985</wp:posOffset>
+            </wp:positionH>
+            <wp:positionV relativeFrom="paragraph">
+              <wp:posOffset>347345</wp:posOffset>
+            </wp:positionV>
+            <wp:extent cx="6795579" cy="3286125"/>
+            <wp:effectExtent l="0" t="0" r="5715" b="0"/>
+            <wp:wrapNone/>
+            <wp:docPr id="10" name="Imagen 10"/>
+            <wp:cNvGraphicFramePr>
+              <a:graphicFrameLocks xmlns:a="http://schemas.openxmlformats.org/drawingml/2006/main" noChangeAspect="1"/>
+            </wp:cNvGraphicFramePr>
+            <a:graphic xmlns:a="http://schemas.openxmlformats.org/drawingml/2006/main">
+              <a:graphicData uri="http://schemas.openxmlformats.org/drawingml/2006/picture">
+                <pic:pic xmlns:pic="http://schemas.openxmlformats.org/drawingml/2006/picture">
+                  <pic:nvPicPr>
+                    <pic:cNvPr id="1" name=""/>
+                    <pic:cNvPicPr/>
+                  </pic:nvPicPr>
+                  <pic:blipFill rotWithShape="1">
+                    <a:blip r:embed="rId8">
+                      <a:extLst>
+                        <a:ext uri="{28A0092B-C50C-407E-A947-70E740481C1C}">
+                          <a14:useLocalDpi xmlns:a14="http://schemas.microsoft.com/office/drawing/2010/main" val="0"/>
+                        </a:ext>
+                      </a:extLst>
+                    </a:blip>
+                    <a:srcRect t="19452" r="24859" b="15917"/>
+                    <a:stretch/>
+                  </pic:blipFill>
+                  <pic:spPr bwMode="auto">
+                    <a:xfrm>
+                      <a:off x="0" y="0"/>
+                      <a:ext cx="6795579" cy="3286125"/>
+                    </a:xfrm>
+                    <a:prstGeom prst="rect">
+                      <a:avLst/>
+                    </a:prstGeom>
+                    <a:ln>
+                      <a:noFill/>
+                    </a:ln>
+                    <a:extLst>
+                      <a:ext uri="{53640926-AAD7-44D8-BBD7-CCE9431645EC}">
+                        <a14:shadowObscured xmlns:a14="http://schemas.microsoft.com/office/drawing/2010/main"/>
+                      </a:ext>
+                    </a:extLst>
+                  </pic:spPr>
+                </pic:pic>
+              </a:graphicData>
+            </a:graphic>
+            <wp14:sizeRelH relativeFrom="page">
+              <wp14:pctWidth>0</wp14:pctWidth>
+            </wp14:sizeRelH>
+            <wp14:sizeRelV relativeFrom="page">
+              <wp14:pctHeight>0</wp14:pctHeight>
+            </wp14:sizeRelV>
+          </wp:anchor>
+        </w:drawing>
+      </w:r>
     </w:p>
     <w:p/>
     <w:sectPr>
@@ -1896,6 +3250,155 @@
 <file path=word/numbering.xml><?xml version="1.0" encoding="utf-8"?>
 <w:numbering xmlns:wpc="http://schemas.microsoft.com/office/word/2010/wordprocessingCanvas" xmlns:cx="http://schemas.microsoft.com/office/drawing/2014/chartex" xmlns:cx1="http://schemas.microsoft.com/office/drawing/2015/9/8/chartex" xmlns:cx2="http://schemas.microsoft.com/office/drawing/2015/10/21/chartex" xmlns:cx3="http://schemas.microsoft.com/office/drawing/2016/5/9/chartex" xmlns:cx4="http://schemas.microsoft.com/office/drawing/2016/5/10/chartex" xmlns:cx5="http://schemas.microsoft.com/office/drawing/2016/5/11/chartex" xmlns:cx6="http://schemas.microsoft.com/office/drawing/2016/5/12/chartex" xmlns:cx7="http://schemas.microsoft.com/office/drawing/2016/5/13/chartex" xmlns:cx8="http://schemas.microsoft.com/office/drawing/2016/5/14/chartex" xmlns:mc="http://schemas.openxmlformats.org/markup-compatibility/2006" xmlns:aink="http://schemas.microsoft.com/office/drawing/2016/ink" xmlns:am3d="http://schemas.microsoft.com/office/drawing/2017/model3d" xmlns:o="urn:schemas-microsoft-com:office:office" xmlns:r="http://schemas.openxmlformats.org/officeDocument/2006/relationships" xmlns:m="http://schemas.openxmlformats.org/officeDocument/2006/math" xmlns:v="urn:schemas-microsoft-com:vml" xmlns:wp14="http://schemas.microsoft.com/office/word/2010/wordprocessingDrawing" xmlns:wp="http://schemas.openxmlformats.org/drawingml/2006/wordprocessingDrawing" xmlns:w10="urn:schemas-microsoft-com:office:word" xmlns:w="http://schemas.openxmlformats.org/wordprocessingml/2006/main" xmlns:w14="http://schemas.microsoft.com/office/word/2010/wordml" xmlns:w15="http://schemas.microsoft.com/office/word/2012/wordml" xmlns:w16cex="http://schemas.microsoft.com/office/word/2018/wordml/cex" xmlns:w16cid="http://schemas.microsoft.com/office/word/2016/wordml/cid" xmlns:w16="http://schemas.microsoft.com/office/word/2018/wordml" xmlns:w16sdtdh="http://schemas.microsoft.com/office/word/2020/wordml/sdtdatahash" xmlns:w16se="http://schemas.microsoft.com/office/word/2015/wordml/symex" xmlns:wpg="http://schemas.microsoft.com/office/word/2010/wordprocessingGroup" xmlns:wpi="http://schemas.microsoft.com/office/word/2010/wordprocessingInk" xmlns:wne="http://schemas.microsoft.com/office/word/2006/wordml" xmlns:wps="http://schemas.microsoft.com/office/word/2010/wordprocessingShape" mc:Ignorable="w14 w15 w16se w16cid w16 w16cex w16sdtdh wp14">
   <w:abstractNum w:abstractNumId="0" w15:restartNumberingAfterBreak="0">
+    <w:nsid w:val="03E22EEA"/>
+    <w:multiLevelType w:val="multilevel"/>
+    <w:tmpl w:val="FE7214E6"/>
+    <w:lvl w:ilvl="0">
+      <w:start w:val="1"/>
+      <w:numFmt w:val="bullet"/>
+      <w:lvlText w:val=""/>
+      <w:lvlJc w:val="left"/>
+      <w:pPr>
+        <w:tabs>
+          <w:tab w:val="num" w:pos="720"/>
+        </w:tabs>
+        <w:ind w:left="720" w:hanging="360"/>
+      </w:pPr>
+      <w:rPr>
+        <w:rFonts w:ascii="Symbol" w:hAnsi="Symbol" w:hint="default"/>
+        <w:sz w:val="20"/>
+      </w:rPr>
+    </w:lvl>
+    <w:lvl w:ilvl="1" w:tentative="1">
+      <w:start w:val="1"/>
+      <w:numFmt w:val="bullet"/>
+      <w:lvlText w:val="o"/>
+      <w:lvlJc w:val="left"/>
+      <w:pPr>
+        <w:tabs>
+          <w:tab w:val="num" w:pos="1440"/>
+        </w:tabs>
+        <w:ind w:left="1440" w:hanging="360"/>
+      </w:pPr>
+      <w:rPr>
+        <w:rFonts w:ascii="Courier New" w:hAnsi="Courier New" w:hint="default"/>
+        <w:sz w:val="20"/>
+      </w:rPr>
+    </w:lvl>
+    <w:lvl w:ilvl="2" w:tentative="1">
+      <w:start w:val="1"/>
+      <w:numFmt w:val="bullet"/>
+      <w:lvlText w:val=""/>
+      <w:lvlJc w:val="left"/>
+      <w:pPr>
+        <w:tabs>
+          <w:tab w:val="num" w:pos="2160"/>
+        </w:tabs>
+        <w:ind w:left="2160" w:hanging="360"/>
+      </w:pPr>
+      <w:rPr>
+        <w:rFonts w:ascii="Wingdings" w:hAnsi="Wingdings" w:hint="default"/>
+        <w:sz w:val="20"/>
+      </w:rPr>
+    </w:lvl>
+    <w:lvl w:ilvl="3" w:tentative="1">
+      <w:start w:val="1"/>
+      <w:numFmt w:val="bullet"/>
+      <w:lvlText w:val=""/>
+      <w:lvlJc w:val="left"/>
+      <w:pPr>
+        <w:tabs>
+          <w:tab w:val="num" w:pos="2880"/>
+        </w:tabs>
+        <w:ind w:left="2880" w:hanging="360"/>
+      </w:pPr>
+      <w:rPr>
+        <w:rFonts w:ascii="Wingdings" w:hAnsi="Wingdings" w:hint="default"/>
+        <w:sz w:val="20"/>
+      </w:rPr>
+    </w:lvl>
+    <w:lvl w:ilvl="4" w:tentative="1">
+      <w:start w:val="1"/>
+      <w:numFmt w:val="bullet"/>
+      <w:lvlText w:val=""/>
+      <w:lvlJc w:val="left"/>
+      <w:pPr>
+        <w:tabs>
+          <w:tab w:val="num" w:pos="3600"/>
+        </w:tabs>
+        <w:ind w:left="3600" w:hanging="360"/>
+      </w:pPr>
+      <w:rPr>
+        <w:rFonts w:ascii="Wingdings" w:hAnsi="Wingdings" w:hint="default"/>
+        <w:sz w:val="20"/>
+      </w:rPr>
+    </w:lvl>
+    <w:lvl w:ilvl="5" w:tentative="1">
+      <w:start w:val="1"/>
+      <w:numFmt w:val="bullet"/>
+      <w:lvlText w:val=""/>
+      <w:lvlJc w:val="left"/>
+      <w:pPr>
+        <w:tabs>
+          <w:tab w:val="num" w:pos="4320"/>
+        </w:tabs>
+        <w:ind w:left="4320" w:hanging="360"/>
+      </w:pPr>
+      <w:rPr>
+        <w:rFonts w:ascii="Wingdings" w:hAnsi="Wingdings" w:hint="default"/>
+        <w:sz w:val="20"/>
+      </w:rPr>
+    </w:lvl>
+    <w:lvl w:ilvl="6" w:tentative="1">
+      <w:start w:val="1"/>
+      <w:numFmt w:val="bullet"/>
+      <w:lvlText w:val=""/>
+      <w:lvlJc w:val="left"/>
+      <w:pPr>
+        <w:tabs>
+          <w:tab w:val="num" w:pos="5040"/>
+        </w:tabs>
+        <w:ind w:left="5040" w:hanging="360"/>
+      </w:pPr>
+      <w:rPr>
+        <w:rFonts w:ascii="Wingdings" w:hAnsi="Wingdings" w:hint="default"/>
+        <w:sz w:val="20"/>
+      </w:rPr>
+    </w:lvl>
+    <w:lvl w:ilvl="7" w:tentative="1">
+      <w:start w:val="1"/>
+      <w:numFmt w:val="bullet"/>
+      <w:lvlText w:val=""/>
+      <w:lvlJc w:val="left"/>
+      <w:pPr>
+        <w:tabs>
+          <w:tab w:val="num" w:pos="5760"/>
+        </w:tabs>
+        <w:ind w:left="5760" w:hanging="360"/>
+      </w:pPr>
+      <w:rPr>
+        <w:rFonts w:ascii="Wingdings" w:hAnsi="Wingdings" w:hint="default"/>
+        <w:sz w:val="20"/>
+      </w:rPr>
+    </w:lvl>
+    <w:lvl w:ilvl="8" w:tentative="1">
+      <w:start w:val="1"/>
+      <w:numFmt w:val="bullet"/>
+      <w:lvlText w:val=""/>
+      <w:lvlJc w:val="left"/>
+      <w:pPr>
+        <w:tabs>
+          <w:tab w:val="num" w:pos="6480"/>
+        </w:tabs>
+        <w:ind w:left="6480" w:hanging="360"/>
+      </w:pPr>
+      <w:rPr>
+        <w:rFonts w:ascii="Wingdings" w:hAnsi="Wingdings" w:hint="default"/>
+        <w:sz w:val="20"/>
+      </w:rPr>
+    </w:lvl>
+  </w:abstractNum>
+  <w:abstractNum w:abstractNumId="1" w15:restartNumberingAfterBreak="0">
     <w:nsid w:val="06F77307"/>
     <w:multiLevelType w:val="multilevel"/>
     <w:tmpl w:val="3F32F264"/>
@@ -2011,7 +3514,7 @@
       </w:pPr>
     </w:lvl>
   </w:abstractNum>
-  <w:abstractNum w:abstractNumId="1" w15:restartNumberingAfterBreak="0">
+  <w:abstractNum w:abstractNumId="2" w15:restartNumberingAfterBreak="0">
     <w:nsid w:val="093B40E2"/>
     <w:multiLevelType w:val="multilevel"/>
     <w:tmpl w:val="9EE67C5C"/>
@@ -2160,7 +3663,7 @@
       </w:rPr>
     </w:lvl>
   </w:abstractNum>
-  <w:abstractNum w:abstractNumId="2" w15:restartNumberingAfterBreak="0">
+  <w:abstractNum w:abstractNumId="3" w15:restartNumberingAfterBreak="0">
     <w:nsid w:val="0F7530CF"/>
     <w:multiLevelType w:val="multilevel"/>
     <w:tmpl w:val="57921884"/>
@@ -2309,7 +3812,7 @@
       </w:rPr>
     </w:lvl>
   </w:abstractNum>
-  <w:abstractNum w:abstractNumId="3" w15:restartNumberingAfterBreak="0">
+  <w:abstractNum w:abstractNumId="4" w15:restartNumberingAfterBreak="0">
     <w:nsid w:val="240229FB"/>
     <w:multiLevelType w:val="multilevel"/>
     <w:tmpl w:val="8D4C3696"/>
@@ -2422,7 +3925,7 @@
       </w:pPr>
     </w:lvl>
   </w:abstractNum>
-  <w:abstractNum w:abstractNumId="4" w15:restartNumberingAfterBreak="0">
+  <w:abstractNum w:abstractNumId="5" w15:restartNumberingAfterBreak="0">
     <w:nsid w:val="31331E1A"/>
     <w:multiLevelType w:val="multilevel"/>
     <w:tmpl w:val="EB3E4884"/>
@@ -2571,7 +4074,7 @@
       </w:rPr>
     </w:lvl>
   </w:abstractNum>
-  <w:abstractNum w:abstractNumId="5" w15:restartNumberingAfterBreak="0">
+  <w:abstractNum w:abstractNumId="6" w15:restartNumberingAfterBreak="0">
     <w:nsid w:val="366B7580"/>
     <w:multiLevelType w:val="multilevel"/>
     <w:tmpl w:val="16A03A44"/>
@@ -2720,7 +4223,7 @@
       </w:rPr>
     </w:lvl>
   </w:abstractNum>
-  <w:abstractNum w:abstractNumId="6" w15:restartNumberingAfterBreak="0">
+  <w:abstractNum w:abstractNumId="7" w15:restartNumberingAfterBreak="0">
     <w:nsid w:val="3701685C"/>
     <w:multiLevelType w:val="multilevel"/>
     <w:tmpl w:val="D6C83662"/>
@@ -2833,7 +4336,7 @@
       </w:pPr>
     </w:lvl>
   </w:abstractNum>
-  <w:abstractNum w:abstractNumId="7" w15:restartNumberingAfterBreak="0">
+  <w:abstractNum w:abstractNumId="8" w15:restartNumberingAfterBreak="0">
     <w:nsid w:val="396771B2"/>
     <w:multiLevelType w:val="multilevel"/>
     <w:tmpl w:val="24B4560E"/>
@@ -2982,7 +4485,156 @@
       </w:rPr>
     </w:lvl>
   </w:abstractNum>
-  <w:abstractNum w:abstractNumId="8" w15:restartNumberingAfterBreak="0">
+  <w:abstractNum w:abstractNumId="9" w15:restartNumberingAfterBreak="0">
+    <w:nsid w:val="3BF30CDB"/>
+    <w:multiLevelType w:val="multilevel"/>
+    <w:tmpl w:val="D8DA9AA4"/>
+    <w:lvl w:ilvl="0">
+      <w:start w:val="1"/>
+      <w:numFmt w:val="bullet"/>
+      <w:lvlText w:val=""/>
+      <w:lvlJc w:val="left"/>
+      <w:pPr>
+        <w:tabs>
+          <w:tab w:val="num" w:pos="720"/>
+        </w:tabs>
+        <w:ind w:left="720" w:hanging="360"/>
+      </w:pPr>
+      <w:rPr>
+        <w:rFonts w:ascii="Symbol" w:hAnsi="Symbol" w:hint="default"/>
+        <w:sz w:val="20"/>
+      </w:rPr>
+    </w:lvl>
+    <w:lvl w:ilvl="1" w:tentative="1">
+      <w:start w:val="1"/>
+      <w:numFmt w:val="bullet"/>
+      <w:lvlText w:val="o"/>
+      <w:lvlJc w:val="left"/>
+      <w:pPr>
+        <w:tabs>
+          <w:tab w:val="num" w:pos="1440"/>
+        </w:tabs>
+        <w:ind w:left="1440" w:hanging="360"/>
+      </w:pPr>
+      <w:rPr>
+        <w:rFonts w:ascii="Courier New" w:hAnsi="Courier New" w:hint="default"/>
+        <w:sz w:val="20"/>
+      </w:rPr>
+    </w:lvl>
+    <w:lvl w:ilvl="2" w:tentative="1">
+      <w:start w:val="1"/>
+      <w:numFmt w:val="bullet"/>
+      <w:lvlText w:val=""/>
+      <w:lvlJc w:val="left"/>
+      <w:pPr>
+        <w:tabs>
+          <w:tab w:val="num" w:pos="2160"/>
+        </w:tabs>
+        <w:ind w:left="2160" w:hanging="360"/>
+      </w:pPr>
+      <w:rPr>
+        <w:rFonts w:ascii="Wingdings" w:hAnsi="Wingdings" w:hint="default"/>
+        <w:sz w:val="20"/>
+      </w:rPr>
+    </w:lvl>
+    <w:lvl w:ilvl="3" w:tentative="1">
+      <w:start w:val="1"/>
+      <w:numFmt w:val="bullet"/>
+      <w:lvlText w:val=""/>
+      <w:lvlJc w:val="left"/>
+      <w:pPr>
+        <w:tabs>
+          <w:tab w:val="num" w:pos="2880"/>
+        </w:tabs>
+        <w:ind w:left="2880" w:hanging="360"/>
+      </w:pPr>
+      <w:rPr>
+        <w:rFonts w:ascii="Wingdings" w:hAnsi="Wingdings" w:hint="default"/>
+        <w:sz w:val="20"/>
+      </w:rPr>
+    </w:lvl>
+    <w:lvl w:ilvl="4" w:tentative="1">
+      <w:start w:val="1"/>
+      <w:numFmt w:val="bullet"/>
+      <w:lvlText w:val=""/>
+      <w:lvlJc w:val="left"/>
+      <w:pPr>
+        <w:tabs>
+          <w:tab w:val="num" w:pos="3600"/>
+        </w:tabs>
+        <w:ind w:left="3600" w:hanging="360"/>
+      </w:pPr>
+      <w:rPr>
+        <w:rFonts w:ascii="Wingdings" w:hAnsi="Wingdings" w:hint="default"/>
+        <w:sz w:val="20"/>
+      </w:rPr>
+    </w:lvl>
+    <w:lvl w:ilvl="5" w:tentative="1">
+      <w:start w:val="1"/>
+      <w:numFmt w:val="bullet"/>
+      <w:lvlText w:val=""/>
+      <w:lvlJc w:val="left"/>
+      <w:pPr>
+        <w:tabs>
+          <w:tab w:val="num" w:pos="4320"/>
+        </w:tabs>
+        <w:ind w:left="4320" w:hanging="360"/>
+      </w:pPr>
+      <w:rPr>
+        <w:rFonts w:ascii="Wingdings" w:hAnsi="Wingdings" w:hint="default"/>
+        <w:sz w:val="20"/>
+      </w:rPr>
+    </w:lvl>
+    <w:lvl w:ilvl="6" w:tentative="1">
+      <w:start w:val="1"/>
+      <w:numFmt w:val="bullet"/>
+      <w:lvlText w:val=""/>
+      <w:lvlJc w:val="left"/>
+      <w:pPr>
+        <w:tabs>
+          <w:tab w:val="num" w:pos="5040"/>
+        </w:tabs>
+        <w:ind w:left="5040" w:hanging="360"/>
+      </w:pPr>
+      <w:rPr>
+        <w:rFonts w:ascii="Wingdings" w:hAnsi="Wingdings" w:hint="default"/>
+        <w:sz w:val="20"/>
+      </w:rPr>
+    </w:lvl>
+    <w:lvl w:ilvl="7" w:tentative="1">
+      <w:start w:val="1"/>
+      <w:numFmt w:val="bullet"/>
+      <w:lvlText w:val=""/>
+      <w:lvlJc w:val="left"/>
+      <w:pPr>
+        <w:tabs>
+          <w:tab w:val="num" w:pos="5760"/>
+        </w:tabs>
+        <w:ind w:left="5760" w:hanging="360"/>
+      </w:pPr>
+      <w:rPr>
+        <w:rFonts w:ascii="Wingdings" w:hAnsi="Wingdings" w:hint="default"/>
+        <w:sz w:val="20"/>
+      </w:rPr>
+    </w:lvl>
+    <w:lvl w:ilvl="8" w:tentative="1">
+      <w:start w:val="1"/>
+      <w:numFmt w:val="bullet"/>
+      <w:lvlText w:val=""/>
+      <w:lvlJc w:val="left"/>
+      <w:pPr>
+        <w:tabs>
+          <w:tab w:val="num" w:pos="6480"/>
+        </w:tabs>
+        <w:ind w:left="6480" w:hanging="360"/>
+      </w:pPr>
+      <w:rPr>
+        <w:rFonts w:ascii="Wingdings" w:hAnsi="Wingdings" w:hint="default"/>
+        <w:sz w:val="20"/>
+      </w:rPr>
+    </w:lvl>
+  </w:abstractNum>
+  <w:abstractNum w:abstractNumId="10" w15:restartNumberingAfterBreak="0">
     <w:nsid w:val="3F210B65"/>
     <w:multiLevelType w:val="multilevel"/>
     <w:tmpl w:val="8D4C3696"/>
@@ -3099,7 +4751,7 @@
       </w:pPr>
     </w:lvl>
   </w:abstractNum>
-  <w:abstractNum w:abstractNumId="9" w15:restartNumberingAfterBreak="0">
+  <w:abstractNum w:abstractNumId="11" w15:restartNumberingAfterBreak="0">
     <w:nsid w:val="45713E35"/>
     <w:multiLevelType w:val="multilevel"/>
     <w:tmpl w:val="50BED9FA"/>
@@ -3248,7 +4900,7 @@
       </w:rPr>
     </w:lvl>
   </w:abstractNum>
-  <w:abstractNum w:abstractNumId="10" w15:restartNumberingAfterBreak="0">
+  <w:abstractNum w:abstractNumId="12" w15:restartNumberingAfterBreak="0">
     <w:nsid w:val="4A6E2EFE"/>
     <w:multiLevelType w:val="multilevel"/>
     <w:tmpl w:val="2A683432"/>
@@ -3397,7 +5049,7 @@
       </w:rPr>
     </w:lvl>
   </w:abstractNum>
-  <w:abstractNum w:abstractNumId="11" w15:restartNumberingAfterBreak="0">
+  <w:abstractNum w:abstractNumId="13" w15:restartNumberingAfterBreak="0">
     <w:nsid w:val="4E987340"/>
     <w:multiLevelType w:val="multilevel"/>
     <w:tmpl w:val="49E8D36C"/>
@@ -3546,7 +5198,7 @@
       </w:rPr>
     </w:lvl>
   </w:abstractNum>
-  <w:abstractNum w:abstractNumId="12" w15:restartNumberingAfterBreak="0">
+  <w:abstractNum w:abstractNumId="14" w15:restartNumberingAfterBreak="0">
     <w:nsid w:val="5402123E"/>
     <w:multiLevelType w:val="multilevel"/>
     <w:tmpl w:val="8D4C3696"/>
@@ -3659,7 +5311,269 @@
       </w:pPr>
     </w:lvl>
   </w:abstractNum>
-  <w:abstractNum w:abstractNumId="13" w15:restartNumberingAfterBreak="0">
+  <w:abstractNum w:abstractNumId="15" w15:restartNumberingAfterBreak="0">
+    <w:nsid w:val="6D4E2935"/>
+    <w:multiLevelType w:val="multilevel"/>
+    <w:tmpl w:val="3B5A3762"/>
+    <w:lvl w:ilvl="0">
+      <w:start w:val="1"/>
+      <w:numFmt w:val="decimal"/>
+      <w:lvlText w:val="%1."/>
+      <w:lvlJc w:val="left"/>
+      <w:pPr>
+        <w:tabs>
+          <w:tab w:val="num" w:pos="720"/>
+        </w:tabs>
+        <w:ind w:left="720" w:hanging="360"/>
+      </w:pPr>
+    </w:lvl>
+    <w:lvl w:ilvl="1" w:tentative="1">
+      <w:start w:val="1"/>
+      <w:numFmt w:val="decimal"/>
+      <w:lvlText w:val="%2."/>
+      <w:lvlJc w:val="left"/>
+      <w:pPr>
+        <w:tabs>
+          <w:tab w:val="num" w:pos="1440"/>
+        </w:tabs>
+        <w:ind w:left="1440" w:hanging="360"/>
+      </w:pPr>
+    </w:lvl>
+    <w:lvl w:ilvl="2" w:tentative="1">
+      <w:start w:val="1"/>
+      <w:numFmt w:val="decimal"/>
+      <w:lvlText w:val="%3."/>
+      <w:lvlJc w:val="left"/>
+      <w:pPr>
+        <w:tabs>
+          <w:tab w:val="num" w:pos="2160"/>
+        </w:tabs>
+        <w:ind w:left="2160" w:hanging="360"/>
+      </w:pPr>
+    </w:lvl>
+    <w:lvl w:ilvl="3" w:tentative="1">
+      <w:start w:val="1"/>
+      <w:numFmt w:val="decimal"/>
+      <w:lvlText w:val="%4."/>
+      <w:lvlJc w:val="left"/>
+      <w:pPr>
+        <w:tabs>
+          <w:tab w:val="num" w:pos="2880"/>
+        </w:tabs>
+        <w:ind w:left="2880" w:hanging="360"/>
+      </w:pPr>
+    </w:lvl>
+    <w:lvl w:ilvl="4" w:tentative="1">
+      <w:start w:val="1"/>
+      <w:numFmt w:val="decimal"/>
+      <w:lvlText w:val="%5."/>
+      <w:lvlJc w:val="left"/>
+      <w:pPr>
+        <w:tabs>
+          <w:tab w:val="num" w:pos="3600"/>
+        </w:tabs>
+        <w:ind w:left="3600" w:hanging="360"/>
+      </w:pPr>
+    </w:lvl>
+    <w:lvl w:ilvl="5" w:tentative="1">
+      <w:start w:val="1"/>
+      <w:numFmt w:val="decimal"/>
+      <w:lvlText w:val="%6."/>
+      <w:lvlJc w:val="left"/>
+      <w:pPr>
+        <w:tabs>
+          <w:tab w:val="num" w:pos="4320"/>
+        </w:tabs>
+        <w:ind w:left="4320" w:hanging="360"/>
+      </w:pPr>
+    </w:lvl>
+    <w:lvl w:ilvl="6" w:tentative="1">
+      <w:start w:val="1"/>
+      <w:numFmt w:val="decimal"/>
+      <w:lvlText w:val="%7."/>
+      <w:lvlJc w:val="left"/>
+      <w:pPr>
+        <w:tabs>
+          <w:tab w:val="num" w:pos="5040"/>
+        </w:tabs>
+        <w:ind w:left="5040" w:hanging="360"/>
+      </w:pPr>
+    </w:lvl>
+    <w:lvl w:ilvl="7" w:tentative="1">
+      <w:start w:val="1"/>
+      <w:numFmt w:val="decimal"/>
+      <w:lvlText w:val="%8."/>
+      <w:lvlJc w:val="left"/>
+      <w:pPr>
+        <w:tabs>
+          <w:tab w:val="num" w:pos="5760"/>
+        </w:tabs>
+        <w:ind w:left="5760" w:hanging="360"/>
+      </w:pPr>
+    </w:lvl>
+    <w:lvl w:ilvl="8" w:tentative="1">
+      <w:start w:val="1"/>
+      <w:numFmt w:val="decimal"/>
+      <w:lvlText w:val="%9."/>
+      <w:lvlJc w:val="left"/>
+      <w:pPr>
+        <w:tabs>
+          <w:tab w:val="num" w:pos="6480"/>
+        </w:tabs>
+        <w:ind w:left="6480" w:hanging="360"/>
+      </w:pPr>
+    </w:lvl>
+  </w:abstractNum>
+  <w:abstractNum w:abstractNumId="16" w15:restartNumberingAfterBreak="0">
+    <w:nsid w:val="7BB81866"/>
+    <w:multiLevelType w:val="multilevel"/>
+    <w:tmpl w:val="74C2CF84"/>
+    <w:lvl w:ilvl="0">
+      <w:start w:val="1"/>
+      <w:numFmt w:val="bullet"/>
+      <w:lvlText w:val=""/>
+      <w:lvlJc w:val="left"/>
+      <w:pPr>
+        <w:tabs>
+          <w:tab w:val="num" w:pos="720"/>
+        </w:tabs>
+        <w:ind w:left="720" w:hanging="360"/>
+      </w:pPr>
+      <w:rPr>
+        <w:rFonts w:ascii="Symbol" w:hAnsi="Symbol" w:hint="default"/>
+        <w:sz w:val="20"/>
+      </w:rPr>
+    </w:lvl>
+    <w:lvl w:ilvl="1" w:tentative="1">
+      <w:start w:val="1"/>
+      <w:numFmt w:val="bullet"/>
+      <w:lvlText w:val="o"/>
+      <w:lvlJc w:val="left"/>
+      <w:pPr>
+        <w:tabs>
+          <w:tab w:val="num" w:pos="1440"/>
+        </w:tabs>
+        <w:ind w:left="1440" w:hanging="360"/>
+      </w:pPr>
+      <w:rPr>
+        <w:rFonts w:ascii="Courier New" w:hAnsi="Courier New" w:hint="default"/>
+        <w:sz w:val="20"/>
+      </w:rPr>
+    </w:lvl>
+    <w:lvl w:ilvl="2" w:tentative="1">
+      <w:start w:val="1"/>
+      <w:numFmt w:val="bullet"/>
+      <w:lvlText w:val=""/>
+      <w:lvlJc w:val="left"/>
+      <w:pPr>
+        <w:tabs>
+          <w:tab w:val="num" w:pos="2160"/>
+        </w:tabs>
+        <w:ind w:left="2160" w:hanging="360"/>
+      </w:pPr>
+      <w:rPr>
+        <w:rFonts w:ascii="Wingdings" w:hAnsi="Wingdings" w:hint="default"/>
+        <w:sz w:val="20"/>
+      </w:rPr>
+    </w:lvl>
+    <w:lvl w:ilvl="3" w:tentative="1">
+      <w:start w:val="1"/>
+      <w:numFmt w:val="bullet"/>
+      <w:lvlText w:val=""/>
+      <w:lvlJc w:val="left"/>
+      <w:pPr>
+        <w:tabs>
+          <w:tab w:val="num" w:pos="2880"/>
+        </w:tabs>
+        <w:ind w:left="2880" w:hanging="360"/>
+      </w:pPr>
+      <w:rPr>
+        <w:rFonts w:ascii="Wingdings" w:hAnsi="Wingdings" w:hint="default"/>
+        <w:sz w:val="20"/>
+      </w:rPr>
+    </w:lvl>
+    <w:lvl w:ilvl="4" w:tentative="1">
+      <w:start w:val="1"/>
+      <w:numFmt w:val="bullet"/>
+      <w:lvlText w:val=""/>
+      <w:lvlJc w:val="left"/>
+      <w:pPr>
+        <w:tabs>
+          <w:tab w:val="num" w:pos="3600"/>
+        </w:tabs>
+        <w:ind w:left="3600" w:hanging="360"/>
+      </w:pPr>
+      <w:rPr>
+        <w:rFonts w:ascii="Wingdings" w:hAnsi="Wingdings" w:hint="default"/>
+        <w:sz w:val="20"/>
+      </w:rPr>
+    </w:lvl>
+    <w:lvl w:ilvl="5" w:tentative="1">
+      <w:start w:val="1"/>
+      <w:numFmt w:val="bullet"/>
+      <w:lvlText w:val=""/>
+      <w:lvlJc w:val="left"/>
+      <w:pPr>
+        <w:tabs>
+          <w:tab w:val="num" w:pos="4320"/>
+        </w:tabs>
+        <w:ind w:left="4320" w:hanging="360"/>
+      </w:pPr>
+      <w:rPr>
+        <w:rFonts w:ascii="Wingdings" w:hAnsi="Wingdings" w:hint="default"/>
+        <w:sz w:val="20"/>
+      </w:rPr>
+    </w:lvl>
+    <w:lvl w:ilvl="6" w:tentative="1">
+      <w:start w:val="1"/>
+      <w:numFmt w:val="bullet"/>
+      <w:lvlText w:val=""/>
+      <w:lvlJc w:val="left"/>
+      <w:pPr>
+        <w:tabs>
+          <w:tab w:val="num" w:pos="5040"/>
+        </w:tabs>
+        <w:ind w:left="5040" w:hanging="360"/>
+      </w:pPr>
+      <w:rPr>
+        <w:rFonts w:ascii="Wingdings" w:hAnsi="Wingdings" w:hint="default"/>
+        <w:sz w:val="20"/>
+      </w:rPr>
+    </w:lvl>
+    <w:lvl w:ilvl="7" w:tentative="1">
+      <w:start w:val="1"/>
+      <w:numFmt w:val="bullet"/>
+      <w:lvlText w:val=""/>
+      <w:lvlJc w:val="left"/>
+      <w:pPr>
+        <w:tabs>
+          <w:tab w:val="num" w:pos="5760"/>
+        </w:tabs>
+        <w:ind w:left="5760" w:hanging="360"/>
+      </w:pPr>
+      <w:rPr>
+        <w:rFonts w:ascii="Wingdings" w:hAnsi="Wingdings" w:hint="default"/>
+        <w:sz w:val="20"/>
+      </w:rPr>
+    </w:lvl>
+    <w:lvl w:ilvl="8" w:tentative="1">
+      <w:start w:val="1"/>
+      <w:numFmt w:val="bullet"/>
+      <w:lvlText w:val=""/>
+      <w:lvlJc w:val="left"/>
+      <w:pPr>
+        <w:tabs>
+          <w:tab w:val="num" w:pos="6480"/>
+        </w:tabs>
+        <w:ind w:left="6480" w:hanging="360"/>
+      </w:pPr>
+      <w:rPr>
+        <w:rFonts w:ascii="Wingdings" w:hAnsi="Wingdings" w:hint="default"/>
+        <w:sz w:val="20"/>
+      </w:rPr>
+    </w:lvl>
+  </w:abstractNum>
+  <w:abstractNum w:abstractNumId="17" w15:restartNumberingAfterBreak="0">
     <w:nsid w:val="7FDC0027"/>
     <w:multiLevelType w:val="multilevel"/>
     <w:tmpl w:val="F5347F06"/>
@@ -3773,46 +5687,58 @@
     </w:lvl>
   </w:abstractNum>
   <w:num w:numId="1">
+    <w:abstractNumId w:val="7"/>
+  </w:num>
+  <w:num w:numId="2">
+    <w:abstractNumId w:val="4"/>
+  </w:num>
+  <w:num w:numId="3">
+    <w:abstractNumId w:val="3"/>
+  </w:num>
+  <w:num w:numId="4">
+    <w:abstractNumId w:val="13"/>
+  </w:num>
+  <w:num w:numId="5">
+    <w:abstractNumId w:val="12"/>
+  </w:num>
+  <w:num w:numId="6">
     <w:abstractNumId w:val="6"/>
   </w:num>
-  <w:num w:numId="2">
-    <w:abstractNumId w:val="3"/>
+  <w:num w:numId="7">
+    <w:abstractNumId w:val="14"/>
   </w:num>
-  <w:num w:numId="3">
+  <w:num w:numId="8">
+    <w:abstractNumId w:val="11"/>
+  </w:num>
+  <w:num w:numId="9">
+    <w:abstractNumId w:val="8"/>
+  </w:num>
+  <w:num w:numId="10">
     <w:abstractNumId w:val="2"/>
   </w:num>
-  <w:num w:numId="4">
-    <w:abstractNumId w:val="11"/>
-  </w:num>
-  <w:num w:numId="5">
+  <w:num w:numId="11">
     <w:abstractNumId w:val="10"/>
   </w:num>
-  <w:num w:numId="6">
+  <w:num w:numId="12">
     <w:abstractNumId w:val="5"/>
   </w:num>
-  <w:num w:numId="7">
-    <w:abstractNumId w:val="12"/>
+  <w:num w:numId="13">
+    <w:abstractNumId w:val="1"/>
   </w:num>
-  <w:num w:numId="8">
+  <w:num w:numId="14">
+    <w:abstractNumId w:val="17"/>
+  </w:num>
+  <w:num w:numId="15">
+    <w:abstractNumId w:val="15"/>
+  </w:num>
+  <w:num w:numId="16">
+    <w:abstractNumId w:val="16"/>
+  </w:num>
+  <w:num w:numId="17">
     <w:abstractNumId w:val="9"/>
   </w:num>
-  <w:num w:numId="9">
-    <w:abstractNumId w:val="7"/>
-  </w:num>
-  <w:num w:numId="10">
-    <w:abstractNumId w:val="1"/>
-  </w:num>
-  <w:num w:numId="11">
-    <w:abstractNumId w:val="8"/>
-  </w:num>
-  <w:num w:numId="12">
-    <w:abstractNumId w:val="4"/>
-  </w:num>
-  <w:num w:numId="13">
+  <w:num w:numId="18">
     <w:abstractNumId w:val="0"/>
-  </w:num>
-  <w:num w:numId="14">
-    <w:abstractNumId w:val="13"/>
   </w:num>
 </w:numbering>
 </file>

</xml_diff>